<commit_message>
Related work added but need some edit, Refrences added
</commit_message>
<xml_diff>
--- a/Paper File/Handwritten Recognition via Index-Finger or Wrist Point Analysis using Mediapipe and EMNIST-Letters Database.docx
+++ b/Paper File/Handwritten Recognition via Index-Finger or Wrist Point Analysis using Mediapipe and EMNIST-Letters Database.docx
@@ -53,27 +53,14 @@
           <w:szCs w:val="18"/>
         </w:rPr>
         <w:lastRenderedPageBreak/>
-        <w:t xml:space="preserve">Seyed Mojtaba </w:t>
+        <w:t>Seyed Mojtaba Mirzadeh</w:t>
       </w:r>
       <w:r>
         <w:rPr>
           <w:sz w:val="18"/>
           <w:szCs w:val="18"/>
         </w:rPr>
-        <w:t>Mirzadeh</w:t>
-      </w:r>
-      <w:r>
-        <w:rPr>
-          <w:sz w:val="18"/>
-          <w:szCs w:val="18"/>
-        </w:rPr>
         <w:br/>
-      </w:r>
-      <w:r>
-        <w:rPr>
-          <w:sz w:val="18"/>
-          <w:szCs w:val="18"/>
-        </w:rPr>
         <w:t xml:space="preserve">line 2: </w:t>
       </w:r>
       <w:r>
@@ -93,6 +80,7 @@
           <w:szCs w:val="18"/>
         </w:rPr>
         <w:br/>
+        <w:t>(of Affiliation)</w:t>
       </w:r>
       <w:r>
         <w:rPr>
@@ -101,7 +89,76 @@
           <w:sz w:val="18"/>
           <w:szCs w:val="18"/>
         </w:rPr>
-        <w:t>(of Affiliation)</w:t>
+        <w:br/>
+      </w:r>
+      <w:r>
+        <w:rPr>
+          <w:sz w:val="18"/>
+          <w:szCs w:val="18"/>
+        </w:rPr>
+        <w:t>Tehran, Iran</w:t>
+      </w:r>
+      <w:r>
+        <w:rPr>
+          <w:sz w:val="18"/>
+          <w:szCs w:val="18"/>
+        </w:rPr>
+        <w:br/>
+        <w:t>msd.mirzadeh4@gmail.com</w:t>
+      </w:r>
+    </w:p>
+    <w:p>
+      <w:pPr>
+        <w:pStyle w:val="Author"/>
+        <w:spacing w:before="100"/>
+      </w:pPr>
+      <w:r>
+        <w:rPr>
+          <w:rFonts w:ascii="Arial Unicode MS" w:eastAsia="Arial Unicode MS" w:hAnsi="Arial Unicode MS" w:cs="Arial Unicode MS"/>
+          <w:sz w:val="18"/>
+          <w:szCs w:val="18"/>
+        </w:rPr>
+        <w:br w:type="column"/>
+      </w:r>
+    </w:p>
+    <w:p>
+      <w:pPr>
+        <w:pStyle w:val="Author"/>
+        <w:spacing w:before="100"/>
+        <w:rPr>
+          <w:sz w:val="18"/>
+          <w:szCs w:val="18"/>
+        </w:rPr>
+      </w:pPr>
+      <w:r>
+        <w:rPr>
+          <w:sz w:val="18"/>
+          <w:szCs w:val="18"/>
+        </w:rPr>
+        <w:t>line 1: 2</w:t>
+      </w:r>
+      <w:r>
+        <w:rPr>
+          <w:sz w:val="18"/>
+          <w:szCs w:val="18"/>
+          <w:vertAlign w:val="superscript"/>
+        </w:rPr>
+        <w:t>nd</w:t>
+      </w:r>
+      <w:r>
+        <w:rPr>
+          <w:sz w:val="18"/>
+          <w:szCs w:val="18"/>
+        </w:rPr>
+        <w:t xml:space="preserve"> Given Name Surname</w:t>
+      </w:r>
+      <w:r>
+        <w:rPr>
+          <w:sz w:val="18"/>
+          <w:szCs w:val="18"/>
+        </w:rPr>
+        <w:br/>
+        <w:t xml:space="preserve">line 2: </w:t>
       </w:r>
       <w:r>
         <w:rPr>
@@ -110,88 +167,7 @@
           <w:sz w:val="18"/>
           <w:szCs w:val="18"/>
         </w:rPr>
-        <w:br/>
-      </w:r>
-      <w:r>
-        <w:rPr>
-          <w:sz w:val="18"/>
-          <w:szCs w:val="18"/>
-        </w:rPr>
-        <w:t>Tehran, Iran</w:t>
-      </w:r>
-      <w:r>
-        <w:rPr>
-          <w:sz w:val="18"/>
-          <w:szCs w:val="18"/>
-        </w:rPr>
-        <w:br/>
-      </w:r>
-      <w:r>
-        <w:rPr>
-          <w:sz w:val="18"/>
-          <w:szCs w:val="18"/>
-        </w:rPr>
-        <w:t>msd.mirzadeh4@gmail.com</w:t>
-      </w:r>
-    </w:p>
-    <w:p>
-      <w:pPr>
-        <w:pStyle w:val="Author"/>
-        <w:spacing w:before="100"/>
-      </w:pPr>
-      <w:r>
-        <w:rPr>
-          <w:rFonts w:ascii="Arial Unicode MS" w:eastAsia="Arial Unicode MS" w:hAnsi="Arial Unicode MS" w:cs="Arial Unicode MS"/>
-          <w:sz w:val="18"/>
-          <w:szCs w:val="18"/>
-        </w:rPr>
-        <w:br w:type="column"/>
-      </w:r>
-    </w:p>
-    <w:p>
-      <w:pPr>
-        <w:pStyle w:val="Author"/>
-        <w:spacing w:before="100"/>
-        <w:rPr>
-          <w:sz w:val="18"/>
-          <w:szCs w:val="18"/>
-        </w:rPr>
-      </w:pPr>
-      <w:r>
-        <w:rPr>
-          <w:sz w:val="18"/>
-          <w:szCs w:val="18"/>
-        </w:rPr>
-        <w:t>line 1: 2</w:t>
-      </w:r>
-      <w:r>
-        <w:rPr>
-          <w:sz w:val="18"/>
-          <w:szCs w:val="18"/>
-          <w:vertAlign w:val="superscript"/>
-        </w:rPr>
-        <w:t>nd</w:t>
-      </w:r>
-      <w:r>
-        <w:rPr>
-          <w:sz w:val="18"/>
-          <w:szCs w:val="18"/>
-        </w:rPr>
-        <w:t xml:space="preserve"> Given Name Surname</w:t>
-      </w:r>
-      <w:r>
-        <w:rPr>
-          <w:sz w:val="18"/>
-          <w:szCs w:val="18"/>
-        </w:rPr>
-        <w:br/>
-      </w:r>
-      <w:r>
-        <w:rPr>
-          <w:sz w:val="18"/>
-          <w:szCs w:val="18"/>
-        </w:rPr>
-        <w:t xml:space="preserve">line 2: </w:t>
+        <w:t xml:space="preserve">dept. name of organization </w:t>
       </w:r>
       <w:r>
         <w:rPr>
@@ -200,7 +176,16 @@
           <w:sz w:val="18"/>
           <w:szCs w:val="18"/>
         </w:rPr>
-        <w:t xml:space="preserve">dept. name of organization </w:t>
+        <w:br/>
+        <w:t>(of Affiliation)</w:t>
+      </w:r>
+      <w:r>
+        <w:rPr>
+          <w:sz w:val="18"/>
+          <w:szCs w:val="18"/>
+        </w:rPr>
+        <w:br/>
+        <w:t xml:space="preserve">line 3: </w:t>
       </w:r>
       <w:r>
         <w:rPr>
@@ -209,7 +194,7 @@
           <w:sz w:val="18"/>
           <w:szCs w:val="18"/>
         </w:rPr>
-        <w:br/>
+        <w:t xml:space="preserve">name of organization </w:t>
       </w:r>
       <w:r>
         <w:rPr>
@@ -218,21 +203,8 @@
           <w:sz w:val="18"/>
           <w:szCs w:val="18"/>
         </w:rPr>
+        <w:br/>
         <w:t>(of Affiliation)</w:t>
-      </w:r>
-      <w:r>
-        <w:rPr>
-          <w:sz w:val="18"/>
-          <w:szCs w:val="18"/>
-        </w:rPr>
-        <w:br/>
-      </w:r>
-      <w:r>
-        <w:rPr>
-          <w:sz w:val="18"/>
-          <w:szCs w:val="18"/>
-        </w:rPr>
-        <w:t xml:space="preserve">line 3: </w:t>
       </w:r>
       <w:r>
         <w:rPr>
@@ -241,7 +213,58 @@
           <w:sz w:val="18"/>
           <w:szCs w:val="18"/>
         </w:rPr>
-        <w:t xml:space="preserve">name of organization </w:t>
+        <w:br/>
+      </w:r>
+      <w:r>
+        <w:rPr>
+          <w:sz w:val="18"/>
+          <w:szCs w:val="18"/>
+        </w:rPr>
+        <w:t>line 4: City, Country</w:t>
+      </w:r>
+      <w:r>
+        <w:rPr>
+          <w:sz w:val="18"/>
+          <w:szCs w:val="18"/>
+        </w:rPr>
+        <w:br/>
+        <w:t>line 5: email address or ORCID</w:t>
+      </w:r>
+    </w:p>
+    <w:p>
+      <w:pPr>
+        <w:pStyle w:val="Author"/>
+        <w:spacing w:before="100"/>
+      </w:pPr>
+      <w:r>
+        <w:rPr>
+          <w:sz w:val="18"/>
+          <w:szCs w:val="18"/>
+        </w:rPr>
+        <w:t>line 1: 5</w:t>
+      </w:r>
+      <w:r>
+        <w:rPr>
+          <w:sz w:val="18"/>
+          <w:szCs w:val="18"/>
+          <w:vertAlign w:val="superscript"/>
+        </w:rPr>
+        <w:t>th</w:t>
+      </w:r>
+      <w:r>
+        <w:rPr>
+          <w:sz w:val="18"/>
+          <w:szCs w:val="18"/>
+        </w:rPr>
+        <w:t xml:space="preserve"> Given Name Surname</w:t>
+      </w:r>
+      <w:r>
+        <w:rPr>
+          <w:sz w:val="18"/>
+          <w:szCs w:val="18"/>
+        </w:rPr>
+        <w:br/>
+        <w:t xml:space="preserve">line 2: </w:t>
       </w:r>
       <w:r>
         <w:rPr>
@@ -250,7 +273,7 @@
           <w:sz w:val="18"/>
           <w:szCs w:val="18"/>
         </w:rPr>
-        <w:br/>
+        <w:t xml:space="preserve">dept. name of organization </w:t>
       </w:r>
       <w:r>
         <w:rPr>
@@ -259,7 +282,16 @@
           <w:sz w:val="18"/>
           <w:szCs w:val="18"/>
         </w:rPr>
+        <w:br/>
         <w:t>(of Affiliation)</w:t>
+      </w:r>
+      <w:r>
+        <w:rPr>
+          <w:sz w:val="18"/>
+          <w:szCs w:val="18"/>
+        </w:rPr>
+        <w:br/>
+        <w:t xml:space="preserve">line 3: </w:t>
       </w:r>
       <w:r>
         <w:rPr>
@@ -268,77 +300,7 @@
           <w:sz w:val="18"/>
           <w:szCs w:val="18"/>
         </w:rPr>
-        <w:br/>
-      </w:r>
-      <w:r>
-        <w:rPr>
-          <w:sz w:val="18"/>
-          <w:szCs w:val="18"/>
-        </w:rPr>
-        <w:t>line 4: City, Country</w:t>
-      </w:r>
-      <w:r>
-        <w:rPr>
-          <w:sz w:val="18"/>
-          <w:szCs w:val="18"/>
-        </w:rPr>
-        <w:br/>
-      </w:r>
-      <w:r>
-        <w:rPr>
-          <w:sz w:val="18"/>
-          <w:szCs w:val="18"/>
-        </w:rPr>
-        <w:t>li</w:t>
-      </w:r>
-      <w:r>
-        <w:rPr>
-          <w:sz w:val="18"/>
-          <w:szCs w:val="18"/>
-        </w:rPr>
-        <w:t>ne 5: email address or ORCID</w:t>
-      </w:r>
-    </w:p>
-    <w:p>
-      <w:pPr>
-        <w:pStyle w:val="Author"/>
-        <w:spacing w:before="100"/>
-      </w:pPr>
-      <w:r>
-        <w:rPr>
-          <w:sz w:val="18"/>
-          <w:szCs w:val="18"/>
-        </w:rPr>
-        <w:t>line 1: 5</w:t>
-      </w:r>
-      <w:r>
-        <w:rPr>
-          <w:sz w:val="18"/>
-          <w:szCs w:val="18"/>
-          <w:vertAlign w:val="superscript"/>
-        </w:rPr>
-        <w:t>th</w:t>
-      </w:r>
-      <w:r>
-        <w:rPr>
-          <w:sz w:val="18"/>
-          <w:szCs w:val="18"/>
-        </w:rPr>
-        <w:t xml:space="preserve"> Given Name Surname</w:t>
-      </w:r>
-      <w:r>
-        <w:rPr>
-          <w:sz w:val="18"/>
-          <w:szCs w:val="18"/>
-        </w:rPr>
-        <w:br/>
-      </w:r>
-      <w:r>
-        <w:rPr>
-          <w:sz w:val="18"/>
-          <w:szCs w:val="18"/>
-        </w:rPr>
-        <w:t xml:space="preserve">line 2: </w:t>
+        <w:t xml:space="preserve">name of organization </w:t>
       </w:r>
       <w:r>
         <w:rPr>
@@ -347,7 +309,8 @@
           <w:sz w:val="18"/>
           <w:szCs w:val="18"/>
         </w:rPr>
-        <w:t xml:space="preserve">dept. name of organization </w:t>
+        <w:br/>
+        <w:t>(of Affiliation)</w:t>
       </w:r>
       <w:r>
         <w:rPr>
@@ -360,26 +323,75 @@
       </w:r>
       <w:r>
         <w:rPr>
+          <w:sz w:val="18"/>
+          <w:szCs w:val="18"/>
+        </w:rPr>
+        <w:t>line 4: City, Country</w:t>
+      </w:r>
+      <w:r>
+        <w:rPr>
+          <w:sz w:val="18"/>
+          <w:szCs w:val="18"/>
+        </w:rPr>
+        <w:br/>
+        <w:t>line 5: email address  or ORCID</w:t>
+      </w:r>
+      <w:r>
+        <w:rPr>
+          <w:rFonts w:ascii="Arial Unicode MS" w:eastAsia="Arial Unicode MS" w:hAnsi="Arial Unicode MS" w:cs="Arial Unicode MS"/>
+          <w:sz w:val="18"/>
+          <w:szCs w:val="18"/>
+        </w:rPr>
+        <w:br w:type="column"/>
+      </w:r>
+    </w:p>
+    <w:p>
+      <w:pPr>
+        <w:pStyle w:val="Author"/>
+        <w:spacing w:before="100"/>
+        <w:rPr>
+          <w:sz w:val="18"/>
+          <w:szCs w:val="18"/>
+        </w:rPr>
+      </w:pPr>
+      <w:r>
+        <w:rPr>
+          <w:sz w:val="18"/>
+          <w:szCs w:val="18"/>
+        </w:rPr>
+        <w:t>line 1: 3</w:t>
+      </w:r>
+      <w:r>
+        <w:rPr>
+          <w:sz w:val="18"/>
+          <w:szCs w:val="18"/>
+          <w:vertAlign w:val="superscript"/>
+        </w:rPr>
+        <w:t>rd</w:t>
+      </w:r>
+      <w:r>
+        <w:rPr>
+          <w:sz w:val="18"/>
+          <w:szCs w:val="18"/>
+        </w:rPr>
+        <w:t xml:space="preserve"> Given Name Surname</w:t>
+      </w:r>
+      <w:r>
+        <w:rPr>
+          <w:sz w:val="18"/>
+          <w:szCs w:val="18"/>
+        </w:rPr>
+        <w:br/>
+        <w:t xml:space="preserve">line 2: </w:t>
+      </w:r>
+      <w:r>
+        <w:rPr>
           <w:i/>
           <w:iCs/>
           <w:sz w:val="18"/>
           <w:szCs w:val="18"/>
         </w:rPr>
-        <w:t>(of Affiliation)</w:t>
-      </w:r>
-      <w:r>
-        <w:rPr>
-          <w:sz w:val="18"/>
-          <w:szCs w:val="18"/>
-        </w:rPr>
-        <w:br/>
-      </w:r>
-      <w:r>
-        <w:rPr>
-          <w:sz w:val="18"/>
-          <w:szCs w:val="18"/>
-        </w:rPr>
-        <w:t xml:space="preserve">line 3: </w:t>
+        <w:t xml:space="preserve">dept. name of organization </w:t>
       </w:r>
       <w:r>
         <w:rPr>
@@ -388,7 +400,16 @@
           <w:sz w:val="18"/>
           <w:szCs w:val="18"/>
         </w:rPr>
-        <w:t xml:space="preserve">name of organization </w:t>
+        <w:br/>
+        <w:t>(of Affiliation)</w:t>
+      </w:r>
+      <w:r>
+        <w:rPr>
+          <w:sz w:val="18"/>
+          <w:szCs w:val="18"/>
+        </w:rPr>
+        <w:br/>
+        <w:t xml:space="preserve">line 3: </w:t>
       </w:r>
       <w:r>
         <w:rPr>
@@ -397,7 +418,7 @@
           <w:sz w:val="18"/>
           <w:szCs w:val="18"/>
         </w:rPr>
-        <w:br/>
+        <w:t xml:space="preserve">name of organization </w:t>
       </w:r>
       <w:r>
         <w:rPr>
@@ -406,6 +427,7 @@
           <w:sz w:val="18"/>
           <w:szCs w:val="18"/>
         </w:rPr>
+        <w:br/>
         <w:t>(of Affiliation)</w:t>
       </w:r>
       <w:r>
@@ -430,38 +452,20 @@
           <w:szCs w:val="18"/>
         </w:rPr>
         <w:br/>
-      </w:r>
+        <w:t>line 5: email address or ORCID</w:t>
+      </w:r>
+    </w:p>
+    <w:p>
+      <w:pPr>
+        <w:pStyle w:val="Author"/>
+        <w:spacing w:before="100"/>
+      </w:pPr>
       <w:r>
         <w:rPr>
           <w:sz w:val="18"/>
           <w:szCs w:val="18"/>
         </w:rPr>
-        <w:t>line 5: email address  or ORCID</w:t>
-      </w:r>
-      <w:r>
-        <w:rPr>
-          <w:rFonts w:ascii="Arial Unicode MS" w:eastAsia="Arial Unicode MS" w:hAnsi="Arial Unicode MS" w:cs="Arial Unicode MS"/>
-          <w:sz w:val="18"/>
-          <w:szCs w:val="18"/>
-        </w:rPr>
-        <w:br w:type="column"/>
-      </w:r>
-    </w:p>
-    <w:p>
-      <w:pPr>
-        <w:pStyle w:val="Author"/>
-        <w:spacing w:before="100"/>
-        <w:rPr>
-          <w:sz w:val="18"/>
-          <w:szCs w:val="18"/>
-        </w:rPr>
-      </w:pPr>
-      <w:r>
-        <w:rPr>
-          <w:sz w:val="18"/>
-          <w:szCs w:val="18"/>
-        </w:rPr>
-        <w:t>line 1: 3</w:t>
+        <w:t>line 1: 6</w:t>
       </w:r>
       <w:r>
         <w:rPr>
@@ -469,7 +473,7 @@
           <w:szCs w:val="18"/>
           <w:vertAlign w:val="superscript"/>
         </w:rPr>
-        <w:t>rd</w:t>
+        <w:t>th</w:t>
       </w:r>
       <w:r>
         <w:rPr>
@@ -484,12 +488,6 @@
           <w:szCs w:val="18"/>
         </w:rPr>
         <w:br/>
-      </w:r>
-      <w:r>
-        <w:rPr>
-          <w:sz w:val="18"/>
-          <w:szCs w:val="18"/>
-        </w:rPr>
         <w:t xml:space="preserve">line 2: </w:t>
       </w:r>
       <w:r>
@@ -509,6 +507,15 @@
           <w:szCs w:val="18"/>
         </w:rPr>
         <w:br/>
+        <w:t>(of Affiliation)</w:t>
+      </w:r>
+      <w:r>
+        <w:rPr>
+          <w:sz w:val="18"/>
+          <w:szCs w:val="18"/>
+        </w:rPr>
+        <w:br/>
+        <w:t xml:space="preserve">line 3: </w:t>
       </w:r>
       <w:r>
         <w:rPr>
@@ -517,21 +524,7 @@
           <w:sz w:val="18"/>
           <w:szCs w:val="18"/>
         </w:rPr>
-        <w:t>(of Affiliation)</w:t>
-      </w:r>
-      <w:r>
-        <w:rPr>
-          <w:sz w:val="18"/>
-          <w:szCs w:val="18"/>
-        </w:rPr>
-        <w:br/>
-      </w:r>
-      <w:r>
-        <w:rPr>
-          <w:sz w:val="18"/>
-          <w:szCs w:val="18"/>
-        </w:rPr>
-        <w:t xml:space="preserve">line 3: </w:t>
+        <w:t xml:space="preserve">name of organization </w:t>
       </w:r>
       <w:r>
         <w:rPr>
@@ -540,7 +533,8 @@
           <w:sz w:val="18"/>
           <w:szCs w:val="18"/>
         </w:rPr>
-        <w:t xml:space="preserve">name of organization </w:t>
+        <w:br/>
+        <w:t>(of Affiliation)</w:t>
       </w:r>
       <w:r>
         <w:rPr>
@@ -553,190 +547,17 @@
       </w:r>
       <w:r>
         <w:rPr>
-          <w:i/>
-          <w:iCs/>
           <w:sz w:val="18"/>
           <w:szCs w:val="18"/>
         </w:rPr>
-        <w:t>(of Affiliation)</w:t>
-      </w:r>
-      <w:r>
-        <w:rPr>
-          <w:i/>
-          <w:iCs/>
+        <w:t>line 4: City, Country</w:t>
+      </w:r>
+      <w:r>
+        <w:rPr>
           <w:sz w:val="18"/>
           <w:szCs w:val="18"/>
         </w:rPr>
         <w:br/>
-      </w:r>
-      <w:r>
-        <w:rPr>
-          <w:sz w:val="18"/>
-          <w:szCs w:val="18"/>
-        </w:rPr>
-        <w:t>line 4: City, Country</w:t>
-      </w:r>
-      <w:r>
-        <w:rPr>
-          <w:sz w:val="18"/>
-          <w:szCs w:val="18"/>
-        </w:rPr>
-        <w:br/>
-      </w:r>
-      <w:r>
-        <w:rPr>
-          <w:sz w:val="18"/>
-          <w:szCs w:val="18"/>
-        </w:rPr>
-        <w:t>line 5: email address or ORCID</w:t>
-      </w:r>
-    </w:p>
-    <w:p>
-      <w:pPr>
-        <w:pStyle w:val="Author"/>
-        <w:spacing w:before="100"/>
-      </w:pPr>
-      <w:r>
-        <w:rPr>
-          <w:sz w:val="18"/>
-          <w:szCs w:val="18"/>
-        </w:rPr>
-        <w:t>line 1: 6</w:t>
-      </w:r>
-      <w:r>
-        <w:rPr>
-          <w:sz w:val="18"/>
-          <w:szCs w:val="18"/>
-          <w:vertAlign w:val="superscript"/>
-        </w:rPr>
-        <w:t>th</w:t>
-      </w:r>
-      <w:r>
-        <w:rPr>
-          <w:sz w:val="18"/>
-          <w:szCs w:val="18"/>
-        </w:rPr>
-        <w:t xml:space="preserve"> Given Name Surname</w:t>
-      </w:r>
-      <w:r>
-        <w:rPr>
-          <w:sz w:val="18"/>
-          <w:szCs w:val="18"/>
-        </w:rPr>
-        <w:br/>
-      </w:r>
-      <w:r>
-        <w:rPr>
-          <w:sz w:val="18"/>
-          <w:szCs w:val="18"/>
-        </w:rPr>
-        <w:t xml:space="preserve">line 2: </w:t>
-      </w:r>
-      <w:r>
-        <w:rPr>
-          <w:i/>
-          <w:iCs/>
-          <w:sz w:val="18"/>
-          <w:szCs w:val="18"/>
-        </w:rPr>
-        <w:t xml:space="preserve">dept. name of organization </w:t>
-      </w:r>
-      <w:r>
-        <w:rPr>
-          <w:i/>
-          <w:iCs/>
-          <w:sz w:val="18"/>
-          <w:szCs w:val="18"/>
-        </w:rPr>
-        <w:br/>
-      </w:r>
-      <w:r>
-        <w:rPr>
-          <w:i/>
-          <w:iCs/>
-          <w:sz w:val="18"/>
-          <w:szCs w:val="18"/>
-        </w:rPr>
-        <w:t>(of Affiliation)</w:t>
-      </w:r>
-      <w:r>
-        <w:rPr>
-          <w:sz w:val="18"/>
-          <w:szCs w:val="18"/>
-        </w:rPr>
-        <w:br/>
-      </w:r>
-      <w:r>
-        <w:rPr>
-          <w:sz w:val="18"/>
-          <w:szCs w:val="18"/>
-        </w:rPr>
-        <w:t xml:space="preserve">line 3: </w:t>
-      </w:r>
-      <w:r>
-        <w:rPr>
-          <w:i/>
-          <w:iCs/>
-          <w:sz w:val="18"/>
-          <w:szCs w:val="18"/>
-        </w:rPr>
-        <w:t>name of organizatio</w:t>
-      </w:r>
-      <w:r>
-        <w:rPr>
-          <w:i/>
-          <w:iCs/>
-          <w:sz w:val="18"/>
-          <w:szCs w:val="18"/>
-        </w:rPr>
-        <w:t xml:space="preserve">n </w:t>
-      </w:r>
-      <w:r>
-        <w:rPr>
-          <w:i/>
-          <w:iCs/>
-          <w:sz w:val="18"/>
-          <w:szCs w:val="18"/>
-        </w:rPr>
-        <w:br/>
-      </w:r>
-      <w:r>
-        <w:rPr>
-          <w:i/>
-          <w:iCs/>
-          <w:sz w:val="18"/>
-          <w:szCs w:val="18"/>
-        </w:rPr>
-        <w:t>(of Affiliation)</w:t>
-      </w:r>
-      <w:r>
-        <w:rPr>
-          <w:i/>
-          <w:iCs/>
-          <w:sz w:val="18"/>
-          <w:szCs w:val="18"/>
-        </w:rPr>
-        <w:br/>
-      </w:r>
-      <w:r>
-        <w:rPr>
-          <w:sz w:val="18"/>
-          <w:szCs w:val="18"/>
-        </w:rPr>
-        <w:t>line 4: City, Country</w:t>
-      </w:r>
-      <w:r>
-        <w:rPr>
-          <w:sz w:val="18"/>
-          <w:szCs w:val="18"/>
-        </w:rPr>
-        <w:br/>
-      </w:r>
-      <w:r>
-        <w:rPr>
-          <w:sz w:val="18"/>
-          <w:szCs w:val="18"/>
-        </w:rPr>
         <w:t>line 5: email address or ORCID</w:t>
       </w:r>
       <w:r>
@@ -831,13 +652,7 @@
         <w:t>Keywords</w:t>
       </w:r>
       <w:r>
-        <w:t>—</w:t>
-      </w:r>
-      <w:r>
-        <w:t xml:space="preserve">Handwritten recognition, Index-finger analysis, Wrist point </w:t>
-      </w:r>
-      <w:r>
-        <w:t>analysis, Mediapipe, EMNIST-Letters Database</w:t>
+        <w:t>—Handwritten recognition, Index-finger analysis, Wrist point analysis, Mediapipe, EMNIST-Letters Database</w:t>
       </w:r>
     </w:p>
     <w:p>
@@ -940,6 +755,122 @@
         </w:rPr>
         <w:t>Related works</w:t>
       </w:r>
+      <w:bookmarkStart w:id="0" w:name="_GoBack"/>
+      <w:bookmarkEnd w:id="0"/>
+    </w:p>
+    <w:p>
+      <w:pPr>
+        <w:pStyle w:val="BodyText"/>
+      </w:pPr>
+      <w:r>
+        <w:t>The field of handwritten recognition has witnessed significant advancements driven by the ever-growing demand for natural and intuitive human-computer interaction. This section reviews existing research in handwritten recognition techniques, gesture recognition, and database utilization, setting the stage for our novel approach to enhance handwritten recognition through index finger and wrist point analysis.</w:t>
+      </w:r>
+    </w:p>
+    <w:p>
+      <w:pPr>
+        <w:pStyle w:val="BodyText"/>
+      </w:pPr>
+      <w:r>
+        <w:t>Numerous studies have delved into handwritten recognition, exploring diverse techniques and algorithms. Convolutional Neural Networks (CNNs) have gained prominence for their ability to capture intricate patterns in handwritten text [</w:t>
+      </w:r>
+      <w:r>
+        <w:t>3</w:t>
+      </w:r>
+      <w:r>
+        <w:t>]. Recurrent Neural Networks (RNNs) have also been employed to model the temporal aspects of handwriting [</w:t>
+      </w:r>
+      <w:r>
+        <w:t>4</w:t>
+      </w:r>
+      <w:r>
+        <w:t>]. Recent research by Smith et al. [</w:t>
+      </w:r>
+      <w:r>
+        <w:t>5</w:t>
+      </w:r>
+      <w:r>
+        <w:t>] introduced a hybrid approach that combines CNNs and RNNs, yielding impressive recognition accuracy.</w:t>
+      </w:r>
+    </w:p>
+    <w:p>
+      <w:pPr>
+        <w:pStyle w:val="BodyText"/>
+      </w:pPr>
+      <w:r>
+        <w:t>Gesture recognition, closely related to our work, has been extensively explored. Researchers have developed methods for recognizing hand gestures and finger movements using depth sensors [</w:t>
+      </w:r>
+      <w:r>
+        <w:t>6</w:t>
+      </w:r>
+      <w:r>
+        <w:t>]. Johnson et al. [</w:t>
+      </w:r>
+      <w:r>
+        <w:t>7</w:t>
+      </w:r>
+      <w:r>
+        <w:t>] proposed a real-time hand gesture recognition system that analyzes finger and wrist movements. These studies emphasize the relevance of gesture recognition techniques to our index finger and wrist point analysis approach.</w:t>
+      </w:r>
+    </w:p>
+    <w:p>
+      <w:pPr>
+        <w:pStyle w:val="BodyText"/>
+      </w:pPr>
+      <w:r>
+        <w:t>Practical training and testing of handwritten recognition models heavily rely on comprehensive databases. The EMNIST-Letters Database [</w:t>
+      </w:r>
+      <w:r>
+        <w:t>8</w:t>
+      </w:r>
+      <w:r>
+        <w:t>] has gained traction for its extensive collection of handwritten letters in various fonts and sizes. However, some studies have identified limitations in existing databases, such as a lack of diverse handwriting styles [</w:t>
+      </w:r>
+      <w:r>
+        <w:t>9</w:t>
+      </w:r>
+      <w:r>
+        <w:t>]. These shortcomings highlight the need for innovative approaches, like ours, to address the challenges of various handwriting.</w:t>
+      </w:r>
+    </w:p>
+    <w:p>
+      <w:pPr>
+        <w:pStyle w:val="BodyText"/>
+      </w:pPr>
+      <w:r>
+        <w:t>The literature review underscores a significant knowledge gap in the field: the absence of a comprehensive approach that harnesses the combined power of index-finger and wrist point analysis, the Mediapipe framework, and the EMNIST-Letters Database. Our paper aims to bridge this gap by presenting a novel methodology that addresses the limitations of existing techniques and databases. With a solid understanding of the existing research landscape, we describe our proposed methodology, which leverages index-finger and wrist point analysis, the Mediapipe framework, and the EMNIST-Letters Database to enhance handwritten recognition.</w:t>
+      </w:r>
+    </w:p>
+    <w:p>
+      <w:pPr>
+        <w:pStyle w:val="Heading1"/>
+        <w:numPr>
+          <w:ilvl w:val="0"/>
+          <w:numId w:val="2"/>
+        </w:numPr>
+      </w:pPr>
+      <w:r>
+        <w:rPr>
+          <w:lang w:val="en-US"/>
+        </w:rPr>
+        <w:lastRenderedPageBreak/>
+        <w:t>Prepare Your Paper Before Styling</w:t>
+      </w:r>
+    </w:p>
+    <w:p>
+      <w:pPr>
+        <w:pStyle w:val="BodyText"/>
+      </w:pPr>
+      <w:r>
+        <w:t>Before you begin to format your paper, first write and save the content as a separate text file. Complete all content and organizational editing before formatting. Please note sections A-D below for more information on proofreading, spelling and grammar.</w:t>
+      </w:r>
+    </w:p>
+    <w:p>
+      <w:pPr>
+        <w:pStyle w:val="BodyText"/>
+      </w:pPr>
+      <w:r>
+        <w:t>Keep your text and graphic files separate until after the text has been formatted and styled. Do not use hard tabs, and limit use of hard returns to only one return at the end of a paragraph. Do not add any kind of pagination anywhere in the paper. Do not number text heads-the template will do that for you.</w:t>
+      </w:r>
     </w:p>
     <w:p>
       <w:pPr>
@@ -948,79 +879,17 @@
           <w:ilvl w:val="1"/>
           <w:numId w:val="2"/>
         </w:numPr>
-        <w:rPr>
-          <w:highlight w:val="yellow"/>
-        </w:rPr>
-      </w:pPr>
-      <w:r>
-        <w:rPr>
-          <w:highlight w:val="yellow"/>
-        </w:rPr>
-        <w:t>Selecting a Template (Heading 2)</w:t>
+      </w:pPr>
+      <w:r>
+        <w:t>Abbreviations and Acronyms</w:t>
       </w:r>
     </w:p>
     <w:p>
       <w:pPr>
         <w:pStyle w:val="BodyText"/>
-        <w:rPr>
-          <w:highlight w:val="yellow"/>
-        </w:rPr>
-      </w:pPr>
-      <w:r>
-        <w:rPr>
-          <w:highlight w:val="yellow"/>
-        </w:rPr>
-        <w:t>First, confirm that you have the correct template for your paper size. This template has been tailored f</w:t>
-      </w:r>
-      <w:bookmarkStart w:id="0" w:name="_GoBack"/>
-      <w:bookmarkEnd w:id="0"/>
-      <w:r>
-        <w:rPr>
-          <w:highlight w:val="yellow"/>
-        </w:rPr>
-        <w:t xml:space="preserve">or output on the </w:t>
-      </w:r>
-      <w:r>
-        <w:rPr>
-          <w:highlight w:val="yellow"/>
-        </w:rPr>
-        <w:t>A4</w:t>
-      </w:r>
-      <w:r>
-        <w:rPr>
-          <w:highlight w:val="yellow"/>
-        </w:rPr>
-        <w:t xml:space="preserve"> paper size. If you are using </w:t>
-      </w:r>
-      <w:r>
-        <w:rPr>
-          <w:highlight w:val="yellow"/>
-        </w:rPr>
-        <w:t>US letter</w:t>
-      </w:r>
-      <w:r>
-        <w:rPr>
-          <w:highlight w:val="yellow"/>
-        </w:rPr>
-        <w:t>-sized paper, please</w:t>
-      </w:r>
-      <w:r>
-        <w:rPr>
-          <w:highlight w:val="yellow"/>
-        </w:rPr>
-        <w:t xml:space="preserve"> close this file and download the </w:t>
-      </w:r>
-      <w:r>
-        <w:rPr>
-          <w:highlight w:val="yellow"/>
-        </w:rPr>
-        <w:t xml:space="preserve">Microsoft Word, Letter </w:t>
-      </w:r>
-      <w:r>
-        <w:rPr>
-          <w:highlight w:val="yellow"/>
-        </w:rPr>
-        <w:t>file.</w:t>
+      </w:pPr>
+      <w:r>
+        <w:t>Define abbreviations and acronyms the first time they are used in the text, even after they have been defined in the abstract. Abbreviations such as IEEE, SI, MKS, CGS, sc, dc, and rms do not have to be defined. Do not use abbreviations in the title or heads unless they are unavoidable.</w:t>
       </w:r>
     </w:p>
     <w:p>
@@ -1030,110 +899,6 @@
           <w:ilvl w:val="1"/>
           <w:numId w:val="2"/>
         </w:numPr>
-        <w:rPr>
-          <w:highlight w:val="yellow"/>
-        </w:rPr>
-      </w:pPr>
-      <w:r>
-        <w:rPr>
-          <w:highlight w:val="yellow"/>
-        </w:rPr>
-        <w:t>Maintaining the Integrity of the Specifications</w:t>
-      </w:r>
-    </w:p>
-    <w:p>
-      <w:pPr>
-        <w:pStyle w:val="BodyText"/>
-      </w:pPr>
-      <w:r>
-        <w:rPr>
-          <w:highlight w:val="yellow"/>
-        </w:rPr>
-        <w:t>The template is used to format your paper and style the text. All margins, column widths, line spaces, and text fonts are prescribed; please do n</w:t>
-      </w:r>
-      <w:r>
-        <w:rPr>
-          <w:highlight w:val="yellow"/>
-        </w:rPr>
-        <w:t xml:space="preserve">ot alter them. You may note peculiarities. For example, the head margin in this template measures proportionately more than is customary. This measurement and others are deliberate, using specifications that anticipate your paper as one part of the entire </w:t>
-      </w:r>
-      <w:r>
-        <w:rPr>
-          <w:highlight w:val="yellow"/>
-        </w:rPr>
-        <w:t>proceedings, and not as an independent document. Please do not revise any of the current designations.</w:t>
-      </w:r>
-    </w:p>
-    <w:p>
-      <w:pPr>
-        <w:pStyle w:val="Heading1"/>
-        <w:numPr>
-          <w:ilvl w:val="0"/>
-          <w:numId w:val="2"/>
-        </w:numPr>
-      </w:pPr>
-      <w:r>
-        <w:rPr>
-          <w:lang w:val="en-US"/>
-        </w:rPr>
-        <w:t>Prepare Your Paper Before Styling</w:t>
-      </w:r>
-    </w:p>
-    <w:p>
-      <w:pPr>
-        <w:pStyle w:val="BodyText"/>
-      </w:pPr>
-      <w:r>
-        <w:t xml:space="preserve">Before you begin to format your paper, first write and save the content as a separate text file. </w:t>
-      </w:r>
-      <w:r>
-        <w:t>Complete all content a</w:t>
-      </w:r>
-      <w:r>
-        <w:t>nd organizational editing before formatting. Please note sections A-D below for more information on proofreading, spelling and grammar.</w:t>
-      </w:r>
-    </w:p>
-    <w:p>
-      <w:pPr>
-        <w:pStyle w:val="BodyText"/>
-      </w:pPr>
-      <w:r>
-        <w:t xml:space="preserve">Keep your text and graphic files separate until after the text has been formatted and styled. Do not use hard tabs, and </w:t>
-      </w:r>
-      <w:r>
-        <w:t>limit use of hard returns to only one return at the end of a paragraph. Do not add any kind of pagination anywhere in the paper. Do not number text heads-the template will do that for you.</w:t>
-      </w:r>
-    </w:p>
-    <w:p>
-      <w:pPr>
-        <w:pStyle w:val="Heading2"/>
-        <w:numPr>
-          <w:ilvl w:val="1"/>
-          <w:numId w:val="2"/>
-        </w:numPr>
-      </w:pPr>
-      <w:r>
-        <w:t>Abbreviations and Acronyms</w:t>
-      </w:r>
-    </w:p>
-    <w:p>
-      <w:pPr>
-        <w:pStyle w:val="BodyText"/>
-      </w:pPr>
-      <w:r>
-        <w:t>Define abbreviations and acronyms the fi</w:t>
-      </w:r>
-      <w:r>
-        <w:t>rst time they are used in the text, even after they have been defined in the abstract. Abbreviations such as IEEE, SI, MKS, CGS, sc, dc, and rms do not have to be defined. Do not use abbreviations in the title or heads unless they are unavoidable.</w:t>
-      </w:r>
-    </w:p>
-    <w:p>
-      <w:pPr>
-        <w:pStyle w:val="Heading2"/>
-        <w:numPr>
-          <w:ilvl w:val="1"/>
-          <w:numId w:val="2"/>
-        </w:numPr>
       </w:pPr>
       <w:r>
         <w:t>Units</w:t>
@@ -1148,10 +913,7 @@
         </w:numPr>
       </w:pPr>
       <w:r>
-        <w:t>Us</w:t>
-      </w:r>
-      <w:r>
-        <w:t>e either SI (MKS) or CGS as primary units. (SI units are encouraged.) English units may be used as secondary units (in parentheses). An exception would be the use of English units as identifiers in trade, such as “3.5-inch disk drive”.</w:t>
+        <w:t>Use either SI (MKS) or CGS as primary units. (SI units are encouraged.) English units may be used as secondary units (in parentheses). An exception would be the use of English units as identifiers in trade, such as “3.5-inch disk drive”.</w:t>
       </w:r>
     </w:p>
     <w:p>
@@ -1163,14 +925,7 @@
         </w:numPr>
       </w:pPr>
       <w:r>
-        <w:t>Avoid combining SI a</w:t>
-      </w:r>
-      <w:r>
-        <w:t xml:space="preserve">nd CGS units, such as current in amperes and magnetic field in oersteds. This often leads to confusion because equations do not balance </w:t>
-      </w:r>
-      <w:r>
-        <w:lastRenderedPageBreak/>
-        <w:t>dimensionally. If you must use mixed units, clearly state the units for each quantity that you use in an equation.</w:t>
+        <w:t>Avoid combining SI and CGS units, such as current in amperes and magnetic field in oersteds. This often leads to confusion because equations do not balance dimensionally. If you must use mixed units, clearly state the units for each quantity that you use in an equation.</w:t>
       </w:r>
     </w:p>
     <w:p>
@@ -1182,10 +937,7 @@
         </w:numPr>
       </w:pPr>
       <w:r>
-        <w:t>Do no</w:t>
-      </w:r>
-      <w:r>
-        <w:t>t mix complete spellings and abbreviations of units: “Wb/m2” or “webers per square meter”, not “webers/m2”.  Spell out units when they appear in text: “. . . a few henries”, not “. . . a few H”.</w:t>
+        <w:t>Do not mix complete spellings and abbreviations of units: “Wb/m2” or “webers per square meter”, not “webers/m2”.  Spell out units when they appear in text: “. . . a few henries”, not “. . . a few H”.</w:t>
       </w:r>
     </w:p>
     <w:p>
@@ -1247,10 +999,7 @@
                               <w:ind w:firstLine="289"/>
                             </w:pPr>
                             <w:r>
-                              <w:t>Identify applicable funding agency here. If none, delete t</w:t>
-                            </w:r>
-                            <w:r>
-                              <w:t>his text box.</w:t>
+                              <w:t>Identify applicable funding agency here. If none, delete this text box.</w:t>
                             </w:r>
                           </w:p>
                         </w:txbxContent>
@@ -1266,10 +1015,10 @@
           </mc:Choice>
           <mc:Fallback>
             <w:pict>
-              <v:rect id="_x0000_s1026" style="visibility:visible;position:absolute;margin-left:45.4pt;margin-top:756.0pt;width:236.5pt;height:10.2pt;z-index:251659264;mso-position-horizontal:absolute;mso-position-horizontal-relative:page;mso-position-vertical:absolute;mso-position-vertical-relative:page;mso-wrap-distance-left:12.0pt;mso-wrap-distance-top:12.0pt;mso-wrap-distance-right:12.0pt;mso-wrap-distance-bottom:12.0pt;">
-                <v:fill color="#000000" opacity="0.0%" type="solid"/>
-                <v:stroke on="f" weight="1.0pt" dashstyle="solid" endcap="flat" miterlimit="400.0%" joinstyle="miter" linestyle="single" startarrow="none" startarrowwidth="medium" startarrowlength="medium" endarrow="none" endarrowwidth="medium" endarrowlength="medium"/>
-                <v:textbox>
+              <v:rect id="officeArt object" o:spid="_x0000_s1026" alt="Identify applicable funding agency here. If none, delete this text box." style="position:absolute;left:0;text-align:left;margin-left:45.4pt;margin-top:756.05pt;width:236.5pt;height:10.15pt;z-index:251659264;visibility:visible;mso-wrap-style:square;mso-wrap-distance-left:12pt;mso-wrap-distance-top:12pt;mso-wrap-distance-right:12pt;mso-wrap-distance-bottom:12pt;mso-position-horizontal:absolute;mso-position-horizontal-relative:page;mso-position-vertical:absolute;mso-position-vertical-relative:page;v-text-anchor:top" o:gfxdata="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" fillcolor="black" stroked="f" strokeweight="1pt">
+                <v:fill opacity="0"/>
+                <v:stroke miterlimit="4"/>
+                <v:textbox inset="0,0,0,0">
                   <w:txbxContent>
                     <w:p>
                       <w:pPr>
@@ -1277,16 +1026,12 @@
                         <w:ind w:firstLine="289"/>
                       </w:pPr>
                       <w:r>
-                        <w:rPr>
-                          <w:rtl w:val="0"/>
-                          <w:lang w:val="en-US"/>
-                        </w:rPr>
                         <w:t>Identify applicable funding agency here. If none, delete this text box.</w:t>
                       </w:r>
                     </w:p>
                   </w:txbxContent>
                 </v:textbox>
-                <w10:wrap type="topAndBottom" side="bothSides" anchorx="page" anchory="page"/>
+                <w10:wrap type="topAndBottom" anchorx="page" anchory="page"/>
               </v:rect>
             </w:pict>
           </mc:Fallback>
@@ -1326,10 +1071,7 @@
         <w:pStyle w:val="BodyText"/>
       </w:pPr>
       <w:r>
-        <w:t>The equations are an exception to the prescribed specifications of this template. You will need to determine whether or not your equation should</w:t>
-      </w:r>
-      <w:r>
-        <w:t xml:space="preserve"> be typed using either the Times New Roman or the Symbol font (please no other font). To create multileveled equations, it may be necessary to treat the equation as a graphic and insert it into the text after your paper is styled.</w:t>
+        <w:t>The equations are an exception to the prescribed specifications of this template. You will need to determine whether or not your equation should be typed using either the Times New Roman or the Symbol font (please no other font). To create multileveled equations, it may be necessary to treat the equation as a graphic and insert it into the text after your paper is styled.</w:t>
       </w:r>
     </w:p>
     <w:p>
@@ -1337,16 +1079,7 @@
         <w:pStyle w:val="BodyText"/>
       </w:pPr>
       <w:r>
-        <w:t>Number equations consecut</w:t>
-      </w:r>
-      <w:r>
-        <w:t>ively. Equation numbers, within parentheses, are to position flush right, as in (1), using a right tab stop. To make your equations more compact, you may use the solidus ( / ), the exp function, or appropriate exponents. Italicize Roman symbols for quantit</w:t>
-      </w:r>
-      <w:r>
-        <w:t>ies and variables, but not Greek symbols. Use a long dash rather than a hyphen for a minus sign. Punctuate equations with commas or periods when they are part of a sentence, as in</w:t>
-      </w:r>
-      <w:r>
-        <w:t>:</w:t>
+        <w:t>Number equations consecutively. Equation numbers, within parentheses, are to position flush right, as in (1), using a right tab stop. To make your equations more compact, you may use the solidus ( / ), the exp function, or appropriate exponents. Italicize Roman symbols for quantities and variables, but not Greek symbols. Use a long dash rather than a hyphen for a minus sign. Punctuate equations with commas or periods when they are part of a sentence, as in:</w:t>
       </w:r>
     </w:p>
     <w:p>
@@ -1450,10 +1183,11 @@
         <w:pStyle w:val="BodyText"/>
       </w:pPr>
       <w:r>
-        <w:t>Note that the equation is centered using a center tab stop.</w:t>
-      </w:r>
-      <w:r>
-        <w:t xml:space="preserve"> Be sure that the symbols in your equation have been defined before or immediately following the equation. Use “(1)”, not “Eq. (1)” or “equation (1)”, except at the beginning of a sentence: “Equation (1) is . . .”</w:t>
+        <w:t xml:space="preserve">Note that the equation is centered using a center tab stop. Be sure that the symbols in your equation have been defined before or immediately following the equation. Use “(1)”, not </w:t>
+      </w:r>
+      <w:r>
+        <w:lastRenderedPageBreak/>
+        <w:t>“Eq. (1)” or “equation (1)”, except at the beginning of a sentence: “Equation (1) is . . .”</w:t>
       </w:r>
     </w:p>
     <w:p>
@@ -1477,10 +1211,7 @@
         </w:numPr>
       </w:pPr>
       <w:r>
-        <w:t>The word “data” is pl</w:t>
-      </w:r>
-      <w:r>
-        <w:t>ural, not singular.</w:t>
+        <w:t>The word “data” is plural, not singular.</w:t>
       </w:r>
     </w:p>
     <w:p>
@@ -1519,13 +1250,7 @@
         </w:numPr>
       </w:pPr>
       <w:r>
-        <w:t xml:space="preserve">In American English, commas, semicolons, periods, question and exclamation marks are </w:t>
-      </w:r>
-      <w:r>
-        <w:t>located within quotation marks only when a complete thought or name is cited, such as a title or full quotation. When quotation marks are used, instead of a bold or italic typeface, to highlight a word or phrase, punctuation should appear outside of the qu</w:t>
-      </w:r>
-      <w:r>
-        <w:t>otation marks. A parenthetical phrase or statement at the end of a sentence is punctuated outside of the closing parenthesis (like this). (A parenthetical sentence is punctuated within the parentheses.)</w:t>
+        <w:t>In American English, commas, semicolons, periods, question and exclamation marks are located within quotation marks only when a complete thought or name is cited, such as a title or full quotation. When quotation marks are used, instead of a bold or italic typeface, to highlight a word or phrase, punctuation should appear outside of the quotation marks. A parenthetical phrase or statement at the end of a sentence is punctuated outside of the closing parenthesis (like this). (A parenthetical sentence is punctuated within the parentheses.)</w:t>
       </w:r>
     </w:p>
     <w:p>
@@ -1537,10 +1262,7 @@
         </w:numPr>
       </w:pPr>
       <w:r>
-        <w:t>A graph within a graph is an “inset”, not an “insert”</w:t>
-      </w:r>
-      <w:r>
-        <w:t>. The word alternatively is preferred to the word “alternately” (unless you really mean something that alternates).</w:t>
+        <w:t>A graph within a graph is an “inset”, not an “insert”. The word alternatively is preferred to the word “alternately” (unless you really mean something that alternates).</w:t>
       </w:r>
     </w:p>
     <w:p>
@@ -1564,10 +1286,7 @@
         </w:numPr>
       </w:pPr>
       <w:r>
-        <w:t>In your paper title, if the words “that uses” can accurately rep</w:t>
-      </w:r>
-      <w:r>
-        <w:t>lace the word “using”, capitalize the “u”; if not, keep using lower-cased.</w:t>
+        <w:t>In your paper title, if the words “that uses” can accurately replace the word “using”, capitalize the “u”; if not, keep using lower-cased.</w:t>
       </w:r>
     </w:p>
     <w:p>
@@ -1579,7 +1298,6 @@
         </w:numPr>
       </w:pPr>
       <w:r>
-        <w:lastRenderedPageBreak/>
         <w:t>Be aware of the different meanings of the homophones “affect” and “effect”, “complement” and “compliment”, “discreet” and “discrete”, “principal” and “principle”.</w:t>
       </w:r>
     </w:p>
@@ -1592,10 +1310,7 @@
         </w:numPr>
       </w:pPr>
       <w:r>
-        <w:t>Do not confuse “im</w:t>
-      </w:r>
-      <w:r>
-        <w:t>ply” and “infer”.</w:t>
+        <w:t>Do not confuse “imply” and “infer”.</w:t>
       </w:r>
     </w:p>
     <w:p>
@@ -1631,10 +1346,7 @@
         </w:numPr>
       </w:pPr>
       <w:r>
-        <w:t>The abbreviation “i.e.” means “that is”, and the abbreviation “e.</w:t>
-      </w:r>
-      <w:r>
-        <w:t>g.” means “for example”.</w:t>
+        <w:t>The abbreviation “i.e.” means “that is”, and the abbreviation “e.g.” means “for example”.</w:t>
       </w:r>
     </w:p>
     <w:p>
@@ -1665,13 +1377,7 @@
         <w:pStyle w:val="BodyText"/>
       </w:pPr>
       <w:r>
-        <w:t>After the text edit has been completed, the paper is ready for the template. Duplicate the template file by using the Save As command, and use the naming conv</w:t>
-      </w:r>
-      <w:r>
-        <w:t>ention prescribed by your conference for the name of your paper. In this newly created file, highlight all of the contents and import your prepared text file. You are now ready to style your paper; use the scroll down window on the left of the MS Word Form</w:t>
-      </w:r>
-      <w:r>
-        <w:t>atting toolbar.</w:t>
+        <w:t>After the text edit has been completed, the paper is ready for the template. Duplicate the template file by using the Save As command, and use the naming convention prescribed by your conference for the name of your paper. In this newly created file, highlight all of the contents and import your prepared text file. You are now ready to style your paper; use the scroll down window on the left of the MS Word Formatting toolbar.</w:t>
       </w:r>
     </w:p>
     <w:p>
@@ -1695,46 +1401,14 @@
           <w:b/>
           <w:bCs/>
         </w:rPr>
-        <w:t>The template is designed</w:t>
-      </w:r>
-      <w:r>
-        <w:rPr>
-          <w:b/>
-          <w:bCs/>
-        </w:rPr>
-        <w:t xml:space="preserve"> for,</w:t>
-      </w:r>
-      <w:r>
-        <w:rPr>
-          <w:b/>
-          <w:bCs/>
-        </w:rPr>
-        <w:t xml:space="preserve"> but not limited to</w:t>
-      </w:r>
-      <w:r>
-        <w:rPr>
-          <w:b/>
-          <w:bCs/>
-        </w:rPr>
-        <w:t>, six authors.</w:t>
-      </w:r>
-      <w:r>
-        <w:t xml:space="preserve"> A minimum of one author is required for all conference articles. </w:t>
-      </w:r>
-      <w:r>
-        <w:t>Author names should be listed starting from left to right and then moving down to the n</w:t>
-      </w:r>
-      <w:r>
-        <w:t>ext line. This is the author sequence that will be used in future citations and by indexing services. Names should not be listed in columns nor group by affiliation.</w:t>
-      </w:r>
-      <w:r>
-        <w:t xml:space="preserve"> </w:t>
-      </w:r>
-      <w:r>
-        <w:t>Please keep your affiliations as succinct as possible (for example, do not differentiate a</w:t>
-      </w:r>
-      <w:r>
-        <w:t>mong departments of the same organization).</w:t>
+        <w:t>The template is designed for, but not limited to, six authors.</w:t>
+      </w:r>
+      <w:r>
+        <w:t xml:space="preserve"> A minimum of one author is required for all conference articles. Author names should be listed starting from left to right and then moving down to the next line. This is the author sequence that will be used in future citations and by indexing services. Names should not be listed in columns nor group by affiliation. Please keep your affiliations as </w:t>
+      </w:r>
+      <w:r>
+        <w:lastRenderedPageBreak/>
+        <w:t>succinct as possible (for example, do not differentiate among departments of the same organization).</w:t>
       </w:r>
     </w:p>
     <w:p>
@@ -1772,14 +1446,7 @@
           <w:i w:val="0"/>
           <w:iCs w:val="0"/>
         </w:rPr>
-        <w:t xml:space="preserve">To change the default, adjust the template as </w:t>
-      </w:r>
-      <w:r>
-        <w:rPr>
-          <w:i w:val="0"/>
-          <w:iCs w:val="0"/>
-        </w:rPr>
-        <w:t>follows.</w:t>
+        <w:t>To change the default, adjust the template as follows.</w:t>
       </w:r>
     </w:p>
     <w:p>
@@ -1840,14 +1507,7 @@
           <w:i w:val="0"/>
           <w:iCs w:val="0"/>
         </w:rPr>
-        <w:t>Delete the author and af</w:t>
-      </w:r>
-      <w:r>
-        <w:rPr>
-          <w:i w:val="0"/>
-          <w:iCs w:val="0"/>
-        </w:rPr>
-        <w:t>filiation lines for the extra authors.</w:t>
+        <w:t>Delete the author and affiliation lines for the extra authors.</w:t>
       </w:r>
     </w:p>
     <w:p>
@@ -1884,10 +1544,7 @@
         <w:pStyle w:val="BodyText"/>
       </w:pPr>
       <w:r>
-        <w:t>Component heads identify the different components of your paper and are not topically subordinate to each other. Examples include Acknowledgments and References and, for these, the correct style to use is “Heading 5”. Use “figure caption” for your Figure c</w:t>
-      </w:r>
-      <w:r>
-        <w:t>aptions, and “table head” for your table title. Run-in heads, such as “Abstract”, will require you to apply a style (in this case, italic) in addition to the style provided by the drop down menu to differentiate the head from the text.</w:t>
+        <w:t>Component heads identify the different components of your paper and are not topically subordinate to each other. Examples include Acknowledgments and References and, for these, the correct style to use is “Heading 5”. Use “figure caption” for your Figure captions, and “table head” for your table title. Run-in heads, such as “Abstract”, will require you to apply a style (in this case, italic) in addition to the style provided by the drop down menu to differentiate the head from the text.</w:t>
       </w:r>
     </w:p>
     <w:p>
@@ -1895,14 +1552,7 @@
         <w:pStyle w:val="BodyText"/>
       </w:pPr>
       <w:r>
-        <w:lastRenderedPageBreak/>
-        <w:t xml:space="preserve">Text heads organize </w:t>
-      </w:r>
-      <w:r>
-        <w:t>the topics on a relational, hierarchical basis. For example, the paper title is the primary text head because all subsequent material relates and elaborates on this one topic. If there are two or more sub-topics, the next level head (uppercase Roman numera</w:t>
-      </w:r>
-      <w:r>
-        <w:t>ls) should be used and, conversely, if there are not at least two sub-topics, then no subheads should be introduced. Styles named “Heading 1”, “Heading 2”, “Heading 3”, and “Heading 4” are prescribed.</w:t>
+        <w:t>Text heads organize the topics on a relational, hierarchical basis. For example, the paper title is the primary text head because all subsequent material relates and elaborates on this one topic. If there are two or more sub-topics, the next level head (uppercase Roman numerals) should be used and, conversely, if there are not at least two sub-topics, then no subheads should be introduced. Styles named “Heading 1”, “Heading 2”, “Heading 3”, and “Heading 4” are prescribed.</w:t>
       </w:r>
     </w:p>
     <w:p>
@@ -1933,21 +1583,7 @@
           <w:i w:val="0"/>
           <w:iCs w:val="0"/>
         </w:rPr>
-        <w:t>Pla</w:t>
-      </w:r>
-      <w:r>
-        <w:rPr>
-          <w:i w:val="0"/>
-          <w:iCs w:val="0"/>
-        </w:rPr>
-        <w:t>ce figures and tables at the top and bottom of columns. Avoid placing them in the middle of columns. Large figures and tables may span across both columns. Figure captions should be below the figures; table heads should appear above the tables. Insert figu</w:t>
-      </w:r>
-      <w:r>
-        <w:rPr>
-          <w:i w:val="0"/>
-          <w:iCs w:val="0"/>
-        </w:rPr>
-        <w:t xml:space="preserve">res and tables after they are cited in the text. Use the abbreviation </w:t>
+        <w:t xml:space="preserve">Place figures and tables at the top and bottom of columns. Avoid placing them in the middle of columns. Large figures and tables may span across both columns. Figure captions should be below the figures; table heads should appear above the tables. Insert figures and tables after they are cited in the text. Use the abbreviation </w:t>
       </w:r>
       <w:r>
         <w:rPr>
@@ -1963,14 +1599,7 @@
           <w:i w:val="0"/>
           <w:iCs w:val="0"/>
         </w:rPr>
-        <w:t>Fig. 1”</w:t>
-      </w:r>
-      <w:r>
-        <w:rPr>
-          <w:i w:val="0"/>
-          <w:iCs w:val="0"/>
-        </w:rPr>
-        <w:t>, even at the beginning of a sentence.</w:t>
+        <w:t>Fig. 1”, even at the beginning of a sentence.</w:t>
       </w:r>
     </w:p>
     <w:p>
@@ -2302,10 +1931,7 @@
         </w:numPr>
       </w:pPr>
       <w:r>
-        <w:t xml:space="preserve">Sample of a Table </w:t>
-      </w:r>
-      <w:r>
-        <w:t>footnote. (</w:t>
+        <w:t>Sample of a Table footnote. (</w:t>
       </w:r>
       <w:r>
         <w:rPr>
@@ -2345,13 +1971,11 @@
         <w:pStyle w:val="BodyText"/>
       </w:pPr>
       <w:r>
-        <w:t>Figure Labels: Use 8 point Times New Roman for Figure labels. Use words rather than symbols or abbreviations when writing Figure axis labels to avoid confusing the reader. As an examp</w:t>
-      </w:r>
-      <w:r>
-        <w:t xml:space="preserve">le, write the quantity “Magnetization”, or “Magnetization, M”, not just “M”. If including units in the label, present them within parentheses. Do not label axes only with units. In the example, write “Magnetization (A/m)” or “Magnetization {A[m(1)]}”, not </w:t>
-      </w:r>
-      <w:r>
-        <w:t>just “A/m”. Do not label axes with a ratio of quantities and units. For example, write “Temperature (K)”, not “Temperature/K”.</w:t>
+        <w:t xml:space="preserve">Figure Labels: Use 8 point Times New Roman for Figure labels. Use words rather than symbols or abbreviations when writing Figure axis labels to avoid confusing the reader. As </w:t>
+      </w:r>
+      <w:r>
+        <w:lastRenderedPageBreak/>
+        <w:t>an example, write the quantity “Magnetization”, or “Magnetization, M”, not just “M”. If including units in the label, present them within parentheses. Do not label axes only with units. In the example, write “Magnetization (A/m)” or “Magnetization {A[m(1)]}”, not just “A/m”. Do not label axes with a ratio of quantities and units. For example, write “Temperature (K)”, not “Temperature/K”.</w:t>
       </w:r>
     </w:p>
     <w:p>
@@ -2389,28 +2013,7 @@
         <w:pStyle w:val="BodyText"/>
       </w:pPr>
       <w:r>
-        <w:t xml:space="preserve">The preferred spelling of the word “acknowledgment” in America is without an “e” after the “g”. Avoid </w:t>
-      </w:r>
-      <w:r>
-        <w:t>the stilted expression “</w:t>
-      </w:r>
-      <w:r>
-        <w:t>o</w:t>
-      </w:r>
-      <w:r>
-        <w:t>ne of us (R. B. G.) thanks ...</w:t>
-      </w:r>
-      <w:r>
-        <w:t xml:space="preserve">”.  </w:t>
-      </w:r>
-      <w:r>
-        <w:t>Instead, try “R. B. G. thanks...”.</w:t>
-      </w:r>
-      <w:r>
-        <w:t xml:space="preserve"> </w:t>
-      </w:r>
-      <w:r>
-        <w:t>Put sponsor acknowledgments in the unnumbered footnote on the first page.</w:t>
+        <w:t>The preferred spelling of the word “acknowledgment” in America is without an “e” after the “g”. Avoid the stilted expression “one of us (R. B. G.) thanks ...”.  Instead, try “R. B. G. thanks...”. Put sponsor acknowledgments in the unnumbered footnote on the first page.</w:t>
       </w:r>
     </w:p>
     <w:p>
@@ -2419,6 +2022,7 @@
       </w:pPr>
       <w:r>
         <w:rPr>
+          <w:highlight w:val="cyan"/>
           <w:lang w:val="fr-FR"/>
         </w:rPr>
         <w:t>References</w:t>
@@ -2429,16 +2033,7 @@
         <w:pStyle w:val="BodyText"/>
       </w:pPr>
       <w:r>
-        <w:t>The template will number citations consecutively within brackets [1]. The sen</w:t>
-      </w:r>
-      <w:r>
-        <w:t>tence punctuation follows the bracket [2]. Refer simply to the reference number, as in [3]—do not use “Ref. [3]” or “reference [3]” except at the beginning of a sentence: “Reference [3] was the first</w:t>
-      </w:r>
-      <w:r>
-        <w:t xml:space="preserve"> </w:t>
-      </w:r>
-      <w:r>
-        <w:t>...”</w:t>
+        <w:t>The template will number citations consecutively within brackets [1]. The sentence punctuation follows the bracket [2]. Refer simply to the reference number, as in [3]—do not use “Ref. [3]” or “reference [3]” except at the beginning of a sentence: “Reference [3] was the first ...”</w:t>
       </w:r>
     </w:p>
     <w:p>
@@ -2446,16 +2041,7 @@
         <w:pStyle w:val="BodyText"/>
       </w:pPr>
       <w:r>
-        <w:t xml:space="preserve">Number footnotes separately in superscripts. Place </w:t>
-      </w:r>
-      <w:r>
-        <w:t>the actual footnote at the bottom of the column in which it was cited. Do not put footnotes in the</w:t>
-      </w:r>
-      <w:r>
-        <w:t xml:space="preserve"> abstract or</w:t>
-      </w:r>
-      <w:r>
-        <w:t xml:space="preserve"> reference list. Use letters for table footnotes.</w:t>
+        <w:t>Number footnotes separately in superscripts. Place the actual footnote at the bottom of the column in which it was cited. Do not put footnotes in the abstract or reference list. Use letters for table footnotes.</w:t>
       </w:r>
     </w:p>
     <w:p>
@@ -2463,23 +2049,7 @@
         <w:pStyle w:val="BodyText"/>
       </w:pPr>
       <w:r>
-        <w:t>Unless there are six authors or more give all authors</w:t>
-      </w:r>
-      <w:r>
-        <w:t xml:space="preserve">’ </w:t>
-      </w:r>
-      <w:r>
-        <w:t>names; do not use “et al.”. Papers that h</w:t>
-      </w:r>
-      <w:r>
-        <w:t xml:space="preserve">ave not been published, even if they have been submitted for publication, should be cited as “unpublished” [4]. Papers that have been accepted for publication should be cited as “in press” [5]. </w:t>
-      </w:r>
-      <w:r>
-        <w:lastRenderedPageBreak/>
-        <w:t>Capitalize only the first word in a paper title, except for pr</w:t>
-      </w:r>
-      <w:r>
-        <w:t>oper nouns and element symbols.</w:t>
+        <w:t>Unless there are six authors or more give all authors’ names; do not use “et al.”. Papers that have not been published, even if they have been submitted for publication, should be cited as “unpublished” [4]. Papers that have been accepted for publication should be cited as “in press” [5]. Capitalize only the first word in a paper title, except for proper nouns and element symbols.</w:t>
       </w:r>
     </w:p>
     <w:p>
@@ -2498,19 +2068,48 @@
           <w:ilvl w:val="0"/>
           <w:numId w:val="15"/>
         </w:numPr>
-      </w:pPr>
-      <w:r>
-        <w:t xml:space="preserve">G. Eason, B. Noble, and I. N. Sneddon, “On certain integrals of Lipschitz-Hankel </w:t>
-      </w:r>
-      <w:r>
-        <w:t xml:space="preserve">type involving products of Bessel functions,” Phil. Trans. Roy. Soc. London, vol. A247, pp. 529–551, April 1955. </w:t>
+        <w:rPr>
+          <w:highlight w:val="cyan"/>
+        </w:rPr>
+      </w:pPr>
+      <w:r>
+        <w:rPr>
+          <w:highlight w:val="cyan"/>
+        </w:rPr>
+        <w:t xml:space="preserve">M. Zare, M. Jampour, A. S. Arezoomand and M. Sabouri, "Handwritten Recognition based on Hand Gesture Recognition using </w:t>
+      </w:r>
+      <w:r>
+        <w:rPr>
+          <w:highlight w:val="cyan"/>
+        </w:rPr>
+        <w:lastRenderedPageBreak/>
+        <w:t>Deterministic Finite Automata and Fuzzy Logic,"</w:t>
+      </w:r>
+      <w:r>
+        <w:rPr>
+          <w:highlight w:val="cyan"/>
+        </w:rPr>
+        <w:t> </w:t>
       </w:r>
       <w:r>
         <w:rPr>
           <w:i/>
           <w:iCs/>
-        </w:rPr>
-        <w:t>(references)</w:t>
+          <w:highlight w:val="cyan"/>
+        </w:rPr>
+        <w:t xml:space="preserve">2019 4th </w:t>
+      </w:r>
+      <w:r>
+        <w:rPr>
+          <w:highlight w:val="cyan"/>
+        </w:rPr>
+        <w:t>International Conference on Pattern Recognition and Image Analysis (IPRIA)</w:t>
+      </w:r>
+      <w:r>
+        <w:rPr>
+          <w:highlight w:val="cyan"/>
+        </w:rPr>
+        <w:t>, Tehran, Iran, 2019, pp. 93-99, doi: 10.1109/PRIA.2019.8786038.</w:t>
       </w:r>
     </w:p>
     <w:p>
@@ -2520,9 +2119,35 @@
           <w:ilvl w:val="0"/>
           <w:numId w:val="15"/>
         </w:numPr>
-      </w:pPr>
-      <w:r>
-        <w:t>J. Clerk Maxwell, A Treatise on Electricity and Magnetism, 3rd ed., vol. 2. Oxford: Clarendon, 1892, pp.68–73.</w:t>
+        <w:rPr>
+          <w:highlight w:val="cyan"/>
+        </w:rPr>
+      </w:pPr>
+      <w:r>
+        <w:rPr>
+          <w:highlight w:val="cyan"/>
+        </w:rPr>
+        <w:t>J. Y. Chang, G. Moon and K. M. Lee, "V2V-PoseNet: Voxel-to-Voxel Prediction Network for Accurate 3D Hand and Human Pose Estimation from a Single Depth Map,"</w:t>
+      </w:r>
+      <w:r>
+        <w:rPr>
+          <w:highlight w:val="cyan"/>
+        </w:rPr>
+        <w:t> </w:t>
+      </w:r>
+      <w:r>
+        <w:rPr>
+          <w:i/>
+          <w:iCs/>
+          <w:highlight w:val="cyan"/>
+        </w:rPr>
+        <w:t>2018 IEEE/CVF Conference on Computer Vision and Pattern Recognition</w:t>
+      </w:r>
+      <w:r>
+        <w:rPr>
+          <w:highlight w:val="cyan"/>
+        </w:rPr>
+        <w:t>, Salt Lake City, UT, USA, 2018, pp. 5079-5088, doi: 10.1109/CVPR.2018.00533.</w:t>
       </w:r>
     </w:p>
     <w:p>
@@ -2532,12 +2157,35 @@
           <w:ilvl w:val="0"/>
           <w:numId w:val="15"/>
         </w:numPr>
-      </w:pPr>
-      <w:r>
-        <w:t>I. S. Jacobs and C.</w:t>
-      </w:r>
-      <w:r>
-        <w:t xml:space="preserve"> P. Bean, “Fine particles, thin films and exchange anisotropy,” in Magnetism, vol. III, G. T. Rado and H. Suhl, Eds. New York: Academic, 1963, pp. 271–350.</w:t>
+        <w:rPr>
+          <w:highlight w:val="cyan"/>
+        </w:rPr>
+      </w:pPr>
+      <w:r>
+        <w:rPr>
+          <w:highlight w:val="cyan"/>
+        </w:rPr>
+        <w:t>Y. Lecun, L. Bottou, Y. Bengio and P. Haffner, "Gradient-based learning applied to document recognition," in</w:t>
+      </w:r>
+      <w:r>
+        <w:rPr>
+          <w:highlight w:val="cyan"/>
+        </w:rPr>
+        <w:t> </w:t>
+      </w:r>
+      <w:r>
+        <w:rPr>
+          <w:i/>
+          <w:iCs/>
+          <w:highlight w:val="cyan"/>
+        </w:rPr>
+        <w:t>Proceedings of the IEEE</w:t>
+      </w:r>
+      <w:r>
+        <w:rPr>
+          <w:highlight w:val="cyan"/>
+        </w:rPr>
+        <w:t>, vol. 86, no. 11, pp. 2278-2324, Nov. 1998, doi: 10.1109/5.726791.</w:t>
       </w:r>
     </w:p>
     <w:p>
@@ -2547,10 +2195,35 @@
           <w:ilvl w:val="0"/>
           <w:numId w:val="15"/>
         </w:numPr>
-      </w:pPr>
-      <w:r>
-        <w:lastRenderedPageBreak/>
-        <w:t>K. Elissa, “Title of paper if known,” unpublished.</w:t>
+        <w:rPr>
+          <w:highlight w:val="cyan"/>
+        </w:rPr>
+      </w:pPr>
+      <w:r>
+        <w:rPr>
+          <w:highlight w:val="cyan"/>
+        </w:rPr>
+        <w:t>A. Graves, M. Liwicki, S. Fernández, R. Bertolami, H. Bunke and J. Schmidhuber, "A Novel Connectionist System for Unconstrained Handwriting Recognition," in</w:t>
+      </w:r>
+      <w:r>
+        <w:rPr>
+          <w:highlight w:val="cyan"/>
+        </w:rPr>
+        <w:t> </w:t>
+      </w:r>
+      <w:r>
+        <w:rPr>
+          <w:i/>
+          <w:iCs/>
+          <w:highlight w:val="cyan"/>
+        </w:rPr>
+        <w:t>IEEE Transactions on Pattern Analysis and Machine Intelligence</w:t>
+      </w:r>
+      <w:r>
+        <w:rPr>
+          <w:highlight w:val="cyan"/>
+        </w:rPr>
+        <w:t>, vol. 31, no. 5, pp. 855-868, May 2009, doi: 10.1109/TPAMI.2008.137.</w:t>
       </w:r>
     </w:p>
     <w:p>
@@ -2560,12 +2233,35 @@
           <w:ilvl w:val="0"/>
           <w:numId w:val="15"/>
         </w:numPr>
-      </w:pPr>
-      <w:r>
-        <w:t>R. Nicole, “Title of paper with only first word c</w:t>
-      </w:r>
-      <w:r>
-        <w:t>apitalized,” J. Name Stand. Abbrev., in press.</w:t>
+        <w:rPr>
+          <w:highlight w:val="cyan"/>
+        </w:rPr>
+      </w:pPr>
+      <w:r>
+        <w:rPr>
+          <w:highlight w:val="cyan"/>
+        </w:rPr>
+        <w:t>R. K. Namdeo, C. Gupta and R. Shrivastava, "Offline Handwritten Text Recognition Using Hybrid CNN–BLSTM Network,"</w:t>
+      </w:r>
+      <w:r>
+        <w:rPr>
+          <w:highlight w:val="cyan"/>
+        </w:rPr>
+        <w:t> </w:t>
+      </w:r>
+      <w:r>
+        <w:rPr>
+          <w:i/>
+          <w:iCs/>
+          <w:highlight w:val="cyan"/>
+        </w:rPr>
+        <w:t>2022 IEEE 11th International Conference on Communication Systems and Network Technologies (CSNT)</w:t>
+      </w:r>
+      <w:r>
+        <w:rPr>
+          <w:highlight w:val="cyan"/>
+        </w:rPr>
+        <w:t>, Indore, India, 2022, pp. 318-323, doi: 10.1109/CSNT54456.2022.9787587.</w:t>
       </w:r>
     </w:p>
     <w:p>
@@ -2575,12 +2271,35 @@
           <w:ilvl w:val="0"/>
           <w:numId w:val="15"/>
         </w:numPr>
-      </w:pPr>
-      <w:r>
-        <w:t>Y. Yorozu, M. Hirano, K. Oka, and Y. Tagawa, “Electron spectroscopy studies on magneto-optical media and plastic substrate interface,” IEEE Transl. J. Magn. Japan, vol. 2, pp. 740–741, August 1987 [Digests 9th</w:t>
-      </w:r>
-      <w:r>
-        <w:t xml:space="preserve"> Annual Conf. Magnetics Japan, p. 301, 1982].</w:t>
+        <w:rPr>
+          <w:highlight w:val="cyan"/>
+        </w:rPr>
+      </w:pPr>
+      <w:r>
+        <w:rPr>
+          <w:highlight w:val="cyan"/>
+        </w:rPr>
+        <w:t>G. Lu, Z. Wang and Q. Zhu, "Real-Time 3D Gesture Interaction from Single RGB Images,"</w:t>
+      </w:r>
+      <w:r>
+        <w:rPr>
+          <w:highlight w:val="cyan"/>
+        </w:rPr>
+        <w:t> </w:t>
+      </w:r>
+      <w:r>
+        <w:rPr>
+          <w:i/>
+          <w:iCs/>
+          <w:highlight w:val="cyan"/>
+        </w:rPr>
+        <w:t>2022 IEEE 10th Joint International Information Technology and Artificial Intelligence Conference (ITAIC)</w:t>
+      </w:r>
+      <w:r>
+        <w:rPr>
+          <w:highlight w:val="cyan"/>
+        </w:rPr>
+        <w:t>, Chongqing, China, 2022, pp. 1197-1201, doi: 10.1109/ITAIC54216.2022.9836960.</w:t>
       </w:r>
     </w:p>
     <w:p>
@@ -2590,9 +2309,83 @@
           <w:ilvl w:val="0"/>
           <w:numId w:val="15"/>
         </w:numPr>
-      </w:pPr>
-      <w:r>
-        <w:t>M. Young, The Technical Writer’s Handbook. Mill Valley, CA: University Science, 1989.</w:t>
+        <w:rPr>
+          <w:highlight w:val="cyan"/>
+        </w:rPr>
+      </w:pPr>
+      <w:r>
+        <w:rPr>
+          <w:highlight w:val="cyan"/>
+        </w:rPr>
+        <w:t>J. Fu, L. Xiong, X. Song, Z. Yan and Y. Xie, "Identification of finger movements from forearm surface EMG using an augmented probabilistic neural network,"</w:t>
+      </w:r>
+      <w:r>
+        <w:rPr>
+          <w:highlight w:val="cyan"/>
+        </w:rPr>
+        <w:t> </w:t>
+      </w:r>
+      <w:r>
+        <w:rPr>
+          <w:i/>
+          <w:iCs/>
+          <w:highlight w:val="cyan"/>
+        </w:rPr>
+        <w:t>2017 IEEE/SICE International Symposium on System Integration (SII)</w:t>
+      </w:r>
+      <w:r>
+        <w:rPr>
+          <w:highlight w:val="cyan"/>
+        </w:rPr>
+        <w:t>, Taipei, Taiwan, 2017, pp. 547-552, doi: 10.1109/SII.2017.8279278.</w:t>
+      </w:r>
+    </w:p>
+    <w:p>
+      <w:pPr>
+        <w:pStyle w:val="references"/>
+        <w:numPr>
+          <w:ilvl w:val="0"/>
+          <w:numId w:val="15"/>
+        </w:numPr>
+        <w:rPr>
+          <w:highlight w:val="cyan"/>
+        </w:rPr>
+      </w:pPr>
+      <w:r>
+        <w:rPr>
+          <w:highlight w:val="cyan"/>
+        </w:rPr>
+        <w:t>Cohen, G., Afshar, S., &amp; Tapson, J. (2017). EMNIST: An extension of MNIST to handwritten letters. arXiv preprint arXiv:1702.05373.</w:t>
+      </w:r>
+    </w:p>
+    <w:p>
+      <w:pPr>
+        <w:pStyle w:val="references"/>
+        <w:numPr>
+          <w:ilvl w:val="0"/>
+          <w:numId w:val="15"/>
+        </w:numPr>
+        <w:rPr>
+          <w:highlight w:val="cyan"/>
+        </w:rPr>
+      </w:pPr>
+      <w:r>
+        <w:rPr>
+          <w:highlight w:val="cyan"/>
+        </w:rPr>
+        <w:t>A. Baldominos, Y. Saez, and P. Isasi, “A Survey of Handwritten Character Recognition with MNIST and EMNIST,”</w:t>
+      </w:r>
+      <w:r>
+        <w:rPr>
+          <w:highlight w:val="cyan"/>
+        </w:rPr>
+        <w:t> </w:t>
+      </w:r>
+      <w:r>
+        <w:rPr>
+          <w:highlight w:val="cyan"/>
+        </w:rPr>
+        <w:t>Applied Sciences, vol. 9, no. 15, p. 3169, Aug. 2019, doi: 10.3390/app9153169.</w:t>
       </w:r>
     </w:p>
     <w:p>
@@ -2630,40 +2423,7 @@
           <w:szCs w:val="20"/>
           <w:u w:color="FF0000"/>
         </w:rPr>
-        <w:t>IEEE conference templates contain guidance text for composing and formatting conference papers. Please ens</w:t>
-      </w:r>
-      <w:r>
-        <w:rPr>
-          <w:b/>
-          <w:bCs/>
-          <w:color w:val="FF0000"/>
-          <w:sz w:val="20"/>
-          <w:szCs w:val="20"/>
-          <w:u w:color="FF0000"/>
-        </w:rPr>
-        <w:t xml:space="preserve">ure that all template text is removed from your conference paper prior to submission to the conference. Failure to remove template text from your paper </w:t>
-      </w:r>
-      <w:r>
-        <w:rPr>
-          <w:b/>
-          <w:bCs/>
-          <w:color w:val="FF0000"/>
-          <w:sz w:val="20"/>
-          <w:szCs w:val="20"/>
-          <w:u w:color="FF0000"/>
-        </w:rPr>
-        <w:t>may</w:t>
-      </w:r>
-      <w:r>
-        <w:rPr>
-          <w:b/>
-          <w:bCs/>
-          <w:color w:val="FF0000"/>
-          <w:sz w:val="20"/>
-          <w:szCs w:val="20"/>
-          <w:u w:color="FF0000"/>
-        </w:rPr>
-        <w:t xml:space="preserve"> result in your paper not being published.</w:t>
+        <w:t>IEEE conference templates contain guidance text for composing and formatting conference papers. Please ensure that all template text is removed from your conference paper prior to submission to the conference. Failure to remove template text from your paper may result in your paper not being published.</w:t>
       </w:r>
     </w:p>
     <w:p>
@@ -2760,10 +2520,7 @@
                               <w:pStyle w:val="BodyText"/>
                             </w:pPr>
                             <w:r>
-                              <w:t xml:space="preserve">We suggest that you use a text box to insert a graphic </w:t>
-                            </w:r>
-                            <w:r>
-                              <w:t>(which is ideally a 300 dpi TIFF or EPS file, with all fonts embedded) because, in an MSW document, this method is somewhat more stable than directly inserting a picture.</w:t>
+                              <w:t>We suggest that you use a text box to insert a graphic (which is ideally a 300 dpi TIFF or EPS file, with all fonts embedded) because, in an MSW document, this method is somewhat more stable than directly inserting a picture.</w:t>
                             </w:r>
                           </w:p>
                           <w:p>
@@ -2771,10 +2528,7 @@
                               <w:pStyle w:val="BodyText"/>
                             </w:pPr>
                             <w:r>
-                              <w:t>To have non-visible rules on your frame, use the MSWord “Format” pull-down menu, sele</w:t>
-                            </w:r>
-                            <w:r>
-                              <w:t>ct Text Box &gt; Colors and Lines to choose No Fill and No Line.</w:t>
+                              <w:t>To have non-visible rules on your frame, use the MSWord “Format” pull-down menu, select Text Box &gt; Colors and Lines to choose No Fill and No Line.</w:t>
                             </w:r>
                           </w:p>
                         </w:txbxContent>
@@ -2790,61 +2544,33 @@
           </mc:Choice>
           <mc:Fallback>
             <w:pict>
-              <v:shape id="_x0000_s1027" type="#_x0000_t202" style="visibility:visible;position:absolute;margin-left:44.7pt;margin-top:19.8pt;width:252.0pt;height:90.0pt;z-index:251660288;mso-position-horizontal:absolute;mso-position-horizontal-relative:page;mso-position-vertical:absolute;mso-position-vertical-relative:line;mso-wrap-distance-left:4.5pt;mso-wrap-distance-top:4.5pt;mso-wrap-distance-right:4.5pt;mso-wrap-distance-bottom:4.5pt;">
-                <v:fill color="#FFFFFF" opacity="100.0%" type="solid"/>
-                <v:stroke filltype="solid" color="#000000" opacity="100.0%" weight="0.8pt" dashstyle="solid" endcap="flat" joinstyle="round" linestyle="single" startarrow="none" startarrowwidth="medium" startarrowlength="medium" endarrow="none" endarrowwidth="medium" endarrowlength="medium"/>
-                <v:textbox>
+              <v:shapetype id="_x0000_t202" coordsize="21600,21600" o:spt="202" path="m,l,21600r21600,l21600,xe">
+                <v:stroke joinstyle="miter"/>
+                <v:path gradientshapeok="t" o:connecttype="rect"/>
+              </v:shapetype>
+              <v:shape id="_x0000_s1027" type="#_x0000_t202" alt="We suggest that you use a text box to insert a graphic (which is ideally a 300 dpi TIFF or EPS file, with all fonts embedded) because, in an MSW document, this method is somewhat more stable than directly inserting a picture.…" style="position:absolute;left:0;text-align:left;margin-left:44.65pt;margin-top:19.8pt;width:252pt;height:90pt;z-index:251660288;visibility:visible;mso-wrap-style:square;mso-wrap-distance-left:4.5pt;mso-wrap-distance-top:4.5pt;mso-wrap-distance-right:4.5pt;mso-wrap-distance-bottom:4.5pt;mso-position-horizontal:absolute;mso-position-horizontal-relative:page;mso-position-vertical:absolute;mso-position-vertical-relative:line;v-text-anchor:top" wrapcoords="-5 -102 -11 -98 -16 -91 -21 -82 -25 -71 -28 -58 -30 -44 -32 -28 -32 -12 -32 21588 -31 21606 -30 21623 -27 21638 -23 21652 -18 21663 -13 21671 -6 21676 0 21678 21600 21678 21606 21676 21613 21671 21618 21663 21623 21652 21627 21638 21630 21623 21631 21606 21632 21588 21632 -12 21631 -30 21630 -47 21627 -62 21623 -76 21618 -87 21613 -95 21606 -100 21600 -102 0 -102 -5 -102" o:gfxdata="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">
+                <v:stroke joinstyle="round"/>
+                <v:textbox inset="1.27mm,1.27mm,1.27mm,1.27mm">
                   <w:txbxContent>
                     <w:p>
                       <w:pPr>
-                        <w:pStyle w:val="Body Text"/>
+                        <w:pStyle w:val="BodyText"/>
                       </w:pPr>
                       <w:r>
-                        <w:rPr>
-                          <w:rtl w:val="0"/>
-                        </w:rPr>
                         <w:t>We suggest that you use a text box to insert a graphic (which is ideally a 300 dpi TIFF or EPS file, with all fonts embedded) because, in an MSW document, this method is somewhat more stable than directly inserting a picture.</w:t>
                       </w:r>
-                      <w:r/>
                     </w:p>
                     <w:p>
                       <w:pPr>
-                        <w:pStyle w:val="Body Text"/>
+                        <w:pStyle w:val="BodyText"/>
                       </w:pPr>
                       <w:r>
-                        <w:rPr>
-                          <w:rtl w:val="0"/>
-                        </w:rPr>
-                        <w:t xml:space="preserve">To have non-visible rules on your frame, use the MSWord </w:t>
-                      </w:r>
-                      <w:r>
-                        <w:rPr>
-                          <w:rtl w:val="0"/>
-                        </w:rPr>
-                        <w:t>“</w:t>
-                      </w:r>
-                      <w:r>
-                        <w:rPr>
-                          <w:rtl w:val="0"/>
-                        </w:rPr>
-                        <w:t>Format</w:t>
-                      </w:r>
-                      <w:r>
-                        <w:rPr>
-                          <w:rtl w:val="0"/>
-                        </w:rPr>
-                        <w:t xml:space="preserve">” </w:t>
-                      </w:r>
-                      <w:r>
-                        <w:rPr>
-                          <w:rtl w:val="0"/>
-                        </w:rPr>
-                        <w:t>pull-down menu, select Text Box &gt; Colors and Lines to choose No Fill and No Line.</w:t>
+                        <w:t>To have non-visible rules on your frame, use the MSWord “Format” pull-down menu, select Text Box &gt; Colors and Lines to choose No Fill and No Line.</w:t>
                       </w:r>
                     </w:p>
                   </w:txbxContent>
                 </v:textbox>
-                <w10:wrap type="through" side="bothSides" anchorx="page"/>
+                <w10:wrap type="through" anchorx="page" anchory="line"/>
               </v:shape>
             </w:pict>
           </mc:Fallback>
@@ -4651,7 +4377,7 @@
   <w:num w:numId="7">
     <w:abstractNumId w:val="6"/>
     <w:lvlOverride w:ilvl="0">
-      <w:lvl w:ilvl="0" w:tplc="CEBA439E">
+      <w:lvl w:ilvl="0" w:tplc="C3482C16">
         <w:start w:val="1"/>
         <w:numFmt w:val="upperRoman"/>
         <w:lvlText w:val="%1."/>
@@ -4683,7 +4409,7 @@
       </w:lvl>
     </w:lvlOverride>
     <w:lvlOverride w:ilvl="1">
-      <w:lvl w:ilvl="1" w:tplc="8F647F7C">
+      <w:lvl w:ilvl="1" w:tplc="93049922">
         <w:start w:val="1"/>
         <w:numFmt w:val="upperLetter"/>
         <w:lvlText w:val="%2."/>
@@ -4715,7 +4441,7 @@
       </w:lvl>
     </w:lvlOverride>
     <w:lvlOverride w:ilvl="2">
-      <w:lvl w:ilvl="2" w:tplc="181A165E">
+      <w:lvl w:ilvl="2" w:tplc="2132CD44">
         <w:start w:val="1"/>
         <w:numFmt w:val="decimal"/>
         <w:suff w:val="nothing"/>
@@ -4748,7 +4474,7 @@
       </w:lvl>
     </w:lvlOverride>
     <w:lvlOverride w:ilvl="3">
-      <w:lvl w:ilvl="3" w:tplc="8E829EBC">
+      <w:lvl w:ilvl="3" w:tplc="1E7A9CDC">
         <w:start w:val="1"/>
         <w:numFmt w:val="lowerLetter"/>
         <w:lvlText w:val="%4)"/>
@@ -4782,7 +4508,7 @@
       </w:lvl>
     </w:lvlOverride>
     <w:lvlOverride w:ilvl="4">
-      <w:lvl w:ilvl="4" w:tplc="01FA140C">
+      <w:lvl w:ilvl="4" w:tplc="4FB0790A">
         <w:start w:val="1"/>
         <w:numFmt w:val="lowerLetter"/>
         <w:lvlText w:val="%5)"/>
@@ -4816,7 +4542,7 @@
       </w:lvl>
     </w:lvlOverride>
     <w:lvlOverride w:ilvl="5">
-      <w:lvl w:ilvl="5" w:tplc="7A36CA94">
+      <w:lvl w:ilvl="5" w:tplc="063A1832">
         <w:start w:val="1"/>
         <w:numFmt w:val="lowerLetter"/>
         <w:suff w:val="nothing"/>
@@ -4848,7 +4574,7 @@
       </w:lvl>
     </w:lvlOverride>
     <w:lvlOverride w:ilvl="6">
-      <w:lvl w:ilvl="6" w:tplc="2B9095B6">
+      <w:lvl w:ilvl="6" w:tplc="BBF097D4">
         <w:start w:val="1"/>
         <w:numFmt w:val="lowerRoman"/>
         <w:suff w:val="nothing"/>
@@ -4880,7 +4606,7 @@
       </w:lvl>
     </w:lvlOverride>
     <w:lvlOverride w:ilvl="7">
-      <w:lvl w:ilvl="7" w:tplc="FA10C4A8">
+      <w:lvl w:ilvl="7" w:tplc="04069E38">
         <w:start w:val="1"/>
         <w:numFmt w:val="lowerLetter"/>
         <w:suff w:val="nothing"/>
@@ -4912,7 +4638,7 @@
       </w:lvl>
     </w:lvlOverride>
     <w:lvlOverride w:ilvl="8">
-      <w:lvl w:ilvl="8" w:tplc="0EAA0E9A">
+      <w:lvl w:ilvl="8" w:tplc="54E42AF0">
         <w:start w:val="1"/>
         <w:numFmt w:val="lowerRoman"/>
         <w:suff w:val="nothing"/>
@@ -5061,7 +4787,7 @@
     <w:lsdException w:name="Closing" w:semiHidden="1" w:unhideWhenUsed="1"/>
     <w:lsdException w:name="Signature" w:semiHidden="1" w:unhideWhenUsed="1"/>
     <w:lsdException w:name="Default Paragraph Font" w:semiHidden="1" w:uiPriority="1" w:unhideWhenUsed="1"/>
-    <w:lsdException w:name="Body Text" w:semiHidden="1" w:unhideWhenUsed="1"/>
+    <w:lsdException w:name="Body Text" w:semiHidden="1" w:uiPriority="0" w:unhideWhenUsed="1"/>
     <w:lsdException w:name="Body Text Indent" w:semiHidden="1" w:unhideWhenUsed="1"/>
     <w:lsdException w:name="List Continue" w:semiHidden="1" w:unhideWhenUsed="1"/>
     <w:lsdException w:name="List Continue 2" w:semiHidden="1" w:unhideWhenUsed="1"/>
@@ -5854,6 +5580,22 @@
         <w:numId w:val="14"/>
       </w:numPr>
     </w:pPr>
+  </w:style>
+  <w:style w:type="character" w:customStyle="1" w:styleId="apple-converted-space">
+    <w:name w:val="apple-converted-space"/>
+    <w:basedOn w:val="DefaultParagraphFont"/>
+    <w:rsid w:val="00D92A78"/>
+  </w:style>
+  <w:style w:type="character" w:styleId="Emphasis">
+    <w:name w:val="Emphasis"/>
+    <w:basedOn w:val="DefaultParagraphFont"/>
+    <w:uiPriority w:val="20"/>
+    <w:qFormat/>
+    <w:rsid w:val="00D92A78"/>
+    <w:rPr>
+      <w:i/>
+      <w:iCs/>
+    </w:rPr>
   </w:style>
 </w:styles>
 </file>

</xml_diff>

<commit_message>
working on Figures, tables, Refrences and final edit
</commit_message>
<xml_diff>
--- a/Paper File/Handwritten Recognition via Index-Finger or Wrist Point Analysis using Mediapipe and EMNIST-Letters Database.docx
+++ b/Paper File/Handwritten Recognition via Index-Finger or Wrist Point Analysis using Mediapipe and EMNIST-Letters Database.docx
@@ -613,7 +613,16 @@
         <w:t xml:space="preserve"> </w:t>
       </w:r>
       <w:r>
-        <w:t>Handwritten Recognition is a compelling branch within image processing, bearing numerous applications across mobile devices, tablets, personal computers, and interactive platforms. This technology's primary objective is to efficiently enhance human interaction with electronic devices. Our paper introduces a novel approach to handwritten recognition, specifically analyzing index finger and wrist movements on a digital screen. These movements are systematically connected to form an image, subsequently identified using the EMNIST-letters image database.</w:t>
+        <w:t xml:space="preserve">Handwritten Recognition is a compelling branch within image processing, bearing numerous applications across mobile devices, tablets, personal computers, and interactive platforms. This technology aims to enhance human interaction with electronic devices efficiently </w:t>
+      </w:r>
+      <w:r>
+        <w:rPr>
+          <w:highlight w:val="green"/>
+        </w:rPr>
+        <w:t>[1]</w:t>
+      </w:r>
+      <w:r>
+        <w:t>. Our paper introduces a novel approach to handwritten recognition, specifically analyzing index finger and wrist movements on a digital screen. These movements are systematically connected to form an image, subsequently identified using the EMNIST-letters image database.</w:t>
       </w:r>
     </w:p>
     <w:p>
@@ -621,15 +630,7 @@
         <w:pStyle w:val="Abstract"/>
       </w:pPr>
       <w:r>
-        <w:t>Moreover, our approach contributes significantly by mitigating the inherent uncertainty associated with handwritten recognition. This uncertainty often arises from additional user movements or handwriting font and size variations. Our technique effectively addresses these challenges, reducing tension and enhancing recognition accuracy.</w:t>
-      </w:r>
-    </w:p>
-    <w:p>
-      <w:pPr>
-        <w:pStyle w:val="Abstract"/>
-      </w:pPr>
-      <w:r>
-        <w:t>We validate the effectiveness of our approach through real-world experiments, demonstrating its practical success and utility in various applications.</w:t>
+        <w:t>Moreover, our approach contributes significantly by mitigating the inherent uncertainty associated with handwritten recognition. This uncertainty often arises from additional user movements, handwriting font, and size variations. Our technique effectively addresses these challenges, reducing tension and enhancing recognition accuracy.</w:t>
       </w:r>
     </w:p>
     <w:p>
@@ -640,6 +641,9 @@
           <w:iCs/>
         </w:rPr>
       </w:pPr>
+      <w:r>
+        <w:t>We validate the effectiveness of our approach through real-world experiments, demonstrating its practical success and utility in various applications.</w:t>
+      </w:r>
     </w:p>
     <w:p>
       <w:pPr>
@@ -668,32 +672,54 @@
           <w:numId w:val="2"/>
         </w:numPr>
         <w:rPr>
-          <w:highlight w:val="green"/>
-        </w:rPr>
-      </w:pPr>
-      <w:r>
-        <w:rPr>
-          <w:highlight w:val="green"/>
-        </w:rPr>
+          <w:highlight w:val="yellow"/>
+        </w:rPr>
+      </w:pPr>
+      <w:r>
         <w:t>Introduction</w:t>
       </w:r>
+      <w:r>
+        <w:t xml:space="preserve"> </w:t>
+      </w:r>
+      <w:r>
+        <w:rPr>
+          <w:highlight w:val="yellow"/>
+        </w:rPr>
+        <w:t>(work on figure 1)</w:t>
+      </w:r>
     </w:p>
     <w:p>
       <w:pPr>
         <w:pStyle w:val="BodyText"/>
       </w:pPr>
       <w:r>
-        <w:t xml:space="preserve">In an era where human-computer interaction continues to evolve, the capability to recognize and interpret handwritten input stands as a fundamental pillar of technological advancement. Handwritten recognition finds widespread applications in our daily lives, from mobile devices and tablets to personal computers and interactive platforms. </w:t>
+        <w:t xml:space="preserve">In an era where human-computer interaction continues to evolve, the capability to recognize and interpret handwritten input stands as a fundamental pillar of technological advancement. Handwritten recognition finds widespread applications in our daily lives, from mobile devices and tablets to personal computers and interactive platforms. However, it is not without its challenges. The intricacies of capturing the nuances of human handwriting, whether </w:t>
       </w:r>
       <w:r>
         <w:lastRenderedPageBreak/>
-        <w:t>However, it is not without its challenges.</w:t>
+        <w:t>through stylus, touchscreen, or mouse input, have long been a focal point of research in image processing. This paper addresses a critical aspect of this research: reducing uncertainty in handwritten recognition. As we embark on this journey, we aim to revolutionize how we perceive and interact with digital handwriting.</w:t>
+      </w:r>
+    </w:p>
+    <w:p>
+      <w:pPr>
+        <w:pStyle w:val="BodyText"/>
+      </w:pPr>
+      <w:r>
+        <w:t>Inherent uncertainties often plague the recognition of handwritten input. Users may vary the size and style of their writing, and additional movements can introduce complexities in accurately interpreting their intent. These challenges have motivated our investigation into a novel approach that leverages index-finger and wrist-point analysis to enhance the accuracy and efficiency of handwritten recognition [1, 2].</w:t>
+      </w:r>
+    </w:p>
+    <w:p>
+      <w:pPr>
+        <w:pStyle w:val="BodyText"/>
+      </w:pPr>
+      <w:r>
+        <w:t>The primary purpose of this study is to propose a pioneering methodology for handwritten recognition, drawing on the capabilities of the Mediapipe framework in conjunction with the EMNIST-Letters Database. Our approach aims to improve recognition accuracy and streamline user interaction and electronic devices. We envision a future where digital handwriting is as intuitive and precise as its pen-and-paper counterpart. Our research holds significant promise in addressing the longstanding issues of uncertainty in handwritten recognition. We tackle the source of many recognition challenges by delving into the index finger and wrist movements analysis. Furthermore, incorporating the Mediapipe framework and the EMNIST-Letters Database introduces innovation at the intersection of computer vision and handwriting analysis, promising breakthroughs in multiple application domains.</w:t>
       </w:r>
       <w:r>
         <w:t xml:space="preserve"> </w:t>
       </w:r>
       <w:r>
-        <w:t>The intricacies of capturing the nuances of human handwriting, whether through stylus, touchscreen, or mouse input, have long been a focal point of research in image processing. This paper addresses a critical aspect of this research: reducing uncertainty in handwritten recognition. As we embark on this journey, we aim to revolutionize how we perceive and interact with digital handwriting.</w:t>
+        <w:t>Figure 1.</w:t>
       </w:r>
     </w:p>
     <w:p>
@@ -701,7 +727,31 @@
         <w:pStyle w:val="BodyText"/>
       </w:pPr>
       <w:r>
-        <w:t>Inherent uncertainties often plague the recognition of handwritten input. Users may vary the size and style of their writing, and additional movements can introduce complexities in accurately interpreting their intent. These challenges have motivated our investigation into a novel approach that leverages index-finger and wrist-point analysis to enhance the accuracy and efficiency of handwritten recognition.</w:t>
+        <w:lastRenderedPageBreak/>
+        <w:pict>
+          <v:shapetype id="_x0000_t75" coordsize="21600,21600" o:spt="75" o:preferrelative="t" path="m@4@5l@4@11@9@11@9@5xe" filled="f" stroked="f">
+            <v:stroke joinstyle="miter"/>
+            <v:formulas>
+              <v:f eqn="if lineDrawn pixelLineWidth 0"/>
+              <v:f eqn="sum @0 1 0"/>
+              <v:f eqn="sum 0 0 @1"/>
+              <v:f eqn="prod @2 1 2"/>
+              <v:f eqn="prod @3 21600 pixelWidth"/>
+              <v:f eqn="prod @3 21600 pixelHeight"/>
+              <v:f eqn="sum @0 0 1"/>
+              <v:f eqn="prod @6 1 2"/>
+              <v:f eqn="prod @7 21600 pixelWidth"/>
+              <v:f eqn="sum @8 21600 0"/>
+              <v:f eqn="prod @7 21600 pixelHeight"/>
+              <v:f eqn="sum @10 21600 0"/>
+            </v:formulas>
+            <v:path o:extrusionok="f" gradientshapeok="t" o:connecttype="rect"/>
+            <o:lock v:ext="edit" aspectratio="t"/>
+          </v:shapetype>
+          <v:shape id="_x0000_i1045" type="#_x0000_t75" style="width:93.15pt;height:102.25pt">
+            <v:imagedata r:id="rId11" o:title="Wrist Sample"/>
+          </v:shape>
+        </w:pict>
       </w:r>
     </w:p>
     <w:p>
@@ -709,32 +759,73 @@
         <w:pStyle w:val="BodyText"/>
       </w:pPr>
       <w:r>
-        <w:t>The primary purpose of this study is to propose a pioneering methodology for handwritten recognition, drawing on the capabilities of the Mediapipe framework in conjunction with the EMNIST-Letters Database. Our approach aims to improve recognition accuracy and streamline the interaction between users and electronic devices. We envision a future where digital handwriting is as intuitive and precise as its pen-and-paper counterpart.</w:t>
-      </w:r>
-      <w:r>
-        <w:t xml:space="preserve"> </w:t>
-      </w:r>
-      <w:r>
-        <w:t>Our research holds significant promise in addressing the longstanding issues of uncertainty in handwritten recognition. We tackle the source of many recognition challenges by delving into the index finger and wrist movements analysis. Furthermore, incorporating the Mediapipe framework and the EMNIST-Letters Database introduces innovation at the intersection of computer vision and handwriting analysis, promising breakthroughs in multiple application domains.</w:t>
+        <w:rPr>
+          <w:noProof/>
+        </w:rPr>
+        <w:drawing>
+          <wp:inline distT="0" distB="0" distL="0" distR="0">
+            <wp:extent cx="1230487" cy="1237330"/>
+            <wp:effectExtent l="0" t="0" r="0" b="0"/>
+            <wp:docPr id="1" name="Picture 1" descr="\\.psf\Home\Downloads\Screenshot_2023-09-09_at_3.04.57_PM-removebg-preview.png"/>
+            <wp:cNvGraphicFramePr>
+              <a:graphicFrameLocks xmlns:a="http://schemas.openxmlformats.org/drawingml/2006/main" noChangeAspect="1"/>
+            </wp:cNvGraphicFramePr>
+            <a:graphic xmlns:a="http://schemas.openxmlformats.org/drawingml/2006/main">
+              <a:graphicData uri="http://schemas.openxmlformats.org/drawingml/2006/picture">
+                <pic:pic xmlns:pic="http://schemas.openxmlformats.org/drawingml/2006/picture">
+                  <pic:nvPicPr>
+                    <pic:cNvPr id="0" name="Picture 25" descr="\\.psf\Home\Downloads\Screenshot_2023-09-09_at_3.04.57_PM-removebg-preview.png"/>
+                    <pic:cNvPicPr>
+                      <a:picLocks noChangeAspect="1" noChangeArrowheads="1"/>
+                    </pic:cNvPicPr>
+                  </pic:nvPicPr>
+                  <pic:blipFill>
+                    <a:blip r:embed="rId12" cstate="print">
+                      <a:extLst>
+                        <a:ext uri="{28A0092B-C50C-407E-A947-70E740481C1C}">
+                          <a14:useLocalDpi xmlns:a14="http://schemas.microsoft.com/office/drawing/2010/main" val="0"/>
+                        </a:ext>
+                      </a:extLst>
+                    </a:blip>
+                    <a:srcRect/>
+                    <a:stretch>
+                      <a:fillRect/>
+                    </a:stretch>
+                  </pic:blipFill>
+                  <pic:spPr bwMode="auto">
+                    <a:xfrm>
+                      <a:off x="0" y="0"/>
+                      <a:ext cx="1235291" cy="1242161"/>
+                    </a:xfrm>
+                    <a:prstGeom prst="rect">
+                      <a:avLst/>
+                    </a:prstGeom>
+                    <a:noFill/>
+                    <a:ln>
+                      <a:noFill/>
+                    </a:ln>
+                  </pic:spPr>
+                </pic:pic>
+              </a:graphicData>
+            </a:graphic>
+          </wp:inline>
+        </w:drawing>
       </w:r>
     </w:p>
     <w:p>
       <w:pPr>
         <w:pStyle w:val="BodyText"/>
       </w:pPr>
+      <w:r>
+        <w:t>As we chart this course, we draw inspiration from an array of related works in the fields of image processing, machine learning, and handwritten recognition. Notable contributions have come from a variety of researchers, each building on foundational concepts and techniques. Lecun et al. introduced the notion of gradient-based learning applied to document recognition [3], while Graves et al. presented a connectionist system for unconstrained handwriting recognition [4]. Recent advancements, such as the hybrid CNN-BLSTM network by Namdeo et al. [5], have further propelled the field forward. Our research builds upon these foundations, striving to reduce uncertainty in handwritten recognition by exploring novel avenues.</w:t>
+      </w:r>
     </w:p>
     <w:p>
       <w:pPr>
         <w:pStyle w:val="BodyText"/>
       </w:pPr>
       <w:r>
-        <w:t>The remainder of this paper is organized as follows. In the subsequent section, we delve into a comprehensive review of the literature surrounding handwritten recognition. Following this, we present the methodology, detailing our approach to index-finger and wrist point analysis. Then, we showcase experimental results that validate the effectiveness of our technique. Finally, we conclude with a discussion of our findings and the broader implications of our research.</w:t>
-      </w:r>
-      <w:r>
-        <w:t xml:space="preserve"> </w:t>
-      </w:r>
-      <w:r>
-        <w:t>With this paper, we invite readers to embark on a journey into the future of handwritten recognition, one that merges technology seamlessly with human expression and promises to reshape our interactions with electronic devices.</w:t>
+        <w:t>The remainder of this paper is organized as follows. In the subsequent section, we delve into a comprehensive literature review surrounding handwritten recognition, drawing insights from seminal works. We present the methodology, detailing our index-finger and wrist point analysis approach. Then, we showcase experimental results that validate the effectiveness of our technique. Finally, we conclude with a discussion of our findings and the broader implications of our research. With this paper, we invite readers to embark on a journey into the future of handwritten recognition, which merges technology seamlessly with human expression and promises to reshape our interactions with electronic devices.</w:t>
       </w:r>
     </w:p>
     <w:p>
@@ -745,25 +836,25 @@
           <w:numId w:val="2"/>
         </w:numPr>
         <w:rPr>
-          <w:highlight w:val="yellow"/>
-        </w:rPr>
-      </w:pPr>
-      <w:r>
-        <w:rPr>
-          <w:highlight w:val="yellow"/>
+          <w:color w:val="auto"/>
+          <w:highlight w:val="green"/>
+        </w:rPr>
+      </w:pPr>
+      <w:r>
+        <w:rPr>
+          <w:color w:val="auto"/>
+          <w:highlight w:val="green"/>
           <w:lang w:val="en-US"/>
         </w:rPr>
         <w:t>Related works</w:t>
       </w:r>
-      <w:bookmarkStart w:id="0" w:name="_GoBack"/>
-      <w:bookmarkEnd w:id="0"/>
     </w:p>
     <w:p>
       <w:pPr>
         <w:pStyle w:val="BodyText"/>
       </w:pPr>
       <w:r>
-        <w:t>The field of handwritten recognition has witnessed significant advancements driven by the ever-growing demand for natural and intuitive human-computer interaction. This section reviews existing research in handwritten recognition techniques, gesture recognition, and database utilization, setting the stage for our novel approach to enhance handwritten recognition through index finger and wrist point analysis.</w:t>
+        <w:t>The field of handwritten recognition has witnessed significant advancements driven by the ever-growing demand for natural and intuitive human-computer interaction. This section reviews existing research in handwritten recognition techniques, gesture recognition, and database utilization, setting the stage for our novel approach to enhance handwritten recognition through index finger and wrist point analysis [1, 2].</w:t>
       </w:r>
     </w:p>
     <w:p>
@@ -771,25 +862,7 @@
         <w:pStyle w:val="BodyText"/>
       </w:pPr>
       <w:r>
-        <w:t>Numerous studies have delved into handwritten recognition, exploring diverse techniques and algorithms. Convolutional Neural Networks (CNNs) have gained prominence for their ability to capture intricate patterns in handwritten text [</w:t>
-      </w:r>
-      <w:r>
-        <w:t>3</w:t>
-      </w:r>
-      <w:r>
-        <w:t>]. Recurrent Neural Networks (RNNs) have also been employed to model the temporal aspects of handwriting [</w:t>
-      </w:r>
-      <w:r>
-        <w:t>4</w:t>
-      </w:r>
-      <w:r>
-        <w:t>]. Recent research by Smith et al. [</w:t>
-      </w:r>
-      <w:r>
-        <w:t>5</w:t>
-      </w:r>
-      <w:r>
-        <w:t>] introduced a hybrid approach that combines CNNs and RNNs, yielding impressive recognition accuracy.</w:t>
+        <w:t>Numerous studies have delved into handwritten recognition, exploring diverse techniques and algorithms. Convolutional Neural Networks (CNNs) have gained prominence for their ability to capture intricate patterns in handwritten text [2, 3]. Recurrent Neural Networks (RNNs) have also been employed to model the temporal aspects of handwriting [4]. Recent research by Namdeo et al. [5] introduced a hybrid approach that combines CNNs and RNNs, yielding impressive recognition accuracy.</w:t>
       </w:r>
     </w:p>
     <w:p>
@@ -797,19 +870,14 @@
         <w:pStyle w:val="BodyText"/>
       </w:pPr>
       <w:r>
-        <w:t>Gesture recognition, closely related to our work, has been extensively explored. Researchers have developed methods for recognizing hand gestures and finger movements using depth sensors [</w:t>
-      </w:r>
-      <w:r>
-        <w:t>6</w:t>
-      </w:r>
-      <w:r>
-        <w:t>]. Johnson et al. [</w:t>
-      </w:r>
-      <w:r>
-        <w:t>7</w:t>
-      </w:r>
-      <w:r>
-        <w:t>] proposed a real-time hand gesture recognition system that analyzes finger and wrist movements. These studies emphasize the relevance of gesture recognition techniques to our index finger and wrist point analysis approach.</w:t>
+        <w:lastRenderedPageBreak/>
+        <w:t>Gesture recognition, closely related to our work, has been extensively explored. Researchers have developed methods for recognizing hand gestures and finger movements using depth sensors [6].</w:t>
+      </w:r>
+      <w:r>
+        <w:t xml:space="preserve"> </w:t>
+      </w:r>
+      <w:r>
+        <w:t>Fu et al. [7] proposed a real-time hand gesture recognition system that analyzes finger and wrist movements. These studies emphasize the relevance of gesture recognition techniques to our index finger and wrist point analysis approach.</w:t>
       </w:r>
     </w:p>
     <w:p>
@@ -817,19 +885,13 @@
         <w:pStyle w:val="BodyText"/>
       </w:pPr>
       <w:r>
-        <w:t>Practical training and testing of handwritten recognition models heavily rely on comprehensive databases. The EMNIST-Letters Database [</w:t>
-      </w:r>
-      <w:r>
-        <w:t>8</w:t>
-      </w:r>
-      <w:r>
-        <w:t>] has gained traction for its extensive collection of handwritten letters in various fonts and sizes. However, some studies have identified limitations in existing databases, such as a lack of diverse handwriting styles [</w:t>
-      </w:r>
-      <w:r>
-        <w:t>9</w:t>
-      </w:r>
-      <w:r>
-        <w:t>]. These shortcomings highlight the need for innovative approaches, like ours, to address the challenges of various handwriting.</w:t>
+        <w:t>Practical training and testing of handwritten recognition models heavily rely on comprehensive databases. The EMNIST-Letters Database [8] has gained traction for its extensive collection of handwritten letters in various fonts and sizes. However, some studies have identified limitations in existing databases, such as a lack of diverse handwriting styles [9]. These shortcomings highlight the need for innovative approaches, like ours, to address the challenges of various handwriting.</w:t>
+      </w:r>
+      <w:r>
+        <w:t xml:space="preserve"> </w:t>
+      </w:r>
+      <w:r>
+        <w:t>The literature review underscores a significant knowledge gap in the field: the absence of a comprehensive approach that harnesses the combined power of index-finger and wrist point analysis, the Mediapipe framework [10, 11], and the EMNIST-Letters Database.</w:t>
       </w:r>
     </w:p>
     <w:p>
@@ -837,7 +899,7 @@
         <w:pStyle w:val="BodyText"/>
       </w:pPr>
       <w:r>
-        <w:t>The literature review underscores a significant knowledge gap in the field: the absence of a comprehensive approach that harnesses the combined power of index-finger and wrist point analysis, the Mediapipe framework, and the EMNIST-Letters Database. Our paper aims to bridge this gap by presenting a novel methodology that addresses the limitations of existing techniques and databases. With a solid understanding of the existing research landscape, we describe our proposed methodology, which leverages index-finger and wrist point analysis, the Mediapipe framework, and the EMNIST-Letters Database to enhance handwritten recognition.</w:t>
+        <w:t>Our paper aims to bridge this gap by presenting a novel methodology that addresses the limitations of existing techniques and databases. With a solid understanding of the existing research landscape, we describe our proposed method, which leverages index-finger and wrist point analysis, the Mediapipe framework, and the EMNIST-Letters Database to enhance handwritten recognition.</w:t>
       </w:r>
     </w:p>
     <w:p>
@@ -847,13 +909,31 @@
           <w:ilvl w:val="0"/>
           <w:numId w:val="2"/>
         </w:numPr>
-      </w:pPr>
-      <w:r>
-        <w:rPr>
+        <w:rPr>
+          <w:highlight w:val="green"/>
           <w:lang w:val="en-US"/>
         </w:rPr>
-        <w:lastRenderedPageBreak/>
-        <w:t>Prepare Your Paper Before Styling</w:t>
+      </w:pPr>
+      <w:r>
+        <w:rPr>
+          <w:highlight w:val="green"/>
+          <w:lang w:val="en-US"/>
+        </w:rPr>
+        <w:t>OUR APPROACH</w:t>
+      </w:r>
+      <w:r>
+        <w:rPr>
+          <w:highlight w:val="green"/>
+          <w:lang w:val="en-US"/>
+        </w:rPr>
+        <w:t xml:space="preserve"> </w:t>
+      </w:r>
+      <w:r>
+        <w:rPr>
+          <w:highlight w:val="yellow"/>
+          <w:lang w:val="en-US"/>
+        </w:rPr>
+        <w:t>(Should add some images)</w:t>
       </w:r>
     </w:p>
     <w:p>
@@ -861,321 +941,307 @@
         <w:pStyle w:val="BodyText"/>
       </w:pPr>
       <w:r>
-        <w:t>Before you begin to format your paper, first write and save the content as a separate text file. Complete all content and organizational editing before formatting. Please note sections A-D below for more information on proofreading, spelling and grammar.</w:t>
-      </w:r>
-    </w:p>
-    <w:p>
-      <w:pPr>
-        <w:pStyle w:val="BodyText"/>
-      </w:pPr>
-      <w:r>
-        <w:t>Keep your text and graphic files separate until after the text has been formatted and styled. Do not use hard tabs, and limit use of hard returns to only one return at the end of a paragraph. Do not add any kind of pagination anywhere in the paper. Do not number text heads-the template will do that for you.</w:t>
+        <w:t>This section presents our approach to enhancing handwritten recognition through two key components: "Wrist Point Analysis" and "Index-Finger Point Analysis." Each part addresses specific challenges and contributes to improving recognition accuracy.</w:t>
       </w:r>
     </w:p>
     <w:p>
       <w:pPr>
         <w:pStyle w:val="Heading2"/>
         <w:numPr>
-          <w:ilvl w:val="1"/>
+          <w:ilvl w:val="0"/>
+          <w:numId w:val="16"/>
+        </w:numPr>
+        <w:pBdr>
+          <w:top w:val="none" w:sz="0" w:space="0" w:color="auto"/>
+          <w:left w:val="none" w:sz="0" w:space="0" w:color="auto"/>
+          <w:bottom w:val="none" w:sz="0" w:space="0" w:color="auto"/>
+          <w:right w:val="none" w:sz="0" w:space="0" w:color="auto"/>
+          <w:between w:val="none" w:sz="0" w:space="0" w:color="auto"/>
+          <w:bar w:val="none" w:sz="0" w:color="auto"/>
+        </w:pBdr>
+        <w:tabs>
+          <w:tab w:val="num" w:pos="288"/>
+        </w:tabs>
+        <w:ind w:left="288" w:hanging="288"/>
+        <w:rPr>
+          <w:rFonts w:eastAsia="SimSun" w:cs="Times New Roman"/>
+          <w:noProof/>
+          <w:color w:val="auto"/>
+          <w:bdr w:val="none" w:sz="0" w:space="0" w:color="auto"/>
+          <w:lang w:bidi="ar-SA"/>
+          <w14:textOutline w14:w="0" w14:cap="rnd" w14:cmpd="sng" w14:algn="ctr">
+            <w14:noFill/>
+            <w14:prstDash w14:val="solid"/>
+            <w14:bevel/>
+          </w14:textOutline>
+        </w:rPr>
+      </w:pPr>
+      <w:r>
+        <w:rPr>
+          <w:rFonts w:eastAsia="SimSun" w:cs="Times New Roman"/>
+          <w:noProof/>
+          <w:color w:val="auto"/>
+          <w:bdr w:val="none" w:sz="0" w:space="0" w:color="auto"/>
+          <w:lang w:bidi="ar-SA"/>
+          <w14:textOutline w14:w="0" w14:cap="rnd" w14:cmpd="sng" w14:algn="ctr">
+            <w14:noFill/>
+            <w14:prstDash w14:val="solid"/>
+            <w14:bevel/>
+          </w14:textOutline>
+        </w:rPr>
+        <w:t>Wrist Point Analysis</w:t>
+      </w:r>
+    </w:p>
+    <w:p>
+      <w:pPr>
+        <w:pStyle w:val="Heading3"/>
+        <w:numPr>
+          <w:ilvl w:val="2"/>
           <w:numId w:val="2"/>
         </w:numPr>
-      </w:pPr>
-      <w:r>
-        <w:t>Abbreviations and Acronyms</w:t>
+        <w:pBdr>
+          <w:top w:val="none" w:sz="0" w:space="0" w:color="auto"/>
+          <w:left w:val="none" w:sz="0" w:space="0" w:color="auto"/>
+          <w:bottom w:val="none" w:sz="0" w:space="0" w:color="auto"/>
+          <w:right w:val="none" w:sz="0" w:space="0" w:color="auto"/>
+          <w:between w:val="none" w:sz="0" w:space="0" w:color="auto"/>
+          <w:bar w:val="none" w:sz="0" w:color="auto"/>
+        </w:pBdr>
+        <w:ind w:left="0" w:firstLine="288"/>
+        <w:rPr>
+          <w:rFonts w:eastAsia="SimSun" w:cs="Times New Roman"/>
+          <w:noProof/>
+          <w:color w:val="auto"/>
+          <w:bdr w:val="none" w:sz="0" w:space="0" w:color="auto"/>
+          <w:lang w:bidi="ar-SA"/>
+          <w14:textOutline w14:w="0" w14:cap="rnd" w14:cmpd="sng" w14:algn="ctr">
+            <w14:noFill/>
+            <w14:prstDash w14:val="solid"/>
+            <w14:bevel/>
+          </w14:textOutline>
+        </w:rPr>
+      </w:pPr>
+      <w:r>
+        <w:rPr>
+          <w:rFonts w:eastAsia="SimSun" w:cs="Times New Roman"/>
+          <w:noProof/>
+          <w:color w:val="auto"/>
+          <w:bdr w:val="none" w:sz="0" w:space="0" w:color="auto"/>
+          <w:lang w:bidi="ar-SA"/>
+          <w14:textOutline w14:w="0" w14:cap="rnd" w14:cmpd="sng" w14:algn="ctr">
+            <w14:noFill/>
+            <w14:prstDash w14:val="solid"/>
+            <w14:bevel/>
+          </w14:textOutline>
+        </w:rPr>
+        <w:t>Real-Time Wrist Point Capture</w:t>
       </w:r>
     </w:p>
     <w:p>
       <w:pPr>
         <w:pStyle w:val="BodyText"/>
-      </w:pPr>
-      <w:r>
-        <w:t>Define abbreviations and acronyms the first time they are used in the text, even after they have been defined in the abstract. Abbreviations such as IEEE, SI, MKS, CGS, sc, dc, and rms do not have to be defined. Do not use abbreviations in the title or heads unless they are unavoidable.</w:t>
+        <w:rPr>
+          <w:rFonts w:eastAsia="SimSun" w:cs="Times New Roman"/>
+          <w:iCs/>
+          <w:noProof/>
+          <w:color w:val="auto"/>
+          <w:bdr w:val="none" w:sz="0" w:space="0" w:color="auto"/>
+          <w:lang w:bidi="ar-SA"/>
+        </w:rPr>
+      </w:pPr>
+      <w:r>
+        <w:rPr>
+          <w:rFonts w:eastAsia="SimSun" w:cs="Times New Roman"/>
+          <w:iCs/>
+          <w:noProof/>
+          <w:color w:val="auto"/>
+          <w:bdr w:val="none" w:sz="0" w:space="0" w:color="auto"/>
+          <w:lang w:bidi="ar-SA"/>
+        </w:rPr>
+        <w:t>Our approach begins with the real-time capture of wrist movements during the handwriting process using the Mediapipe framework. We track the position and orientation of the wrist in a 3D space, providing valuable insights into handwriting dynamics.</w:t>
+      </w:r>
+    </w:p>
+    <w:p>
+      <w:pPr>
+        <w:pStyle w:val="Heading3"/>
+        <w:numPr>
+          <w:ilvl w:val="2"/>
+          <w:numId w:val="2"/>
+        </w:numPr>
+        <w:pBdr>
+          <w:top w:val="none" w:sz="0" w:space="0" w:color="auto"/>
+          <w:left w:val="none" w:sz="0" w:space="0" w:color="auto"/>
+          <w:bottom w:val="none" w:sz="0" w:space="0" w:color="auto"/>
+          <w:right w:val="none" w:sz="0" w:space="0" w:color="auto"/>
+          <w:between w:val="none" w:sz="0" w:space="0" w:color="auto"/>
+          <w:bar w:val="none" w:sz="0" w:color="auto"/>
+        </w:pBdr>
+        <w:ind w:left="0" w:firstLine="288"/>
+        <w:rPr>
+          <w:rFonts w:eastAsia="SimSun" w:cs="Times New Roman"/>
+          <w:noProof/>
+          <w:color w:val="auto"/>
+          <w:bdr w:val="none" w:sz="0" w:space="0" w:color="auto"/>
+          <w:lang w:bidi="ar-SA"/>
+          <w14:textOutline w14:w="0" w14:cap="rnd" w14:cmpd="sng" w14:algn="ctr">
+            <w14:noFill/>
+            <w14:prstDash w14:val="solid"/>
+            <w14:bevel/>
+          </w14:textOutline>
+        </w:rPr>
+      </w:pPr>
+      <w:r>
+        <w:rPr>
+          <w:rFonts w:eastAsia="SimSun" w:cs="Times New Roman"/>
+          <w:noProof/>
+          <w:color w:val="auto"/>
+          <w:bdr w:val="none" w:sz="0" w:space="0" w:color="auto"/>
+          <w:lang w:bidi="ar-SA"/>
+          <w14:textOutline w14:w="0" w14:cap="rnd" w14:cmpd="sng" w14:algn="ctr">
+            <w14:noFill/>
+            <w14:prstDash w14:val="solid"/>
+            <w14:bevel/>
+          </w14:textOutline>
+        </w:rPr>
+        <w:t>Connecting Wrist Movements</w:t>
+      </w:r>
+    </w:p>
+    <w:p>
+      <w:pPr>
+        <w:pStyle w:val="BodyText"/>
+      </w:pPr>
+      <w:r>
+        <w:t>To recognize the drawn letter, we capture and connect the points of wrist movement. This approach initially aimed to streamline the recognition process. However, as we discuss in the next section, we encountered challenges related to accuracy and point alignment.</w:t>
       </w:r>
     </w:p>
     <w:p>
       <w:pPr>
         <w:pStyle w:val="Heading2"/>
         <w:numPr>
-          <w:ilvl w:val="1"/>
-          <w:numId w:val="2"/>
+          <w:ilvl w:val="0"/>
+          <w:numId w:val="16"/>
         </w:numPr>
-      </w:pPr>
-      <w:r>
-        <w:t>Units</w:t>
-      </w:r>
-    </w:p>
-    <w:p>
-      <w:pPr>
-        <w:pStyle w:val="bulletlist"/>
+        <w:pBdr>
+          <w:top w:val="none" w:sz="0" w:space="0" w:color="auto"/>
+          <w:left w:val="none" w:sz="0" w:space="0" w:color="auto"/>
+          <w:bottom w:val="none" w:sz="0" w:space="0" w:color="auto"/>
+          <w:right w:val="none" w:sz="0" w:space="0" w:color="auto"/>
+          <w:between w:val="none" w:sz="0" w:space="0" w:color="auto"/>
+          <w:bar w:val="none" w:sz="0" w:color="auto"/>
+        </w:pBdr>
+        <w:tabs>
+          <w:tab w:val="num" w:pos="288"/>
+        </w:tabs>
+        <w:ind w:left="288" w:hanging="288"/>
+        <w:rPr>
+          <w:rFonts w:eastAsia="SimSun" w:cs="Times New Roman"/>
+          <w:noProof/>
+          <w:color w:val="auto"/>
+          <w:bdr w:val="none" w:sz="0" w:space="0" w:color="auto"/>
+          <w:lang w:bidi="ar-SA"/>
+          <w14:textOutline w14:w="0" w14:cap="rnd" w14:cmpd="sng" w14:algn="ctr">
+            <w14:noFill/>
+            <w14:prstDash w14:val="solid"/>
+            <w14:bevel/>
+          </w14:textOutline>
+        </w:rPr>
+      </w:pPr>
+      <w:r>
+        <w:rPr>
+          <w:rFonts w:eastAsia="SimSun" w:cs="Times New Roman"/>
+          <w:noProof/>
+          <w:color w:val="auto"/>
+          <w:bdr w:val="none" w:sz="0" w:space="0" w:color="auto"/>
+          <w:lang w:bidi="ar-SA"/>
+          <w14:textOutline w14:w="0" w14:cap="rnd" w14:cmpd="sng" w14:algn="ctr">
+            <w14:noFill/>
+            <w14:prstDash w14:val="solid"/>
+            <w14:bevel/>
+          </w14:textOutline>
+        </w:rPr>
+        <w:t>Index-Finger Point Analysis</w:t>
+      </w:r>
+    </w:p>
+    <w:p>
+      <w:pPr>
+        <w:pStyle w:val="Heading3"/>
         <w:numPr>
           <w:ilvl w:val="0"/>
-          <w:numId w:val="4"/>
+          <w:numId w:val="19"/>
         </w:numPr>
-      </w:pPr>
-      <w:r>
-        <w:t>Use either SI (MKS) or CGS as primary units. (SI units are encouraged.) English units may be used as secondary units (in parentheses). An exception would be the use of English units as identifiers in trade, such as “3.5-inch disk drive”.</w:t>
-      </w:r>
-    </w:p>
-    <w:p>
-      <w:pPr>
-        <w:pStyle w:val="bulletlist"/>
+        <w:pBdr>
+          <w:top w:val="none" w:sz="0" w:space="0" w:color="auto"/>
+          <w:left w:val="none" w:sz="0" w:space="0" w:color="auto"/>
+          <w:bottom w:val="none" w:sz="0" w:space="0" w:color="auto"/>
+          <w:right w:val="none" w:sz="0" w:space="0" w:color="auto"/>
+          <w:between w:val="none" w:sz="0" w:space="0" w:color="auto"/>
+          <w:bar w:val="none" w:sz="0" w:color="auto"/>
+        </w:pBdr>
+        <w:rPr>
+          <w:rFonts w:eastAsia="SimSun" w:cs="Times New Roman"/>
+          <w:noProof/>
+          <w:color w:val="auto"/>
+          <w:bdr w:val="none" w:sz="0" w:space="0" w:color="auto"/>
+          <w:lang w:bidi="ar-SA"/>
+          <w14:textOutline w14:w="0" w14:cap="rnd" w14:cmpd="sng" w14:algn="ctr">
+            <w14:noFill/>
+            <w14:prstDash w14:val="solid"/>
+            <w14:bevel/>
+          </w14:textOutline>
+        </w:rPr>
+      </w:pPr>
+      <w:r>
+        <w:rPr>
+          <w:rFonts w:eastAsia="SimSun" w:cs="Times New Roman"/>
+          <w:noProof/>
+          <w:color w:val="auto"/>
+          <w:bdr w:val="none" w:sz="0" w:space="0" w:color="auto"/>
+          <w:lang w:bidi="ar-SA"/>
+          <w14:textOutline w14:w="0" w14:cap="rnd" w14:cmpd="sng" w14:algn="ctr">
+            <w14:noFill/>
+            <w14:prstDash w14:val="solid"/>
+            <w14:bevel/>
+          </w14:textOutline>
+        </w:rPr>
+        <w:t>Precise Index-Finger Tracking</w:t>
+      </w:r>
+    </w:p>
+    <w:p>
+      <w:pPr>
+        <w:pStyle w:val="BodyText"/>
+      </w:pPr>
+      <w:r>
+        <w:t>Recognizing the limitations of wrist point analysis, we shifted our focus to index-finger point analysis. We improved our understanding of the Mediapipe framework to track the index finger more accurately. This adjustment proved to be crucial in capturing precise data for handwritten recognition.</w:t>
+      </w:r>
+    </w:p>
+    <w:p>
+      <w:pPr>
+        <w:pStyle w:val="BodyText"/>
         <w:numPr>
           <w:ilvl w:val="0"/>
-          <w:numId w:val="4"/>
+          <w:numId w:val="19"/>
         </w:numPr>
-      </w:pPr>
-      <w:r>
-        <w:t>Avoid combining SI and CGS units, such as current in amperes and magnetic field in oersteds. This often leads to confusion because equations do not balance dimensionally. If you must use mixed units, clearly state the units for each quantity that you use in an equation.</w:t>
-      </w:r>
-    </w:p>
-    <w:p>
-      <w:pPr>
-        <w:pStyle w:val="bulletlist"/>
-        <w:numPr>
-          <w:ilvl w:val="0"/>
-          <w:numId w:val="4"/>
-        </w:numPr>
-      </w:pPr>
-      <w:r>
-        <w:t>Do not mix complete spellings and abbreviations of units: “Wb/m2” or “webers per square meter”, not “webers/m2”.  Spell out units when they appear in text: “. . . a few henries”, not “. . . a few H”.</w:t>
-      </w:r>
-    </w:p>
-    <w:p>
-      <w:pPr>
-        <w:pStyle w:val="bulletlist"/>
-        <w:numPr>
-          <w:ilvl w:val="0"/>
-          <w:numId w:val="4"/>
-        </w:numPr>
-      </w:pPr>
-      <w:r>
-        <w:rPr>
-          <w:noProof/>
-        </w:rPr>
-        <mc:AlternateContent>
-          <mc:Choice Requires="wps">
-            <w:drawing>
-              <wp:anchor distT="152400" distB="152400" distL="152400" distR="152400" simplePos="0" relativeHeight="251659264" behindDoc="0" locked="0" layoutInCell="1" allowOverlap="1">
-                <wp:simplePos x="0" y="0"/>
-                <wp:positionH relativeFrom="page">
-                  <wp:posOffset>576580</wp:posOffset>
-                </wp:positionH>
-                <wp:positionV relativeFrom="page">
-                  <wp:posOffset>9601834</wp:posOffset>
-                </wp:positionV>
-                <wp:extent cx="3003312" cy="129034"/>
-                <wp:effectExtent l="0" t="0" r="0" b="0"/>
-                <wp:wrapTopAndBottom distT="152400" distB="152400"/>
-                <wp:docPr id="1073741825" name="officeArt object" descr="Identify applicable funding agency here. If none, delete this text box."/>
-                <wp:cNvGraphicFramePr/>
-                <a:graphic xmlns:a="http://schemas.openxmlformats.org/drawingml/2006/main">
-                  <a:graphicData uri="http://schemas.microsoft.com/office/word/2010/wordprocessingShape">
-                    <wps:wsp>
-                      <wps:cNvSpPr/>
-                      <wps:spPr>
-                        <a:xfrm>
-                          <a:off x="0" y="0"/>
-                          <a:ext cx="3003312" cy="129034"/>
-                        </a:xfrm>
-                        <a:prstGeom prst="rect">
-                          <a:avLst/>
-                        </a:prstGeom>
-                        <a:solidFill>
-                          <a:srgbClr val="000000">
-                            <a:alpha val="0"/>
-                          </a:srgbClr>
-                        </a:solidFill>
-                        <a:ln w="12700" cap="flat">
-                          <a:noFill/>
-                          <a:miter lim="400000"/>
-                        </a:ln>
-                        <a:effectLst/>
-                      </wps:spPr>
-                      <wps:txbx>
-                        <w:txbxContent>
-                          <w:p>
-                            <w:pPr>
-                              <w:pStyle w:val="sponsors"/>
-                              <w:ind w:firstLine="289"/>
-                            </w:pPr>
-                            <w:r>
-                              <w:t>Identify applicable funding agency here. If none, delete this text box.</w:t>
-                            </w:r>
-                          </w:p>
-                        </w:txbxContent>
-                      </wps:txbx>
-                      <wps:bodyPr wrap="square" lIns="0" tIns="0" rIns="0" bIns="0" numCol="1" anchor="t">
-                        <a:noAutofit/>
-                      </wps:bodyPr>
-                    </wps:wsp>
-                  </a:graphicData>
-                </a:graphic>
-              </wp:anchor>
-            </w:drawing>
-          </mc:Choice>
-          <mc:Fallback>
-            <w:pict>
-              <v:rect id="officeArt object" o:spid="_x0000_s1026" alt="Identify applicable funding agency here. If none, delete this text box." style="position:absolute;left:0;text-align:left;margin-left:45.4pt;margin-top:756.05pt;width:236.5pt;height:10.15pt;z-index:251659264;visibility:visible;mso-wrap-style:square;mso-wrap-distance-left:12pt;mso-wrap-distance-top:12pt;mso-wrap-distance-right:12pt;mso-wrap-distance-bottom:12pt;mso-position-horizontal:absolute;mso-position-horizontal-relative:page;mso-position-vertical:absolute;mso-position-vertical-relative:page;v-text-anchor:top" o:gfxdata="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" fillcolor="black" stroked="f" strokeweight="1pt">
-                <v:fill opacity="0"/>
-                <v:stroke miterlimit="4"/>
-                <v:textbox inset="0,0,0,0">
-                  <w:txbxContent>
-                    <w:p>
-                      <w:pPr>
-                        <w:pStyle w:val="sponsors"/>
-                        <w:ind w:firstLine="289"/>
-                      </w:pPr>
-                      <w:r>
-                        <w:t>Identify applicable funding agency here. If none, delete this text box.</w:t>
-                      </w:r>
-                    </w:p>
-                  </w:txbxContent>
-                </v:textbox>
-                <w10:wrap type="topAndBottom" anchorx="page" anchory="page"/>
-              </v:rect>
-            </w:pict>
-          </mc:Fallback>
-        </mc:AlternateContent>
-      </w:r>
-      <w:r>
-        <w:t>Use a zero before decimal points: “0.25”, not “.25”. Use “cm3”, not “cc”. (</w:t>
-      </w:r>
-      <w:r>
-        <w:rPr>
+        <w:rPr>
+          <w:rFonts w:eastAsia="SimSun" w:cs="Times New Roman"/>
           <w:i/>
           <w:iCs/>
-        </w:rPr>
-        <w:t>bullet list</w:t>
-      </w:r>
-      <w:r>
-        <w:t>)</w:t>
-      </w:r>
-    </w:p>
-    <w:p>
-      <w:pPr>
-        <w:pStyle w:val="Heading2"/>
-        <w:numPr>
-          <w:ilvl w:val="1"/>
-          <w:numId w:val="5"/>
-        </w:numPr>
-      </w:pPr>
-      <w:r>
-        <w:rPr>
-          <w:lang w:val="fr-FR"/>
-        </w:rPr>
-        <w:t>Equations</w:t>
-      </w:r>
-    </w:p>
-    <w:p>
-      <w:pPr>
-        <w:pStyle w:val="BodyText"/>
-      </w:pPr>
-      <w:r>
-        <w:t>The equations are an exception to the prescribed specifications of this template. You will need to determine whether or not your equation should be typed using either the Times New Roman or the Symbol font (please no other font). To create multileveled equations, it may be necessary to treat the equation as a graphic and insert it into the text after your paper is styled.</w:t>
-      </w:r>
-    </w:p>
-    <w:p>
-      <w:pPr>
-        <w:pStyle w:val="BodyText"/>
-      </w:pPr>
-      <w:r>
-        <w:t>Number equations consecutively. Equation numbers, within parentheses, are to position flush right, as in (1), using a right tab stop. To make your equations more compact, you may use the solidus ( / ), the exp function, or appropriate exponents. Italicize Roman symbols for quantities and variables, but not Greek symbols. Use a long dash rather than a hyphen for a minus sign. Punctuate equations with commas or periods when they are part of a sentence, as in:</w:t>
-      </w:r>
-    </w:p>
-    <w:p>
-      <w:pPr>
-        <w:pStyle w:val="equation"/>
-      </w:pPr>
-      <w:r>
-        <w:tab/>
-      </w:r>
-      <w:r>
-        <w:rPr>
-          <w:rFonts w:ascii="Times New Roman" w:hAnsi="Times New Roman"/>
+          <w:noProof/>
+          <w:color w:val="auto"/>
+          <w:bdr w:val="none" w:sz="0" w:space="0" w:color="auto"/>
+          <w:lang w:bidi="ar-SA"/>
+        </w:rPr>
+      </w:pPr>
+      <w:r>
+        <w:rPr>
+          <w:rFonts w:eastAsia="SimSun" w:cs="Times New Roman"/>
           <w:i/>
           <w:iCs/>
-        </w:rPr>
-        <w:t>a</w:t>
-      </w:r>
-      <w:r>
-        <w:rPr>
-          <w:rFonts w:eastAsia="Arial Unicode MS" w:cs="Arial Unicode MS"/>
-        </w:rPr>
-        <w:t></w:t>
-      </w:r>
-      <w:r>
-        <w:rPr>
-          <w:rFonts w:eastAsia="Arial Unicode MS" w:cs="Arial Unicode MS"/>
-        </w:rPr>
-        <w:t></w:t>
-      </w:r>
-      <w:r>
-        <w:rPr>
-          <w:rFonts w:eastAsia="Arial Unicode MS" w:cs="Arial Unicode MS"/>
-        </w:rPr>
-        <w:t></w:t>
-      </w:r>
-      <w:r>
-        <w:rPr>
-          <w:rFonts w:ascii="Times New Roman" w:hAnsi="Times New Roman"/>
-          <w:i/>
-          <w:iCs/>
-        </w:rPr>
-        <w:t>b</w:t>
-      </w:r>
-      <w:r>
-        <w:rPr>
-          <w:rFonts w:eastAsia="Arial Unicode MS" w:cs="Arial Unicode MS"/>
-        </w:rPr>
-        <w:t></w:t>
-      </w:r>
-      <w:r>
-        <w:rPr>
-          <w:rFonts w:eastAsia="Arial Unicode MS" w:cs="Arial Unicode MS"/>
-        </w:rPr>
-        <w:t></w:t>
-      </w:r>
-      <w:r>
-        <w:rPr>
-          <w:rFonts w:eastAsia="Arial Unicode MS" w:cs="Arial Unicode MS"/>
-        </w:rPr>
-        <w:t></w:t>
-      </w:r>
-      <w:r>
-        <w:rPr>
-          <w:rFonts w:eastAsia="Arial Unicode MS" w:cs="Arial Unicode MS"/>
-        </w:rPr>
-        <w:t></w:t>
-      </w:r>
-      <w:r>
-        <w:rPr>
-          <w:rFonts w:eastAsia="Arial Unicode MS" w:cs="Arial Unicode MS"/>
-        </w:rPr>
-        <w:t></w:t>
-      </w:r>
-      <w:r>
-        <w:rPr>
-          <w:rFonts w:eastAsia="Arial Unicode MS" w:cs="Arial Unicode MS"/>
-        </w:rPr>
-        <w:tab/>
-      </w:r>
-      <w:r>
-        <w:rPr>
-          <w:rFonts w:eastAsia="Arial Unicode MS" w:cs="Arial Unicode MS"/>
-        </w:rPr>
-        <w:t></w:t>
-      </w:r>
-      <w:r>
-        <w:rPr>
-          <w:rFonts w:eastAsia="Arial Unicode MS" w:cs="Arial Unicode MS"/>
-        </w:rPr>
-        <w:t></w:t>
-      </w:r>
-      <w:r>
-        <w:rPr>
-          <w:rFonts w:eastAsia="Arial Unicode MS" w:cs="Arial Unicode MS"/>
-        </w:rPr>
-        <w:t></w:t>
+          <w:noProof/>
+          <w:color w:val="auto"/>
+          <w:bdr w:val="none" w:sz="0" w:space="0" w:color="auto"/>
+          <w:lang w:bidi="ar-SA"/>
+        </w:rPr>
+        <w:t>Line Drawing and Word Prediction</w:t>
       </w:r>
     </w:p>
     <w:p>
@@ -1183,170 +1249,11 @@
         <w:pStyle w:val="BodyText"/>
       </w:pPr>
       <w:r>
-        <w:t xml:space="preserve">Note that the equation is centered using a center tab stop. Be sure that the symbols in your equation have been defined before or immediately following the equation. Use “(1)”, not </w:t>
+        <w:t xml:space="preserve">With index-finger tracking, we can efficiently capture the points and draw lines between them to create the handwritten word. This approach allows for more accurate recognition of </w:t>
       </w:r>
       <w:r>
         <w:lastRenderedPageBreak/>
-        <w:t>“Eq. (1)” or “equation (1)”, except at the beginning of a sentence: “Equation (1) is . . .”</w:t>
-      </w:r>
-    </w:p>
-    <w:p>
-      <w:pPr>
-        <w:pStyle w:val="Heading2"/>
-        <w:numPr>
-          <w:ilvl w:val="1"/>
-          <w:numId w:val="2"/>
-        </w:numPr>
-      </w:pPr>
-      <w:r>
-        <w:t>Some Common Mistakes</w:t>
-      </w:r>
-    </w:p>
-    <w:p>
-      <w:pPr>
-        <w:pStyle w:val="bulletlist"/>
-        <w:numPr>
-          <w:ilvl w:val="0"/>
-          <w:numId w:val="4"/>
-        </w:numPr>
-      </w:pPr>
-      <w:r>
-        <w:t>The word “data” is plural, not singular.</w:t>
-      </w:r>
-    </w:p>
-    <w:p>
-      <w:pPr>
-        <w:pStyle w:val="bulletlist"/>
-        <w:numPr>
-          <w:ilvl w:val="0"/>
-          <w:numId w:val="4"/>
-        </w:numPr>
-      </w:pPr>
-      <w:r>
-        <w:t xml:space="preserve">The subscript for the permeability of vacuum </w:t>
-      </w:r>
-      <w:r>
-        <w:rPr>
-          <w:rFonts w:ascii="Symbol" w:hAnsi="Symbol"/>
-        </w:rPr>
-        <w:t></w:t>
-      </w:r>
-      <w:r>
-        <w:rPr>
-          <w:vertAlign w:val="subscript"/>
-        </w:rPr>
-        <w:t>0</w:t>
-      </w:r>
-      <w:r>
-        <w:t>, and other common scientific constants, is zero with subscript formatting, not a lowercase letter “o”.</w:t>
-      </w:r>
-    </w:p>
-    <w:p>
-      <w:pPr>
-        <w:pStyle w:val="bulletlist"/>
-        <w:numPr>
-          <w:ilvl w:val="0"/>
-          <w:numId w:val="4"/>
-        </w:numPr>
-      </w:pPr>
-      <w:r>
-        <w:t>In American English, commas, semicolons, periods, question and exclamation marks are located within quotation marks only when a complete thought or name is cited, such as a title or full quotation. When quotation marks are used, instead of a bold or italic typeface, to highlight a word or phrase, punctuation should appear outside of the quotation marks. A parenthetical phrase or statement at the end of a sentence is punctuated outside of the closing parenthesis (like this). (A parenthetical sentence is punctuated within the parentheses.)</w:t>
-      </w:r>
-    </w:p>
-    <w:p>
-      <w:pPr>
-        <w:pStyle w:val="bulletlist"/>
-        <w:numPr>
-          <w:ilvl w:val="0"/>
-          <w:numId w:val="4"/>
-        </w:numPr>
-      </w:pPr>
-      <w:r>
-        <w:t>A graph within a graph is an “inset”, not an “insert”. The word alternatively is preferred to the word “alternately” (unless you really mean something that alternates).</w:t>
-      </w:r>
-    </w:p>
-    <w:p>
-      <w:pPr>
-        <w:pStyle w:val="bulletlist"/>
-        <w:numPr>
-          <w:ilvl w:val="0"/>
-          <w:numId w:val="4"/>
-        </w:numPr>
-      </w:pPr>
-      <w:r>
-        <w:t>Do not use the word “essentially” to mean “approximately” or “effectively”.</w:t>
-      </w:r>
-    </w:p>
-    <w:p>
-      <w:pPr>
-        <w:pStyle w:val="bulletlist"/>
-        <w:numPr>
-          <w:ilvl w:val="0"/>
-          <w:numId w:val="4"/>
-        </w:numPr>
-      </w:pPr>
-      <w:r>
-        <w:t>In your paper title, if the words “that uses” can accurately replace the word “using”, capitalize the “u”; if not, keep using lower-cased.</w:t>
-      </w:r>
-    </w:p>
-    <w:p>
-      <w:pPr>
-        <w:pStyle w:val="bulletlist"/>
-        <w:numPr>
-          <w:ilvl w:val="0"/>
-          <w:numId w:val="4"/>
-        </w:numPr>
-      </w:pPr>
-      <w:r>
-        <w:t>Be aware of the different meanings of the homophones “affect” and “effect”, “complement” and “compliment”, “discreet” and “discrete”, “principal” and “principle”.</w:t>
-      </w:r>
-    </w:p>
-    <w:p>
-      <w:pPr>
-        <w:pStyle w:val="bulletlist"/>
-        <w:numPr>
-          <w:ilvl w:val="0"/>
-          <w:numId w:val="4"/>
-        </w:numPr>
-      </w:pPr>
-      <w:r>
-        <w:t>Do not confuse “imply” and “infer”.</w:t>
-      </w:r>
-    </w:p>
-    <w:p>
-      <w:pPr>
-        <w:pStyle w:val="bulletlist"/>
-        <w:numPr>
-          <w:ilvl w:val="0"/>
-          <w:numId w:val="4"/>
-        </w:numPr>
-      </w:pPr>
-      <w:r>
-        <w:t>The prefix “non” is not a word; it should be joined to the word it modifies, usually without a hyphen.</w:t>
-      </w:r>
-    </w:p>
-    <w:p>
-      <w:pPr>
-        <w:pStyle w:val="bulletlist"/>
-        <w:numPr>
-          <w:ilvl w:val="0"/>
-          <w:numId w:val="4"/>
-        </w:numPr>
-      </w:pPr>
-      <w:r>
-        <w:t>There is no period after the “et” in the Latin abbreviation “et al.”.</w:t>
-      </w:r>
-    </w:p>
-    <w:p>
-      <w:pPr>
-        <w:pStyle w:val="bulletlist"/>
-        <w:numPr>
-          <w:ilvl w:val="0"/>
-          <w:numId w:val="4"/>
-        </w:numPr>
-      </w:pPr>
-      <w:r>
-        <w:t>The abbreviation “i.e.” means “that is”, and the abbreviation “e.g.” means “for example”.</w:t>
+        <w:t>characters based on the drawn lines, significantly improving recognition results.</w:t>
       </w:r>
     </w:p>
     <w:p>
@@ -1354,8 +1261,13 @@
         <w:pStyle w:val="BodyText"/>
       </w:pPr>
       <w:r>
-        <w:t>An excellent style manual for science writers is [7].</w:t>
-      </w:r>
+        <w:t>During our experimentation, we observed that the thickness of the drawn lines between points significantly impacted recognition accuracy. We tested the optimal line thickness, balancing improvements and potential issues arising from excessively thick lines. We conducted extensive experiments to validate our approach's effectiveness. We tested various handwriting styles and sizes, comparing our system against baseline methods. This section presents the experimental results and discusses the challenges encountered during testing. Incorporating both "Wrist Point Analysis" and "Index-Finger Point Analysis," our approach represents a comprehensive solution to enhance handwritten recognition. By leveraging the capabilities of the Mediapipe framework and the EMNIST-Letters Database, we address the challenges of accuracy and uncertainty, ultimately improving recognition accuracy and user interaction.</w:t>
+      </w:r>
+    </w:p>
+    <w:p>
+      <w:pPr>
+        <w:pStyle w:val="BodyText"/>
+      </w:pPr>
     </w:p>
     <w:p>
       <w:pPr>
@@ -1364,12 +1276,29 @@
           <w:ilvl w:val="0"/>
           <w:numId w:val="6"/>
         </w:numPr>
-      </w:pPr>
-      <w:r>
-        <w:rPr>
-          <w:lang w:val="en-US"/>
-        </w:rPr>
-        <w:t>Using the Template</w:t>
+        <w:rPr>
+          <w:highlight w:val="yellow"/>
+        </w:rPr>
+      </w:pPr>
+      <w:r>
+        <w:rPr>
+          <w:highlight w:val="yellow"/>
+        </w:rPr>
+        <w:t>Mediapipe</w:t>
+      </w:r>
+      <w:r>
+        <w:rPr>
+          <w:highlight w:val="yellow"/>
+        </w:rPr>
+        <w:t>(need edit and review and add refrences</w:t>
+      </w:r>
+      <w:bookmarkStart w:id="0" w:name="_GoBack"/>
+      <w:bookmarkEnd w:id="0"/>
+      <w:r>
+        <w:rPr>
+          <w:highlight w:val="yellow"/>
+        </w:rPr>
+        <w:t>)</w:t>
       </w:r>
     </w:p>
     <w:p>
@@ -1377,19 +1306,13 @@
         <w:pStyle w:val="BodyText"/>
       </w:pPr>
       <w:r>
-        <w:t>After the text edit has been completed, the paper is ready for the template. Duplicate the template file by using the Save As command, and use the naming convention prescribed by your conference for the name of your paper. In this newly created file, highlight all of the contents and import your prepared text file. You are now ready to style your paper; use the scroll down window on the left of the MS Word Formatting toolbar.</w:t>
-      </w:r>
-    </w:p>
-    <w:p>
-      <w:pPr>
-        <w:pStyle w:val="Heading2"/>
-        <w:numPr>
-          <w:ilvl w:val="1"/>
-          <w:numId w:val="2"/>
-        </w:numPr>
-      </w:pPr>
-      <w:r>
-        <w:t>Authors and Affiliations</w:t>
+        <w:t>Mediapipe, a versatile framework designed for building pipelines to perform inference over sensory data, has emerged as a pivotal tool in the realm of computer vision and machine learning. This framework allows practitioners, including researchers, students, and software developers, to construct perception pipelines as interconnected graphs of modular components. These components encompass model inference, media processing algorithms, data transformations, and more, forming a robust ecosystem for processing diverse sensory data types.</w:t>
+      </w:r>
+      <w:r>
+        <w:t xml:space="preserve"> </w:t>
+      </w:r>
+      <w:r>
+        <w:t>An example is shown in Figure 1.</w:t>
       </w:r>
     </w:p>
     <w:p>
@@ -1397,573 +1320,203 @@
         <w:pStyle w:val="BodyText"/>
       </w:pPr>
       <w:r>
-        <w:rPr>
-          <w:b/>
-          <w:bCs/>
-        </w:rPr>
-        <w:t>The template is designed for, but not limited to, six authors.</w:t>
-      </w:r>
-      <w:r>
-        <w:t xml:space="preserve"> A minimum of one author is required for all conference articles. Author names should be listed starting from left to right and then moving down to the next line. This is the author sequence that will be used in future citations and by indexing services. Names should not be listed in columns nor group by affiliation. Please keep your affiliations as </w:t>
-      </w:r>
+        <w:t>In the context of our research, which focuses on enhancing handwritten recognition through index-finger and wrist point analysis, we leverage the capabilities of Mediapipe to enable real-time hand movement tracking. Our perception pipeline captures and processes critical information, such as index-finger and wrist movements, with a level of precision that enhances the recognition of handwritten characters.</w:t>
+      </w:r>
+    </w:p>
+    <w:p>
+      <w:pPr>
+        <w:pStyle w:val="BodyText"/>
+      </w:pPr>
+      <w:r>
+        <w:t>Mediapipe empowers us to abstract and connect individual perception models into maintainable pipelines, eliminating excessive coupling between steps. This abstraction simplifies the development process and allows for the rapid prototyping of perception pipelines, which is invaluable for researchers and developers striving to create production-ready ML applications and technology prototypes. Additionally, by providing a rich configuration language and evaluation tools, Mediapipe facilitates the deployment of perception technology across a wide range of hardware platforms.</w:t>
+      </w:r>
+    </w:p>
+    <w:p>
+      <w:pPr>
+        <w:pStyle w:val="BodyText"/>
+        <w:jc w:val="left"/>
+      </w:pPr>
       <w:r>
         <w:lastRenderedPageBreak/>
-        <w:t>succinct as possible (for example, do not differentiate among departments of the same organization).</w:t>
-      </w:r>
-    </w:p>
-    <w:p>
-      <w:pPr>
-        <w:pStyle w:val="Heading3"/>
-        <w:numPr>
-          <w:ilvl w:val="2"/>
-          <w:numId w:val="2"/>
-        </w:numPr>
-      </w:pPr>
-      <w:r>
-        <w:t xml:space="preserve">For papers with more than six authors: </w:t>
-      </w:r>
-      <w:r>
-        <w:rPr>
-          <w:i w:val="0"/>
-          <w:iCs w:val="0"/>
-        </w:rPr>
-        <w:t>Add author names horizontally, moving to a third row if needed for more than 8 authors.</w:t>
-      </w:r>
-    </w:p>
-    <w:p>
-      <w:pPr>
-        <w:pStyle w:val="Heading3"/>
-        <w:numPr>
-          <w:ilvl w:val="2"/>
-          <w:numId w:val="2"/>
-        </w:numPr>
-      </w:pPr>
-      <w:r>
-        <w:t xml:space="preserve">For papers with less than six authors: </w:t>
-      </w:r>
-      <w:r>
-        <w:rPr>
-          <w:i w:val="0"/>
-          <w:iCs w:val="0"/>
-        </w:rPr>
-        <w:t>To change the default, adjust the template as follows.</w:t>
-      </w:r>
-    </w:p>
-    <w:p>
-      <w:pPr>
-        <w:pStyle w:val="Heading4"/>
-        <w:numPr>
-          <w:ilvl w:val="3"/>
-          <w:numId w:val="2"/>
-        </w:numPr>
-      </w:pPr>
-      <w:r>
-        <w:t xml:space="preserve">Selection: </w:t>
-      </w:r>
-      <w:r>
-        <w:rPr>
-          <w:i w:val="0"/>
-          <w:iCs w:val="0"/>
-        </w:rPr>
-        <w:t>Highlight all author and affiliation lines.</w:t>
-      </w:r>
-    </w:p>
-    <w:p>
-      <w:pPr>
-        <w:pStyle w:val="Heading4"/>
-        <w:numPr>
-          <w:ilvl w:val="3"/>
-          <w:numId w:val="2"/>
-        </w:numPr>
-      </w:pPr>
-      <w:r>
-        <w:t xml:space="preserve">Change number of columns: </w:t>
-      </w:r>
-      <w:r>
-        <w:rPr>
-          <w:i w:val="0"/>
-          <w:iCs w:val="0"/>
-        </w:rPr>
-        <w:t>Select the Columns icon from the MS Word Standard toolbar and then select the correct number of columns from the selection palette.</w:t>
-      </w:r>
-    </w:p>
-    <w:p>
-      <w:pPr>
-        <w:pStyle w:val="Heading4"/>
-        <w:numPr>
-          <w:ilvl w:val="3"/>
-          <w:numId w:val="2"/>
-        </w:numPr>
-        <w:rPr>
-          <w:i w:val="0"/>
-          <w:iCs w:val="0"/>
-        </w:rPr>
-      </w:pPr>
-      <w:r>
-        <w:t xml:space="preserve">Deletion: </w:t>
-      </w:r>
-      <w:r>
-        <w:rPr>
-          <w:i w:val="0"/>
-          <w:iCs w:val="0"/>
-        </w:rPr>
-        <w:t>Delete the author and affiliation lines for the extra authors.</w:t>
-      </w:r>
-    </w:p>
-    <w:p>
-      <w:pPr>
-        <w:jc w:val="left"/>
-        <w:rPr>
-          <w:i/>
-          <w:iCs/>
-        </w:rPr>
-      </w:pPr>
-    </w:p>
-    <w:p>
-      <w:pPr>
-        <w:pStyle w:val="Heading2"/>
-        <w:numPr>
-          <w:ilvl w:val="1"/>
-          <w:numId w:val="2"/>
-        </w:numPr>
-      </w:pPr>
-      <w:r>
-        <w:t>Identify the Headings</w:t>
-      </w:r>
-    </w:p>
-    <w:p>
-      <w:pPr>
-        <w:pStyle w:val="BodyText"/>
-      </w:pPr>
-      <w:r>
-        <w:t>Headings, or heads, are organizational devices that guide the reader through your paper. There are two types: component heads and text heads.</w:t>
-      </w:r>
-    </w:p>
-    <w:p>
-      <w:pPr>
-        <w:pStyle w:val="BodyText"/>
-      </w:pPr>
-      <w:r>
-        <w:t>Component heads identify the different components of your paper and are not topically subordinate to each other. Examples include Acknowledgments and References and, for these, the correct style to use is “Heading 5”. Use “figure caption” for your Figure captions, and “table head” for your table title. Run-in heads, such as “Abstract”, will require you to apply a style (in this case, italic) in addition to the style provided by the drop down menu to differentiate the head from the text.</w:t>
-      </w:r>
-    </w:p>
-    <w:p>
-      <w:pPr>
-        <w:pStyle w:val="BodyText"/>
-      </w:pPr>
-      <w:r>
-        <w:t>Text heads organize the topics on a relational, hierarchical basis. For example, the paper title is the primary text head because all subsequent material relates and elaborates on this one topic. If there are two or more sub-topics, the next level head (uppercase Roman numerals) should be used and, conversely, if there are not at least two sub-topics, then no subheads should be introduced. Styles named “Heading 1”, “Heading 2”, “Heading 3”, and “Heading 4” are prescribed.</w:t>
-      </w:r>
-    </w:p>
-    <w:p>
-      <w:pPr>
-        <w:pStyle w:val="Heading2"/>
-        <w:numPr>
-          <w:ilvl w:val="1"/>
-          <w:numId w:val="2"/>
-        </w:numPr>
-      </w:pPr>
-      <w:r>
-        <w:t>Figures and Tables</w:t>
-      </w:r>
-    </w:p>
-    <w:p>
-      <w:pPr>
-        <w:pStyle w:val="Heading4"/>
-        <w:numPr>
-          <w:ilvl w:val="3"/>
-          <w:numId w:val="7"/>
-        </w:numPr>
-      </w:pPr>
-      <w:r>
-        <w:t xml:space="preserve"> Positioning Figures and Tables: </w:t>
-      </w:r>
-      <w:r>
-        <w:rPr>
-          <w:i w:val="0"/>
-          <w:iCs w:val="0"/>
-        </w:rPr>
-        <w:t xml:space="preserve">Place figures and tables at the top and bottom of columns. Avoid placing them in the middle of columns. Large figures and tables may span across both columns. Figure captions should be below the figures; table heads should appear above the tables. Insert figures and tables after they are cited in the text. Use the abbreviation </w:t>
-      </w:r>
-      <w:r>
-        <w:rPr>
-          <w:i w:val="0"/>
-          <w:iCs w:val="0"/>
-          <w:rtl/>
-          <w:lang w:val="ar-SA" w:bidi="ar-SA"/>
-        </w:rPr>
-        <w:t>“</w:t>
-      </w:r>
-      <w:r>
-        <w:rPr>
-          <w:i w:val="0"/>
-          <w:iCs w:val="0"/>
-        </w:rPr>
-        <w:t>Fig. 1”, even at the beginning of a sentence.</w:t>
-      </w:r>
-    </w:p>
-    <w:p>
-      <w:pPr>
-        <w:pStyle w:val="tablehead"/>
+        <w:pict>
+          <v:shape id="_x0000_i1035" type="#_x0000_t75" style="width:213.05pt;height:270.35pt">
+            <v:imagedata r:id="rId13" o:title="Mediapipe-two"/>
+          </v:shape>
+        </w:pict>
+      </w:r>
+    </w:p>
+    <w:p>
+      <w:pPr>
+        <w:pStyle w:val="NormalWeb"/>
+      </w:pPr>
+      <w:r>
+        <w:rPr>
+          <w:rFonts w:ascii="NimbusRomNo9L" w:hAnsi="NimbusRomNo9L"/>
+          <w:sz w:val="20"/>
+          <w:szCs w:val="20"/>
+          <w:highlight w:val="yellow"/>
+        </w:rPr>
+        <w:t xml:space="preserve">Figure </w:t>
+      </w:r>
+      <w:r>
+        <w:rPr>
+          <w:rFonts w:ascii="NimbusRomNo9L" w:hAnsi="NimbusRomNo9L"/>
+          <w:sz w:val="20"/>
+          <w:szCs w:val="20"/>
+          <w:highlight w:val="yellow"/>
+        </w:rPr>
+        <w:t>1</w:t>
+      </w:r>
+      <w:r>
+        <w:rPr>
+          <w:rFonts w:ascii="NimbusRomNo9L" w:hAnsi="NimbusRomNo9L"/>
+          <w:sz w:val="20"/>
+          <w:szCs w:val="20"/>
+          <w:highlight w:val="yellow"/>
+        </w:rPr>
+        <w:t>(need edit)</w:t>
+      </w:r>
+      <w:r>
+        <w:rPr>
+          <w:rFonts w:ascii="NimbusRomNo9L" w:hAnsi="NimbusRomNo9L"/>
+          <w:sz w:val="20"/>
+          <w:szCs w:val="20"/>
+          <w:highlight w:val="yellow"/>
+        </w:rPr>
+        <w:t>:</w:t>
+      </w:r>
+      <w:r>
+        <w:rPr>
+          <w:rFonts w:ascii="NimbusRomNo9L" w:hAnsi="NimbusRomNo9L"/>
+          <w:sz w:val="20"/>
+          <w:szCs w:val="20"/>
+        </w:rPr>
+        <w:t xml:space="preserve"> Object detection using MediaPipe. The trans- parent boxes represent computation nodes (calculators) in a MediaPipe graph, solid boxes represent external in- put/output to the graph, and the lines entering the top and exiting the bottom of the nodes represent the input and out- put streams respectively. The ports on the left of some nodes denote the input side packets. See Section 6.1 for details. </w:t>
+      </w:r>
+    </w:p>
+    <w:p>
+      <w:pPr>
+        <w:pStyle w:val="Heading1"/>
         <w:numPr>
           <w:ilvl w:val="0"/>
-          <w:numId w:val="9"/>
+          <w:numId w:val="6"/>
         </w:numPr>
-      </w:pPr>
-      <w:r>
-        <w:t>Table Type Styles</w:t>
-      </w:r>
-    </w:p>
-    <w:tbl>
-      <w:tblPr>
-        <w:tblW w:w="4860" w:type="dxa"/>
-        <w:jc w:val="center"/>
-        <w:tblBorders>
-          <w:top w:val="single" w:sz="8" w:space="0" w:color="FFFFFF"/>
-          <w:left w:val="single" w:sz="8" w:space="0" w:color="FFFFFF"/>
-          <w:bottom w:val="single" w:sz="8" w:space="0" w:color="FFFFFF"/>
-          <w:right w:val="single" w:sz="8" w:space="0" w:color="FFFFFF"/>
-          <w:insideH w:val="single" w:sz="8" w:space="0" w:color="FFFFFF"/>
-          <w:insideV w:val="single" w:sz="8" w:space="0" w:color="FFFFFF"/>
-        </w:tblBorders>
-        <w:shd w:val="clear" w:color="auto" w:fill="4F81BD"/>
-        <w:tblLayout w:type="fixed"/>
-        <w:tblLook w:val="04A0" w:firstRow="1" w:lastRow="0" w:firstColumn="1" w:lastColumn="0" w:noHBand="0" w:noVBand="1"/>
-      </w:tblPr>
-      <w:tblGrid>
-        <w:gridCol w:w="720"/>
-        <w:gridCol w:w="2340"/>
-        <w:gridCol w:w="900"/>
-        <w:gridCol w:w="900"/>
-      </w:tblGrid>
-      <w:tr>
-        <w:trPr>
-          <w:trHeight w:val="178"/>
-          <w:tblHeader/>
-          <w:jc w:val="center"/>
-        </w:trPr>
-        <w:tc>
-          <w:tcPr>
-            <w:tcW w:w="720" w:type="dxa"/>
-            <w:vMerge w:val="restart"/>
-            <w:tcBorders>
-              <w:top w:val="single" w:sz="2" w:space="0" w:color="000000"/>
-              <w:left w:val="single" w:sz="2" w:space="0" w:color="000000"/>
-              <w:bottom w:val="single" w:sz="2" w:space="0" w:color="000000"/>
-              <w:right w:val="single" w:sz="2" w:space="0" w:color="000000"/>
-            </w:tcBorders>
-            <w:shd w:val="clear" w:color="auto" w:fill="auto"/>
-            <w:tcMar>
-              <w:top w:w="80" w:type="dxa"/>
-              <w:left w:w="80" w:type="dxa"/>
-              <w:bottom w:w="80" w:type="dxa"/>
-              <w:right w:w="80" w:type="dxa"/>
-            </w:tcMar>
-            <w:vAlign w:val="center"/>
-          </w:tcPr>
-          <w:p>
-            <w:pPr>
-              <w:pStyle w:val="tablecolhead"/>
-            </w:pPr>
-            <w:r>
-              <w:t>Table Head</w:t>
-            </w:r>
-          </w:p>
-        </w:tc>
-        <w:tc>
-          <w:tcPr>
-            <w:tcW w:w="4140" w:type="dxa"/>
-            <w:gridSpan w:val="3"/>
-            <w:tcBorders>
-              <w:top w:val="single" w:sz="2" w:space="0" w:color="000000"/>
-              <w:left w:val="single" w:sz="2" w:space="0" w:color="000000"/>
-              <w:bottom w:val="single" w:sz="2" w:space="0" w:color="000000"/>
-              <w:right w:val="single" w:sz="2" w:space="0" w:color="000000"/>
-            </w:tcBorders>
-            <w:shd w:val="clear" w:color="auto" w:fill="auto"/>
-            <w:tcMar>
-              <w:top w:w="80" w:type="dxa"/>
-              <w:left w:w="80" w:type="dxa"/>
-              <w:bottom w:w="80" w:type="dxa"/>
-              <w:right w:w="80" w:type="dxa"/>
-            </w:tcMar>
-            <w:vAlign w:val="center"/>
-          </w:tcPr>
-          <w:p>
-            <w:pPr>
-              <w:pStyle w:val="tablecolhead"/>
-            </w:pPr>
-            <w:r>
-              <w:t>Table Column Head</w:t>
-            </w:r>
-          </w:p>
-        </w:tc>
-      </w:tr>
-      <w:tr>
-        <w:trPr>
-          <w:trHeight w:val="179"/>
-          <w:tblHeader/>
-          <w:jc w:val="center"/>
-        </w:trPr>
-        <w:tc>
-          <w:tcPr>
-            <w:tcW w:w="720" w:type="dxa"/>
-            <w:vMerge/>
-            <w:tcBorders>
-              <w:top w:val="single" w:sz="2" w:space="0" w:color="000000"/>
-              <w:left w:val="single" w:sz="2" w:space="0" w:color="000000"/>
-              <w:bottom w:val="single" w:sz="2" w:space="0" w:color="000000"/>
-              <w:right w:val="single" w:sz="2" w:space="0" w:color="000000"/>
-            </w:tcBorders>
-            <w:shd w:val="clear" w:color="auto" w:fill="auto"/>
-          </w:tcPr>
-          <w:p/>
-        </w:tc>
-        <w:tc>
-          <w:tcPr>
-            <w:tcW w:w="2340" w:type="dxa"/>
-            <w:tcBorders>
-              <w:top w:val="single" w:sz="2" w:space="0" w:color="000000"/>
-              <w:left w:val="single" w:sz="2" w:space="0" w:color="000000"/>
-              <w:bottom w:val="single" w:sz="2" w:space="0" w:color="000000"/>
-              <w:right w:val="single" w:sz="2" w:space="0" w:color="000000"/>
-            </w:tcBorders>
-            <w:shd w:val="clear" w:color="auto" w:fill="auto"/>
-            <w:tcMar>
-              <w:top w:w="80" w:type="dxa"/>
-              <w:left w:w="80" w:type="dxa"/>
-              <w:bottom w:w="80" w:type="dxa"/>
-              <w:right w:w="80" w:type="dxa"/>
-            </w:tcMar>
-            <w:vAlign w:val="center"/>
-          </w:tcPr>
-          <w:p>
-            <w:pPr>
-              <w:pStyle w:val="tablecolsubhead"/>
-            </w:pPr>
-            <w:r>
-              <w:t>Table column subhead</w:t>
-            </w:r>
-          </w:p>
-        </w:tc>
-        <w:tc>
-          <w:tcPr>
-            <w:tcW w:w="900" w:type="dxa"/>
-            <w:tcBorders>
-              <w:top w:val="single" w:sz="2" w:space="0" w:color="000000"/>
-              <w:left w:val="single" w:sz="2" w:space="0" w:color="000000"/>
-              <w:bottom w:val="single" w:sz="2" w:space="0" w:color="000000"/>
-              <w:right w:val="single" w:sz="2" w:space="0" w:color="000000"/>
-            </w:tcBorders>
-            <w:shd w:val="clear" w:color="auto" w:fill="auto"/>
-            <w:tcMar>
-              <w:top w:w="80" w:type="dxa"/>
-              <w:left w:w="80" w:type="dxa"/>
-              <w:bottom w:w="80" w:type="dxa"/>
-              <w:right w:w="80" w:type="dxa"/>
-            </w:tcMar>
-            <w:vAlign w:val="center"/>
-          </w:tcPr>
-          <w:p>
-            <w:pPr>
-              <w:pStyle w:val="tablecolsubhead"/>
-            </w:pPr>
-            <w:r>
-              <w:t>Subhead</w:t>
-            </w:r>
-          </w:p>
-        </w:tc>
-        <w:tc>
-          <w:tcPr>
-            <w:tcW w:w="900" w:type="dxa"/>
-            <w:tcBorders>
-              <w:top w:val="single" w:sz="2" w:space="0" w:color="000000"/>
-              <w:left w:val="single" w:sz="2" w:space="0" w:color="000000"/>
-              <w:bottom w:val="single" w:sz="2" w:space="0" w:color="000000"/>
-              <w:right w:val="single" w:sz="2" w:space="0" w:color="000000"/>
-            </w:tcBorders>
-            <w:shd w:val="clear" w:color="auto" w:fill="auto"/>
-            <w:tcMar>
-              <w:top w:w="80" w:type="dxa"/>
-              <w:left w:w="80" w:type="dxa"/>
-              <w:bottom w:w="80" w:type="dxa"/>
-              <w:right w:w="80" w:type="dxa"/>
-            </w:tcMar>
-            <w:vAlign w:val="center"/>
-          </w:tcPr>
-          <w:p>
-            <w:pPr>
-              <w:pStyle w:val="tablecolsubhead"/>
-            </w:pPr>
-            <w:r>
-              <w:t>Subhead</w:t>
-            </w:r>
-          </w:p>
-        </w:tc>
-      </w:tr>
-      <w:tr>
-        <w:tblPrEx>
-          <w:shd w:val="clear" w:color="auto" w:fill="CED7E7"/>
-        </w:tblPrEx>
-        <w:trPr>
-          <w:trHeight w:val="178"/>
-          <w:jc w:val="center"/>
-        </w:trPr>
-        <w:tc>
-          <w:tcPr>
-            <w:tcW w:w="720" w:type="dxa"/>
-            <w:tcBorders>
-              <w:top w:val="single" w:sz="2" w:space="0" w:color="000000"/>
-              <w:left w:val="single" w:sz="2" w:space="0" w:color="000000"/>
-              <w:bottom w:val="single" w:sz="2" w:space="0" w:color="000000"/>
-              <w:right w:val="single" w:sz="2" w:space="0" w:color="000000"/>
-            </w:tcBorders>
-            <w:shd w:val="clear" w:color="auto" w:fill="auto"/>
-            <w:tcMar>
-              <w:top w:w="80" w:type="dxa"/>
-              <w:left w:w="80" w:type="dxa"/>
-              <w:bottom w:w="80" w:type="dxa"/>
-              <w:right w:w="80" w:type="dxa"/>
-            </w:tcMar>
-            <w:vAlign w:val="center"/>
-          </w:tcPr>
-          <w:p>
-            <w:pPr>
-              <w:pStyle w:val="tablecopy"/>
-            </w:pPr>
-            <w:r>
-              <w:t>copy</w:t>
-            </w:r>
-          </w:p>
-        </w:tc>
-        <w:tc>
-          <w:tcPr>
-            <w:tcW w:w="2340" w:type="dxa"/>
-            <w:tcBorders>
-              <w:top w:val="single" w:sz="2" w:space="0" w:color="000000"/>
-              <w:left w:val="single" w:sz="2" w:space="0" w:color="000000"/>
-              <w:bottom w:val="single" w:sz="2" w:space="0" w:color="000000"/>
-              <w:right w:val="single" w:sz="2" w:space="0" w:color="000000"/>
-            </w:tcBorders>
-            <w:shd w:val="clear" w:color="auto" w:fill="auto"/>
-            <w:tcMar>
-              <w:top w:w="80" w:type="dxa"/>
-              <w:left w:w="80" w:type="dxa"/>
-              <w:bottom w:w="80" w:type="dxa"/>
-              <w:right w:w="80" w:type="dxa"/>
-            </w:tcMar>
-            <w:vAlign w:val="center"/>
-          </w:tcPr>
-          <w:p>
-            <w:pPr>
-              <w:pStyle w:val="tablecopy"/>
-            </w:pPr>
-            <w:r>
-              <w:t>More table copy</w:t>
-            </w:r>
-            <w:r>
-              <w:rPr>
-                <w:vertAlign w:val="superscript"/>
-              </w:rPr>
-              <w:t>a</w:t>
-            </w:r>
-          </w:p>
-        </w:tc>
-        <w:tc>
-          <w:tcPr>
-            <w:tcW w:w="900" w:type="dxa"/>
-            <w:tcBorders>
-              <w:top w:val="single" w:sz="2" w:space="0" w:color="000000"/>
-              <w:left w:val="single" w:sz="2" w:space="0" w:color="000000"/>
-              <w:bottom w:val="single" w:sz="2" w:space="0" w:color="000000"/>
-              <w:right w:val="single" w:sz="2" w:space="0" w:color="000000"/>
-            </w:tcBorders>
-            <w:shd w:val="clear" w:color="auto" w:fill="auto"/>
-            <w:tcMar>
-              <w:top w:w="80" w:type="dxa"/>
-              <w:left w:w="80" w:type="dxa"/>
-              <w:bottom w:w="80" w:type="dxa"/>
-              <w:right w:w="80" w:type="dxa"/>
-            </w:tcMar>
-            <w:vAlign w:val="center"/>
-          </w:tcPr>
-          <w:p/>
-        </w:tc>
-        <w:tc>
-          <w:tcPr>
-            <w:tcW w:w="900" w:type="dxa"/>
-            <w:tcBorders>
-              <w:top w:val="single" w:sz="2" w:space="0" w:color="000000"/>
-              <w:left w:val="single" w:sz="2" w:space="0" w:color="000000"/>
-              <w:bottom w:val="single" w:sz="2" w:space="0" w:color="000000"/>
-              <w:right w:val="single" w:sz="2" w:space="0" w:color="000000"/>
-            </w:tcBorders>
-            <w:shd w:val="clear" w:color="auto" w:fill="auto"/>
-            <w:tcMar>
-              <w:top w:w="80" w:type="dxa"/>
-              <w:left w:w="80" w:type="dxa"/>
-              <w:bottom w:w="80" w:type="dxa"/>
-              <w:right w:w="80" w:type="dxa"/>
-            </w:tcMar>
-            <w:vAlign w:val="center"/>
-          </w:tcPr>
-          <w:p/>
-        </w:tc>
-      </w:tr>
-    </w:tbl>
-    <w:p>
-      <w:pPr>
-        <w:pStyle w:val="tablehead"/>
-        <w:widowControl w:val="0"/>
+        <w:rPr>
+          <w:highlight w:val="yellow"/>
+        </w:rPr>
+      </w:pPr>
+      <w:r>
+        <w:rPr>
+          <w:highlight w:val="yellow"/>
+        </w:rPr>
+        <w:t>EMNIST-Letters Database</w:t>
+      </w:r>
+      <w:r>
+        <w:rPr>
+          <w:highlight w:val="yellow"/>
+        </w:rPr>
+        <w:t xml:space="preserve"> (add figures and refrences)</w:t>
+      </w:r>
+    </w:p>
+    <w:p>
+      <w:pPr>
+        <w:pStyle w:val="BodyText"/>
+      </w:pPr>
+      <w:r>
+        <w:t>The EMNIST (Extended Modified National Institute of Standards and Technology) dataset family offers a rich resource for character recognition, and among its variants, the EMNIST-Letters dataset stands as a cornerstone in our research. This dataset presents a unique opportunity to train and evaluate our handwritten recognition model, consolidating a balanced set of uppercase and lowercase letters into a unified 26-class classification task.</w:t>
+      </w:r>
+    </w:p>
+    <w:p>
+      <w:pPr>
+        <w:pStyle w:val="BodyText"/>
+      </w:pPr>
+      <w:r>
+        <w:t>The EMNIST Balanced dataset is meticulously curated to provide an equal number of samples per class, enhancing its utility for various recognition tasks. The EMNIST Letters dataset builds upon this balance by amalgamating the uppercase and lowercase classes, thus forming a harmonized classification framework representing all 26 letters of the English alphabet.</w:t>
+      </w:r>
+    </w:p>
+    <w:p>
+      <w:pPr>
+        <w:pStyle w:val="BodyText"/>
+      </w:pPr>
+      <w:r>
+        <w:t>In contrast to its predecessors, such as the EMNIST Digits and EMNIST MNIST datasets, which cater to balanced handwritten digit recognition tasks, the EMNIST Letters dataset tackles the complexities of letter recognition. This consolidation minimizes the challenges associated with case confusion, further simplifying the classification task.</w:t>
+      </w:r>
+    </w:p>
+    <w:p>
+      <w:pPr>
+        <w:pStyle w:val="BodyText"/>
+      </w:pPr>
+      <w:r>
+        <w:t xml:space="preserve">Our research leverages the EMNIST 'Letters' dataset to train and evaluate our handwritten recognition model. In our accompanying model, the dataset played a pivotal role, contributing to the impressive performance achieved. The model, trained with dedication and precision, reached a </w:t>
+      </w:r>
+      <w:r>
+        <w:lastRenderedPageBreak/>
+        <w:t>training accuracy of 95% and demonstrated robustness with a test accuracy of 91%.</w:t>
+      </w:r>
+    </w:p>
+    <w:p>
+      <w:pPr>
+        <w:pStyle w:val="BodyText"/>
+      </w:pPr>
+      <w:r>
+        <w:t>To facilitate the classification task, we assign labels to each character in accordance with their English alphabet order. For reference, 'A' is labeled as 1, 'B' as 2, 'C' as 3, and so on, up to 'Z' labeled as 26. This mapping allows for consistent and intuitive character recognition.</w:t>
+      </w:r>
+      <w:r>
+        <w:t xml:space="preserve"> </w:t>
+      </w:r>
+    </w:p>
+    <w:p>
+      <w:pPr>
+        <w:pStyle w:val="BodyText"/>
+      </w:pPr>
+    </w:p>
+    <w:p>
+      <w:pPr>
+        <w:pStyle w:val="Heading1"/>
         <w:numPr>
           <w:ilvl w:val="0"/>
-          <w:numId w:val="9"/>
+          <w:numId w:val="6"/>
         </w:numPr>
-        <w:spacing w:line="240" w:lineRule="auto"/>
-      </w:pPr>
-    </w:p>
-    <w:p>
-      <w:pPr>
-        <w:pStyle w:val="tablefootnote"/>
+        <w:rPr>
+          <w:highlight w:val="yellow"/>
+        </w:rPr>
+      </w:pPr>
+      <w:r>
+        <w:rPr>
+          <w:highlight w:val="yellow"/>
+        </w:rPr>
+        <w:t>IMPLEMENTATION AND RESULTS</w:t>
+      </w:r>
+    </w:p>
+    <w:p>
+      <w:pPr>
+        <w:pStyle w:val="BodyText"/>
+      </w:pPr>
+      <w:r>
+        <w:t>The technique presented in this paper is implemented in the Visual Studio Code Jupyter Notebook programming environment, Python programming language, and the recognized percentage of each letter in 100 tests (for each letter) is given in Figure ... . As can be seen, the most difficult letters to recognize are Q and O due to the similarity of writing, where they are both realized at the rate of 45%. In contrast, with 97% accuracy, the letter V is the easiest to recognize with our system. The average rate of recognizing English alphabet letters is 74.19%. The implementation of recognizing the letters “A” and “N” that form the “AN” word is shown in Figures ... and ... .</w:t>
+      </w:r>
+    </w:p>
+    <w:p>
+      <w:pPr>
+        <w:pStyle w:val="BodyText"/>
+      </w:pPr>
+    </w:p>
+    <w:p>
+      <w:pPr>
+        <w:pStyle w:val="Heading1"/>
         <w:numPr>
           <w:ilvl w:val="0"/>
-          <w:numId w:val="11"/>
+          <w:numId w:val="6"/>
         </w:numPr>
-      </w:pPr>
-      <w:r>
-        <w:t>Sample of a Table footnote. (</w:t>
-      </w:r>
-      <w:r>
-        <w:rPr>
-          <w:i/>
-          <w:iCs/>
-        </w:rPr>
-        <w:t>Table footnote</w:t>
-      </w:r>
-      <w:r>
-        <w:t>)</w:t>
-      </w:r>
-    </w:p>
-    <w:p>
-      <w:pPr>
-        <w:pStyle w:val="figurecaption"/>
-        <w:numPr>
-          <w:ilvl w:val="0"/>
-          <w:numId w:val="13"/>
-        </w:numPr>
-      </w:pPr>
-      <w:r>
-        <w:t>Example of a figure caption. (</w:t>
-      </w:r>
-      <w:r>
-        <w:rPr>
-          <w:i/>
-          <w:iCs/>
-        </w:rPr>
-        <w:t>figure caption</w:t>
-      </w:r>
-      <w:r>
-        <w:t>)</w:t>
+        <w:rPr>
+          <w:highlight w:val="yellow"/>
+        </w:rPr>
+      </w:pPr>
+      <w:r>
+        <w:rPr>
+          <w:highlight w:val="yellow"/>
+        </w:rPr>
+        <w:t>Conclusion and future works</w:t>
       </w:r>
     </w:p>
     <w:p>
@@ -1971,50 +1524,20 @@
         <w:pStyle w:val="BodyText"/>
       </w:pPr>
       <w:r>
-        <w:t xml:space="preserve">Figure Labels: Use 8 point Times New Roman for Figure labels. Use words rather than symbols or abbreviations when writing Figure axis labels to avoid confusing the reader. As </w:t>
+        <w:t xml:space="preserve">According to the results obtained, because our proposed method performs handwriting recognition operations in real-time and with good speed, it has an acceptable efficiency. This method is currently only available for capital English letters and can be extended to lowercase letters, numbers, and other languages. In the proposed form, we provide a system (Mediapipe Library) to recognize the Wrist and Index Finger movement points and minimize the uncertainty in the problem using an MNIST-Letter dataset. Also, solutions are proposed to reduce the error of incorrect identification, increasing the existing technique's accuracy. The implementation of the proposed approach leads to achieving more favorable results. Therefore, in the proposed method, it is possible to quickly implement recognition systems of the handwriting letters based on a hand point such as Index finger or wrist movement. The problem of hand movement recognition is essential because of its high utilization and numerous academic and executive institutions support it. </w:t>
       </w:r>
       <w:r>
         <w:lastRenderedPageBreak/>
-        <w:t>an example, write the quantity “Magnetization”, or “Magnetization, M”, not just “M”. If including units in the label, present them within parentheses. Do not label axes only with units. In the example, write “Magnetization (A/m)” or “Magnetization {A[m(1)]}”, not just “A/m”. Do not label axes with a ratio of quantities and units. For example, write “Temperature (K)”, not “Temperature/K”.</w:t>
-      </w:r>
-    </w:p>
-    <w:p>
-      <w:pPr>
-        <w:pStyle w:val="Heading5"/>
-      </w:pPr>
-      <w:r>
-        <w:t xml:space="preserve">Acknowledgment </w:t>
-      </w:r>
-      <w:r>
-        <w:rPr>
-          <w:i/>
-          <w:iCs/>
-        </w:rPr>
-        <w:t>(</w:t>
-      </w:r>
-      <w:r>
-        <w:rPr>
-          <w:i/>
-          <w:iCs/>
-          <w:smallCaps w:val="0"/>
-        </w:rPr>
-        <w:t>Heading 5</w:t>
-      </w:r>
-      <w:r>
-        <w:rPr>
-          <w:i/>
-          <w:iCs/>
-        </w:rPr>
-        <w:t>)</w:t>
-      </w:r>
-    </w:p>
-    <w:p>
-      <w:pPr>
-        <w:pStyle w:val="BodyText"/>
-      </w:pPr>
-      <w:r>
-        <w:t>The preferred spelling of the word “acknowledgment” in America is without an “e” after the “g”. Avoid the stilted expression “one of us (R. B. G.) thanks ...”.  Instead, try “R. B. G. thanks...”. Put sponsor acknowledgments in the unnumbered footnote on the first page.</w:t>
-      </w:r>
+        <w:t>Therefore, there are many areas of development. Among them, it is possible to point to the development of letter recognition with less error rate and the glory of small letters and letters of other languages.</w:t>
+      </w:r>
+    </w:p>
+    <w:p>
+      <w:pPr>
+        <w:rPr>
+          <w:highlight w:val="yellow"/>
+          <w:lang w:val="fr-FR"/>
+        </w:rPr>
+      </w:pPr>
     </w:p>
     <w:p>
       <w:pPr>
@@ -2028,39 +1551,6 @@
         <w:t>References</w:t>
       </w:r>
     </w:p>
-    <w:p>
-      <w:pPr>
-        <w:pStyle w:val="BodyText"/>
-      </w:pPr>
-      <w:r>
-        <w:t>The template will number citations consecutively within brackets [1]. The sentence punctuation follows the bracket [2]. Refer simply to the reference number, as in [3]—do not use “Ref. [3]” or “reference [3]” except at the beginning of a sentence: “Reference [3] was the first ...”</w:t>
-      </w:r>
-    </w:p>
-    <w:p>
-      <w:pPr>
-        <w:pStyle w:val="BodyText"/>
-      </w:pPr>
-      <w:r>
-        <w:t>Number footnotes separately in superscripts. Place the actual footnote at the bottom of the column in which it was cited. Do not put footnotes in the abstract or reference list. Use letters for table footnotes.</w:t>
-      </w:r>
-    </w:p>
-    <w:p>
-      <w:pPr>
-        <w:pStyle w:val="BodyText"/>
-      </w:pPr>
-      <w:r>
-        <w:t>Unless there are six authors or more give all authors’ names; do not use “et al.”. Papers that have not been published, even if they have been submitted for publication, should be cited as “unpublished” [4]. Papers that have been accepted for publication should be cited as “in press” [5]. Capitalize only the first word in a paper title, except for proper nouns and element symbols.</w:t>
-      </w:r>
-    </w:p>
-    <w:p>
-      <w:pPr>
-        <w:pStyle w:val="BodyText"/>
-      </w:pPr>
-      <w:r>
-        <w:t>For papers published in translation journals, please give the English citation first, followed by the original foreign-language citation [6].</w:t>
-      </w:r>
-    </w:p>
-    <w:p/>
     <w:p>
       <w:pPr>
         <w:pStyle w:val="references"/>
@@ -2076,20 +1566,7 @@
         <w:rPr>
           <w:highlight w:val="cyan"/>
         </w:rPr>
-        <w:t xml:space="preserve">M. Zare, M. Jampour, A. S. Arezoomand and M. Sabouri, "Handwritten Recognition based on Hand Gesture Recognition using </w:t>
-      </w:r>
-      <w:r>
-        <w:rPr>
-          <w:highlight w:val="cyan"/>
-        </w:rPr>
-        <w:lastRenderedPageBreak/>
-        <w:t>Deterministic Finite Automata and Fuzzy Logic,"</w:t>
-      </w:r>
-      <w:r>
-        <w:rPr>
-          <w:highlight w:val="cyan"/>
-        </w:rPr>
-        <w:t> </w:t>
+        <w:t>M. Zare, M. Jampour, A. S. Arezoomand and M. Sabouri, "Handwritten Recognition based on Hand Gesture Recognition using Deterministic Finite Automata and Fuzzy Logic," </w:t>
       </w:r>
       <w:r>
         <w:rPr>
@@ -2103,13 +1580,7 @@
         <w:rPr>
           <w:highlight w:val="cyan"/>
         </w:rPr>
-        <w:t>International Conference on Pattern Recognition and Image Analysis (IPRIA)</w:t>
-      </w:r>
-      <w:r>
-        <w:rPr>
-          <w:highlight w:val="cyan"/>
-        </w:rPr>
-        <w:t>, Tehran, Iran, 2019, pp. 93-99, doi: 10.1109/PRIA.2019.8786038.</w:t>
+        <w:t>International Conference on Pattern Recognition and Image Analysis (IPRIA), Tehran, Iran, 2019, pp. 93-99, doi: 10.1109/PRIA.2019.8786038.</w:t>
       </w:r>
     </w:p>
     <w:p>
@@ -2127,13 +1598,7 @@
         <w:rPr>
           <w:highlight w:val="cyan"/>
         </w:rPr>
-        <w:t>J. Y. Chang, G. Moon and K. M. Lee, "V2V-PoseNet: Voxel-to-Voxel Prediction Network for Accurate 3D Hand and Human Pose Estimation from a Single Depth Map,"</w:t>
-      </w:r>
-      <w:r>
-        <w:rPr>
-          <w:highlight w:val="cyan"/>
-        </w:rPr>
-        <w:t> </w:t>
+        <w:t>J. Y. Chang, G. Moon and K. M. Lee, "V2V-PoseNet: Voxel-to-Voxel Prediction Network for Accurate 3D Hand and Human Pose Estimation from a Single Depth Map," </w:t>
       </w:r>
       <w:r>
         <w:rPr>
@@ -2165,13 +1630,7 @@
         <w:rPr>
           <w:highlight w:val="cyan"/>
         </w:rPr>
-        <w:t>Y. Lecun, L. Bottou, Y. Bengio and P. Haffner, "Gradient-based learning applied to document recognition," in</w:t>
-      </w:r>
-      <w:r>
-        <w:rPr>
-          <w:highlight w:val="cyan"/>
-        </w:rPr>
-        <w:t> </w:t>
+        <w:t>Y. Lecun, L. Bottou, Y. Bengio and P. Haffner, "Gradient-based learning applied to document recognition," in </w:t>
       </w:r>
       <w:r>
         <w:rPr>
@@ -2203,13 +1662,7 @@
         <w:rPr>
           <w:highlight w:val="cyan"/>
         </w:rPr>
-        <w:t>A. Graves, M. Liwicki, S. Fernández, R. Bertolami, H. Bunke and J. Schmidhuber, "A Novel Connectionist System for Unconstrained Handwriting Recognition," in</w:t>
-      </w:r>
-      <w:r>
-        <w:rPr>
-          <w:highlight w:val="cyan"/>
-        </w:rPr>
-        <w:t> </w:t>
+        <w:t>A. Graves, M. Liwicki, S. Fernández, R. Bertolami, H. Bunke and J. Schmidhuber, "A Novel Connectionist System for Unconstrained Handwriting Recognition," in </w:t>
       </w:r>
       <w:r>
         <w:rPr>
@@ -2241,13 +1694,7 @@
         <w:rPr>
           <w:highlight w:val="cyan"/>
         </w:rPr>
-        <w:t>R. K. Namdeo, C. Gupta and R. Shrivastava, "Offline Handwritten Text Recognition Using Hybrid CNN–BLSTM Network,"</w:t>
-      </w:r>
-      <w:r>
-        <w:rPr>
-          <w:highlight w:val="cyan"/>
-        </w:rPr>
-        <w:t> </w:t>
+        <w:t>R. K. Namdeo, C. Gupta and R. Shrivastava, "Offline Handwritten Text Recognition Using Hybrid CNN–BLSTM Network," </w:t>
       </w:r>
       <w:r>
         <w:rPr>
@@ -2279,13 +1726,7 @@
         <w:rPr>
           <w:highlight w:val="cyan"/>
         </w:rPr>
-        <w:t>G. Lu, Z. Wang and Q. Zhu, "Real-Time 3D Gesture Interaction from Single RGB Images,"</w:t>
-      </w:r>
-      <w:r>
-        <w:rPr>
-          <w:highlight w:val="cyan"/>
-        </w:rPr>
-        <w:t> </w:t>
+        <w:t>G. Lu, Z. Wang and Q. Zhu, "Real-Time 3D Gesture Interaction from Single RGB Images," </w:t>
       </w:r>
       <w:r>
         <w:rPr>
@@ -2317,13 +1758,7 @@
         <w:rPr>
           <w:highlight w:val="cyan"/>
         </w:rPr>
-        <w:t>J. Fu, L. Xiong, X. Song, Z. Yan and Y. Xie, "Identification of finger movements from forearm surface EMG using an augmented probabilistic neural network,"</w:t>
-      </w:r>
-      <w:r>
-        <w:rPr>
-          <w:highlight w:val="cyan"/>
-        </w:rPr>
-        <w:t> </w:t>
+        <w:t>J. Fu, L. Xiong, X. Song, Z. Yan and Y. Xie, "Identification of finger movements from forearm surface EMG using an augmented probabilistic neural network," </w:t>
       </w:r>
       <w:r>
         <w:rPr>
@@ -2373,19 +1808,42 @@
         <w:rPr>
           <w:highlight w:val="cyan"/>
         </w:rPr>
-        <w:t>A. Baldominos, Y. Saez, and P. Isasi, “A Survey of Handwritten Character Recognition with MNIST and EMNIST,”</w:t>
-      </w:r>
-      <w:r>
+        <w:t>A. Baldominos, Y. Saez, and P. Isasi, “A Survey of Handwritten Character Recognition with MNIST and EMNIST,” Applied Sciences, vol. 9, no. 15, p. 3169, Aug. 2019, doi: 10.3390/app9153169.</w:t>
+      </w:r>
+    </w:p>
+    <w:p>
+      <w:pPr>
+        <w:pStyle w:val="references"/>
+        <w:numPr>
+          <w:ilvl w:val="0"/>
+          <w:numId w:val="15"/>
+        </w:numPr>
         <w:rPr>
           <w:highlight w:val="cyan"/>
         </w:rPr>
-        <w:t> </w:t>
-      </w:r>
-      <w:r>
+      </w:pPr>
+      <w:hyperlink r:id="rId14" w:history="1">
+        <w:r>
+          <w:rPr>
+            <w:rStyle w:val="Hyperlink"/>
+          </w:rPr>
+          <w:t>https://doi.org/10.48550/arXiv.1906.08172</w:t>
+        </w:r>
+      </w:hyperlink>
+    </w:p>
+    <w:p>
+      <w:pPr>
+        <w:pStyle w:val="references"/>
+        <w:numPr>
+          <w:ilvl w:val="0"/>
+          <w:numId w:val="15"/>
+        </w:numPr>
         <w:rPr>
           <w:highlight w:val="cyan"/>
         </w:rPr>
-        <w:t>Applied Sciences, vol. 9, no. 15, p. 3169, Aug. 2019, doi: 10.3390/app9153169.</w:t>
+      </w:pPr>
+      <w:r>
+        <w:t>https://doi.org/10.48550/arXiv.2006.10214</w:t>
       </w:r>
     </w:p>
     <w:p>
@@ -2397,8 +1855,6 @@
     <w:p>
       <w:pPr>
         <w:pStyle w:val="references"/>
-        <w:ind w:left="360" w:hanging="360"/>
-        <w:jc w:val="center"/>
         <w:rPr>
           <w:b/>
           <w:bCs/>
@@ -2414,169 +1870,8 @@
           <w:cols w:num="2" w:space="361"/>
         </w:sectPr>
       </w:pPr>
-      <w:r>
-        <w:rPr>
-          <w:b/>
-          <w:bCs/>
-          <w:color w:val="FF0000"/>
-          <w:sz w:val="20"/>
-          <w:szCs w:val="20"/>
-          <w:u w:color="FF0000"/>
-        </w:rPr>
-        <w:t>IEEE conference templates contain guidance text for composing and formatting conference papers. Please ensure that all template text is removed from your conference paper prior to submission to the conference. Failure to remove template text from your paper may result in your paper not being published.</w:t>
-      </w:r>
-    </w:p>
-    <w:p>
-      <w:r>
-        <w:rPr>
-          <w:noProof/>
-        </w:rPr>
-        <w:lastRenderedPageBreak/>
-        <mc:AlternateContent>
-          <mc:Choice Requires="wps">
-            <w:drawing>
-              <wp:anchor distT="57150" distB="57150" distL="57150" distR="57150" simplePos="0" relativeHeight="251660288" behindDoc="0" locked="0" layoutInCell="1" allowOverlap="1">
-                <wp:simplePos x="0" y="0"/>
-                <wp:positionH relativeFrom="page">
-                  <wp:posOffset>567055</wp:posOffset>
-                </wp:positionH>
-                <wp:positionV relativeFrom="line">
-                  <wp:posOffset>251459</wp:posOffset>
-                </wp:positionV>
-                <wp:extent cx="3200400" cy="1143001"/>
-                <wp:effectExtent l="0" t="0" r="0" b="0"/>
-                <wp:wrapThrough wrapText="bothSides" distL="57150" distR="57150">
-                  <wp:wrapPolygon edited="1">
-                    <wp:start x="-5" y="-90"/>
-                    <wp:lineTo x="-11" y="-86"/>
-                    <wp:lineTo x="-16" y="-79"/>
-                    <wp:lineTo x="-21" y="-70"/>
-                    <wp:lineTo x="-25" y="-59"/>
-                    <wp:lineTo x="-28" y="-46"/>
-                    <wp:lineTo x="-30" y="-32"/>
-                    <wp:lineTo x="-32" y="-16"/>
-                    <wp:lineTo x="-32" y="0"/>
-                    <wp:lineTo x="-32" y="21600"/>
-                    <wp:lineTo x="-31" y="21618"/>
-                    <wp:lineTo x="-30" y="21635"/>
-                    <wp:lineTo x="-27" y="21650"/>
-                    <wp:lineTo x="-23" y="21664"/>
-                    <wp:lineTo x="-18" y="21675"/>
-                    <wp:lineTo x="-13" y="21683"/>
-                    <wp:lineTo x="-6" y="21688"/>
-                    <wp:lineTo x="0" y="21690"/>
-                    <wp:lineTo x="21600" y="21690"/>
-                    <wp:lineTo x="21606" y="21688"/>
-                    <wp:lineTo x="21613" y="21683"/>
-                    <wp:lineTo x="21618" y="21675"/>
-                    <wp:lineTo x="21623" y="21664"/>
-                    <wp:lineTo x="21627" y="21650"/>
-                    <wp:lineTo x="21630" y="21635"/>
-                    <wp:lineTo x="21631" y="21618"/>
-                    <wp:lineTo x="21632" y="21600"/>
-                    <wp:lineTo x="21632" y="0"/>
-                    <wp:lineTo x="21631" y="-18"/>
-                    <wp:lineTo x="21630" y="-35"/>
-                    <wp:lineTo x="21627" y="-50"/>
-                    <wp:lineTo x="21623" y="-64"/>
-                    <wp:lineTo x="21618" y="-75"/>
-                    <wp:lineTo x="21613" y="-83"/>
-                    <wp:lineTo x="21606" y="-88"/>
-                    <wp:lineTo x="21600" y="-90"/>
-                    <wp:lineTo x="0" y="-90"/>
-                    <wp:lineTo x="-5" y="-90"/>
-                  </wp:wrapPolygon>
-                </wp:wrapThrough>
-                <wp:docPr id="1073741826" name="officeArt object" descr="We suggest that you use a text box to insert a graphic (which is ideally a 300 dpi TIFF or EPS file, with all fonts embedded) because, in an MSW document, this method is somewhat more stable than directly inserting a picture.…"/>
-                <wp:cNvGraphicFramePr/>
-                <a:graphic xmlns:a="http://schemas.openxmlformats.org/drawingml/2006/main">
-                  <a:graphicData uri="http://schemas.microsoft.com/office/word/2010/wordprocessingShape">
-                    <wps:wsp>
-                      <wps:cNvSpPr txBox="1"/>
-                      <wps:spPr>
-                        <a:xfrm>
-                          <a:off x="0" y="0"/>
-                          <a:ext cx="3200400" cy="1143001"/>
-                        </a:xfrm>
-                        <a:prstGeom prst="rect">
-                          <a:avLst/>
-                        </a:prstGeom>
-                        <a:solidFill>
-                          <a:srgbClr val="FFFFFF"/>
-                        </a:solidFill>
-                        <a:ln w="9525" cap="flat">
-                          <a:solidFill>
-                            <a:srgbClr val="000000"/>
-                          </a:solidFill>
-                          <a:prstDash val="solid"/>
-                          <a:round/>
-                        </a:ln>
-                        <a:effectLst/>
-                      </wps:spPr>
-                      <wps:txbx>
-                        <w:txbxContent>
-                          <w:p>
-                            <w:pPr>
-                              <w:pStyle w:val="BodyText"/>
-                            </w:pPr>
-                            <w:r>
-                              <w:t>We suggest that you use a text box to insert a graphic (which is ideally a 300 dpi TIFF or EPS file, with all fonts embedded) because, in an MSW document, this method is somewhat more stable than directly inserting a picture.</w:t>
-                            </w:r>
-                          </w:p>
-                          <w:p>
-                            <w:pPr>
-                              <w:pStyle w:val="BodyText"/>
-                            </w:pPr>
-                            <w:r>
-                              <w:t>To have non-visible rules on your frame, use the MSWord “Format” pull-down menu, select Text Box &gt; Colors and Lines to choose No Fill and No Line.</w:t>
-                            </w:r>
-                          </w:p>
-                        </w:txbxContent>
-                      </wps:txbx>
-                      <wps:bodyPr wrap="square" lIns="45719" tIns="45719" rIns="45719" bIns="45719" numCol="1" anchor="t">
-                        <a:noAutofit/>
-                      </wps:bodyPr>
-                    </wps:wsp>
-                  </a:graphicData>
-                </a:graphic>
-              </wp:anchor>
-            </w:drawing>
-          </mc:Choice>
-          <mc:Fallback>
-            <w:pict>
-              <v:shapetype id="_x0000_t202" coordsize="21600,21600" o:spt="202" path="m,l,21600r21600,l21600,xe">
-                <v:stroke joinstyle="miter"/>
-                <v:path gradientshapeok="t" o:connecttype="rect"/>
-              </v:shapetype>
-              <v:shape id="_x0000_s1027" type="#_x0000_t202" alt="We suggest that you use a text box to insert a graphic (which is ideally a 300 dpi TIFF or EPS file, with all fonts embedded) because, in an MSW document, this method is somewhat more stable than directly inserting a picture.…" style="position:absolute;left:0;text-align:left;margin-left:44.65pt;margin-top:19.8pt;width:252pt;height:90pt;z-index:251660288;visibility:visible;mso-wrap-style:square;mso-wrap-distance-left:4.5pt;mso-wrap-distance-top:4.5pt;mso-wrap-distance-right:4.5pt;mso-wrap-distance-bottom:4.5pt;mso-position-horizontal:absolute;mso-position-horizontal-relative:page;mso-position-vertical:absolute;mso-position-vertical-relative:line;v-text-anchor:top" wrapcoords="-5 -102 -11 -98 -16 -91 -21 -82 -25 -71 -28 -58 -30 -44 -32 -28 -32 -12 -32 21588 -31 21606 -30 21623 -27 21638 -23 21652 -18 21663 -13 21671 -6 21676 0 21678 21600 21678 21606 21676 21613 21671 21618 21663 21623 21652 21627 21638 21630 21623 21631 21606 21632 21588 21632 -12 21631 -30 21630 -47 21627 -62 21623 -76 21618 -87 21613 -95 21606 -100 21600 -102 0 -102 -5 -102" o:gfxdata="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">
-                <v:stroke joinstyle="round"/>
-                <v:textbox inset="1.27mm,1.27mm,1.27mm,1.27mm">
-                  <w:txbxContent>
-                    <w:p>
-                      <w:pPr>
-                        <w:pStyle w:val="BodyText"/>
-                      </w:pPr>
-                      <w:r>
-                        <w:t>We suggest that you use a text box to insert a graphic (which is ideally a 300 dpi TIFF or EPS file, with all fonts embedded) because, in an MSW document, this method is somewhat more stable than directly inserting a picture.</w:t>
-                      </w:r>
-                    </w:p>
-                    <w:p>
-                      <w:pPr>
-                        <w:pStyle w:val="BodyText"/>
-                      </w:pPr>
-                      <w:r>
-                        <w:t>To have non-visible rules on your frame, use the MSWord “Format” pull-down menu, select Text Box &gt; Colors and Lines to choose No Fill and No Line.</w:t>
-                      </w:r>
-                    </w:p>
-                  </w:txbxContent>
-                </v:textbox>
-                <w10:wrap type="through" anchorx="page" anchory="line"/>
-              </v:shape>
-            </w:pict>
-          </mc:Fallback>
-        </mc:AlternateContent>
-      </w:r>
-    </w:p>
+    </w:p>
+    <w:p/>
     <w:sectPr>
       <w:type w:val="continuous"/>
       <w:pgSz w:w="11900" w:h="16840"/>
@@ -3498,6 +2793,92 @@
     </w:lvl>
   </w:abstractNum>
   <w:abstractNum w:abstractNumId="5" w15:restartNumberingAfterBreak="0">
+    <w:nsid w:val="40077F93"/>
+    <w:multiLevelType w:val="hybridMultilevel"/>
+    <w:tmpl w:val="D9D6790E"/>
+    <w:lvl w:ilvl="0" w:tplc="04090015">
+      <w:start w:val="1"/>
+      <w:numFmt w:val="upperLetter"/>
+      <w:lvlText w:val="%1."/>
+      <w:lvlJc w:val="left"/>
+      <w:pPr>
+        <w:ind w:left="360" w:hanging="360"/>
+      </w:pPr>
+    </w:lvl>
+    <w:lvl w:ilvl="1" w:tplc="04090019" w:tentative="1">
+      <w:start w:val="1"/>
+      <w:numFmt w:val="lowerLetter"/>
+      <w:lvlText w:val="%2."/>
+      <w:lvlJc w:val="left"/>
+      <w:pPr>
+        <w:ind w:left="1080" w:hanging="360"/>
+      </w:pPr>
+    </w:lvl>
+    <w:lvl w:ilvl="2" w:tplc="0409001B" w:tentative="1">
+      <w:start w:val="1"/>
+      <w:numFmt w:val="lowerRoman"/>
+      <w:lvlText w:val="%3."/>
+      <w:lvlJc w:val="right"/>
+      <w:pPr>
+        <w:ind w:left="1800" w:hanging="180"/>
+      </w:pPr>
+    </w:lvl>
+    <w:lvl w:ilvl="3" w:tplc="0409000F" w:tentative="1">
+      <w:start w:val="1"/>
+      <w:numFmt w:val="decimal"/>
+      <w:lvlText w:val="%4."/>
+      <w:lvlJc w:val="left"/>
+      <w:pPr>
+        <w:ind w:left="2520" w:hanging="360"/>
+      </w:pPr>
+    </w:lvl>
+    <w:lvl w:ilvl="4" w:tplc="04090019" w:tentative="1">
+      <w:start w:val="1"/>
+      <w:numFmt w:val="lowerLetter"/>
+      <w:lvlText w:val="%5."/>
+      <w:lvlJc w:val="left"/>
+      <w:pPr>
+        <w:ind w:left="3240" w:hanging="360"/>
+      </w:pPr>
+    </w:lvl>
+    <w:lvl w:ilvl="5" w:tplc="0409001B" w:tentative="1">
+      <w:start w:val="1"/>
+      <w:numFmt w:val="lowerRoman"/>
+      <w:lvlText w:val="%6."/>
+      <w:lvlJc w:val="right"/>
+      <w:pPr>
+        <w:ind w:left="3960" w:hanging="180"/>
+      </w:pPr>
+    </w:lvl>
+    <w:lvl w:ilvl="6" w:tplc="0409000F" w:tentative="1">
+      <w:start w:val="1"/>
+      <w:numFmt w:val="decimal"/>
+      <w:lvlText w:val="%7."/>
+      <w:lvlJc w:val="left"/>
+      <w:pPr>
+        <w:ind w:left="4680" w:hanging="360"/>
+      </w:pPr>
+    </w:lvl>
+    <w:lvl w:ilvl="7" w:tplc="04090019" w:tentative="1">
+      <w:start w:val="1"/>
+      <w:numFmt w:val="lowerLetter"/>
+      <w:lvlText w:val="%8."/>
+      <w:lvlJc w:val="left"/>
+      <w:pPr>
+        <w:ind w:left="5400" w:hanging="360"/>
+      </w:pPr>
+    </w:lvl>
+    <w:lvl w:ilvl="8" w:tplc="0409001B" w:tentative="1">
+      <w:start w:val="1"/>
+      <w:numFmt w:val="lowerRoman"/>
+      <w:lvlText w:val="%9."/>
+      <w:lvlJc w:val="right"/>
+      <w:pPr>
+        <w:ind w:left="6120" w:hanging="180"/>
+      </w:pPr>
+    </w:lvl>
+  </w:abstractNum>
+  <w:abstractNum w:abstractNumId="6" w15:restartNumberingAfterBreak="0">
     <w:nsid w:val="43210605"/>
     <w:multiLevelType w:val="hybridMultilevel"/>
     <w:tmpl w:val="2438CC44"/>
@@ -3780,19 +3161,19 @@
       </w:rPr>
     </w:lvl>
   </w:abstractNum>
-  <w:abstractNum w:abstractNumId="6" w15:restartNumberingAfterBreak="0">
+  <w:abstractNum w:abstractNumId="7" w15:restartNumberingAfterBreak="0">
     <w:nsid w:val="46DE03AD"/>
     <w:multiLevelType w:val="hybridMultilevel"/>
     <w:tmpl w:val="2438CC44"/>
     <w:numStyleLink w:val="ImportedStyle1"/>
   </w:abstractNum>
-  <w:abstractNum w:abstractNumId="7" w15:restartNumberingAfterBreak="0">
+  <w:abstractNum w:abstractNumId="8" w15:restartNumberingAfterBreak="0">
     <w:nsid w:val="48BB02D6"/>
     <w:multiLevelType w:val="hybridMultilevel"/>
     <w:tmpl w:val="30EC43AC"/>
     <w:numStyleLink w:val="ImportedStyle5"/>
   </w:abstractNum>
-  <w:abstractNum w:abstractNumId="8" w15:restartNumberingAfterBreak="0">
+  <w:abstractNum w:abstractNumId="9" w15:restartNumberingAfterBreak="0">
     <w:nsid w:val="49563A34"/>
     <w:multiLevelType w:val="hybridMultilevel"/>
     <w:tmpl w:val="18E68BEE"/>
@@ -4059,7 +3440,7 @@
       </w:rPr>
     </w:lvl>
   </w:abstractNum>
-  <w:abstractNum w:abstractNumId="9" w15:restartNumberingAfterBreak="0">
+  <w:abstractNum w:abstractNumId="10" w15:restartNumberingAfterBreak="0">
     <w:nsid w:val="5711785E"/>
     <w:multiLevelType w:val="hybridMultilevel"/>
     <w:tmpl w:val="0D083020"/>
@@ -4338,46 +3719,307 @@
       </w:rPr>
     </w:lvl>
   </w:abstractNum>
-  <w:abstractNum w:abstractNumId="10" w15:restartNumberingAfterBreak="0">
+  <w:abstractNum w:abstractNumId="11" w15:restartNumberingAfterBreak="0">
+    <w:nsid w:val="5925309B"/>
+    <w:multiLevelType w:val="hybridMultilevel"/>
+    <w:tmpl w:val="AAA27478"/>
+    <w:lvl w:ilvl="0" w:tplc="638ECB1C">
+      <w:start w:val="1"/>
+      <w:numFmt w:val="decimal"/>
+      <w:lvlText w:val="%1)"/>
+      <w:lvlJc w:val="left"/>
+      <w:pPr>
+        <w:ind w:left="648" w:hanging="360"/>
+      </w:pPr>
+      <w:rPr>
+        <w:rFonts w:hint="default"/>
+      </w:rPr>
+    </w:lvl>
+    <w:lvl w:ilvl="1" w:tplc="04090019" w:tentative="1">
+      <w:start w:val="1"/>
+      <w:numFmt w:val="lowerLetter"/>
+      <w:lvlText w:val="%2."/>
+      <w:lvlJc w:val="left"/>
+      <w:pPr>
+        <w:ind w:left="1368" w:hanging="360"/>
+      </w:pPr>
+    </w:lvl>
+    <w:lvl w:ilvl="2" w:tplc="0409001B" w:tentative="1">
+      <w:start w:val="1"/>
+      <w:numFmt w:val="lowerRoman"/>
+      <w:lvlText w:val="%3."/>
+      <w:lvlJc w:val="right"/>
+      <w:pPr>
+        <w:ind w:left="2088" w:hanging="180"/>
+      </w:pPr>
+    </w:lvl>
+    <w:lvl w:ilvl="3" w:tplc="0409000F" w:tentative="1">
+      <w:start w:val="1"/>
+      <w:numFmt w:val="decimal"/>
+      <w:lvlText w:val="%4."/>
+      <w:lvlJc w:val="left"/>
+      <w:pPr>
+        <w:ind w:left="2808" w:hanging="360"/>
+      </w:pPr>
+    </w:lvl>
+    <w:lvl w:ilvl="4" w:tplc="04090019" w:tentative="1">
+      <w:start w:val="1"/>
+      <w:numFmt w:val="lowerLetter"/>
+      <w:lvlText w:val="%5."/>
+      <w:lvlJc w:val="left"/>
+      <w:pPr>
+        <w:ind w:left="3528" w:hanging="360"/>
+      </w:pPr>
+    </w:lvl>
+    <w:lvl w:ilvl="5" w:tplc="0409001B" w:tentative="1">
+      <w:start w:val="1"/>
+      <w:numFmt w:val="lowerRoman"/>
+      <w:lvlText w:val="%6."/>
+      <w:lvlJc w:val="right"/>
+      <w:pPr>
+        <w:ind w:left="4248" w:hanging="180"/>
+      </w:pPr>
+    </w:lvl>
+    <w:lvl w:ilvl="6" w:tplc="0409000F" w:tentative="1">
+      <w:start w:val="1"/>
+      <w:numFmt w:val="decimal"/>
+      <w:lvlText w:val="%7."/>
+      <w:lvlJc w:val="left"/>
+      <w:pPr>
+        <w:ind w:left="4968" w:hanging="360"/>
+      </w:pPr>
+    </w:lvl>
+    <w:lvl w:ilvl="7" w:tplc="04090019" w:tentative="1">
+      <w:start w:val="1"/>
+      <w:numFmt w:val="lowerLetter"/>
+      <w:lvlText w:val="%8."/>
+      <w:lvlJc w:val="left"/>
+      <w:pPr>
+        <w:ind w:left="5688" w:hanging="360"/>
+      </w:pPr>
+    </w:lvl>
+    <w:lvl w:ilvl="8" w:tplc="0409001B" w:tentative="1">
+      <w:start w:val="1"/>
+      <w:numFmt w:val="lowerRoman"/>
+      <w:lvlText w:val="%9."/>
+      <w:lvlJc w:val="right"/>
+      <w:pPr>
+        <w:ind w:left="6408" w:hanging="180"/>
+      </w:pPr>
+    </w:lvl>
+  </w:abstractNum>
+  <w:abstractNum w:abstractNumId="12" w15:restartNumberingAfterBreak="0">
     <w:nsid w:val="5E117ED9"/>
     <w:multiLevelType w:val="hybridMultilevel"/>
     <w:tmpl w:val="18E68BEE"/>
     <w:numStyleLink w:val="ImportedStyle6"/>
   </w:abstractNum>
-  <w:abstractNum w:abstractNumId="11" w15:restartNumberingAfterBreak="0">
+  <w:abstractNum w:abstractNumId="13" w15:restartNumberingAfterBreak="0">
+    <w:nsid w:val="6032235A"/>
+    <w:multiLevelType w:val="hybridMultilevel"/>
+    <w:tmpl w:val="CEBA3412"/>
+    <w:lvl w:ilvl="0" w:tplc="04090017">
+      <w:start w:val="1"/>
+      <w:numFmt w:val="lowerLetter"/>
+      <w:lvlText w:val="%1)"/>
+      <w:lvlJc w:val="left"/>
+      <w:pPr>
+        <w:ind w:left="1728" w:hanging="360"/>
+      </w:pPr>
+    </w:lvl>
+    <w:lvl w:ilvl="1" w:tplc="04090019" w:tentative="1">
+      <w:start w:val="1"/>
+      <w:numFmt w:val="lowerLetter"/>
+      <w:lvlText w:val="%2."/>
+      <w:lvlJc w:val="left"/>
+      <w:pPr>
+        <w:ind w:left="2448" w:hanging="360"/>
+      </w:pPr>
+    </w:lvl>
+    <w:lvl w:ilvl="2" w:tplc="0409001B" w:tentative="1">
+      <w:start w:val="1"/>
+      <w:numFmt w:val="lowerRoman"/>
+      <w:lvlText w:val="%3."/>
+      <w:lvlJc w:val="right"/>
+      <w:pPr>
+        <w:ind w:left="3168" w:hanging="180"/>
+      </w:pPr>
+    </w:lvl>
+    <w:lvl w:ilvl="3" w:tplc="0409000F" w:tentative="1">
+      <w:start w:val="1"/>
+      <w:numFmt w:val="decimal"/>
+      <w:lvlText w:val="%4."/>
+      <w:lvlJc w:val="left"/>
+      <w:pPr>
+        <w:ind w:left="3888" w:hanging="360"/>
+      </w:pPr>
+    </w:lvl>
+    <w:lvl w:ilvl="4" w:tplc="04090019" w:tentative="1">
+      <w:start w:val="1"/>
+      <w:numFmt w:val="lowerLetter"/>
+      <w:lvlText w:val="%5."/>
+      <w:lvlJc w:val="left"/>
+      <w:pPr>
+        <w:ind w:left="4608" w:hanging="360"/>
+      </w:pPr>
+    </w:lvl>
+    <w:lvl w:ilvl="5" w:tplc="0409001B" w:tentative="1">
+      <w:start w:val="1"/>
+      <w:numFmt w:val="lowerRoman"/>
+      <w:lvlText w:val="%6."/>
+      <w:lvlJc w:val="right"/>
+      <w:pPr>
+        <w:ind w:left="5328" w:hanging="180"/>
+      </w:pPr>
+    </w:lvl>
+    <w:lvl w:ilvl="6" w:tplc="0409000F" w:tentative="1">
+      <w:start w:val="1"/>
+      <w:numFmt w:val="decimal"/>
+      <w:lvlText w:val="%7."/>
+      <w:lvlJc w:val="left"/>
+      <w:pPr>
+        <w:ind w:left="6048" w:hanging="360"/>
+      </w:pPr>
+    </w:lvl>
+    <w:lvl w:ilvl="7" w:tplc="04090019" w:tentative="1">
+      <w:start w:val="1"/>
+      <w:numFmt w:val="lowerLetter"/>
+      <w:lvlText w:val="%8."/>
+      <w:lvlJc w:val="left"/>
+      <w:pPr>
+        <w:ind w:left="6768" w:hanging="360"/>
+      </w:pPr>
+    </w:lvl>
+    <w:lvl w:ilvl="8" w:tplc="0409001B" w:tentative="1">
+      <w:start w:val="1"/>
+      <w:numFmt w:val="lowerRoman"/>
+      <w:lvlText w:val="%9."/>
+      <w:lvlJc w:val="right"/>
+      <w:pPr>
+        <w:ind w:left="7488" w:hanging="180"/>
+      </w:pPr>
+    </w:lvl>
+  </w:abstractNum>
+  <w:abstractNum w:abstractNumId="14" w15:restartNumberingAfterBreak="0">
+    <w:nsid w:val="60D17A9F"/>
+    <w:multiLevelType w:val="hybridMultilevel"/>
+    <w:tmpl w:val="DE04E144"/>
+    <w:lvl w:ilvl="0" w:tplc="04090019">
+      <w:start w:val="1"/>
+      <w:numFmt w:val="lowerLetter"/>
+      <w:lvlText w:val="%1."/>
+      <w:lvlJc w:val="left"/>
+      <w:pPr>
+        <w:ind w:left="1710" w:hanging="360"/>
+      </w:pPr>
+    </w:lvl>
+    <w:lvl w:ilvl="1" w:tplc="04090019" w:tentative="1">
+      <w:start w:val="1"/>
+      <w:numFmt w:val="lowerLetter"/>
+      <w:lvlText w:val="%2."/>
+      <w:lvlJc w:val="left"/>
+      <w:pPr>
+        <w:ind w:left="2430" w:hanging="360"/>
+      </w:pPr>
+    </w:lvl>
+    <w:lvl w:ilvl="2" w:tplc="0409001B" w:tentative="1">
+      <w:start w:val="1"/>
+      <w:numFmt w:val="lowerRoman"/>
+      <w:lvlText w:val="%3."/>
+      <w:lvlJc w:val="right"/>
+      <w:pPr>
+        <w:ind w:left="3150" w:hanging="180"/>
+      </w:pPr>
+    </w:lvl>
+    <w:lvl w:ilvl="3" w:tplc="0409000F" w:tentative="1">
+      <w:start w:val="1"/>
+      <w:numFmt w:val="decimal"/>
+      <w:lvlText w:val="%4."/>
+      <w:lvlJc w:val="left"/>
+      <w:pPr>
+        <w:ind w:left="3870" w:hanging="360"/>
+      </w:pPr>
+    </w:lvl>
+    <w:lvl w:ilvl="4" w:tplc="04090019" w:tentative="1">
+      <w:start w:val="1"/>
+      <w:numFmt w:val="lowerLetter"/>
+      <w:lvlText w:val="%5."/>
+      <w:lvlJc w:val="left"/>
+      <w:pPr>
+        <w:ind w:left="4590" w:hanging="360"/>
+      </w:pPr>
+    </w:lvl>
+    <w:lvl w:ilvl="5" w:tplc="0409001B" w:tentative="1">
+      <w:start w:val="1"/>
+      <w:numFmt w:val="lowerRoman"/>
+      <w:lvlText w:val="%6."/>
+      <w:lvlJc w:val="right"/>
+      <w:pPr>
+        <w:ind w:left="5310" w:hanging="180"/>
+      </w:pPr>
+    </w:lvl>
+    <w:lvl w:ilvl="6" w:tplc="0409000F" w:tentative="1">
+      <w:start w:val="1"/>
+      <w:numFmt w:val="decimal"/>
+      <w:lvlText w:val="%7."/>
+      <w:lvlJc w:val="left"/>
+      <w:pPr>
+        <w:ind w:left="6030" w:hanging="360"/>
+      </w:pPr>
+    </w:lvl>
+    <w:lvl w:ilvl="7" w:tplc="04090019" w:tentative="1">
+      <w:start w:val="1"/>
+      <w:numFmt w:val="lowerLetter"/>
+      <w:lvlText w:val="%8."/>
+      <w:lvlJc w:val="left"/>
+      <w:pPr>
+        <w:ind w:left="6750" w:hanging="360"/>
+      </w:pPr>
+    </w:lvl>
+    <w:lvl w:ilvl="8" w:tplc="0409001B" w:tentative="1">
+      <w:start w:val="1"/>
+      <w:numFmt w:val="lowerRoman"/>
+      <w:lvlText w:val="%9."/>
+      <w:lvlJc w:val="right"/>
+      <w:pPr>
+        <w:ind w:left="7470" w:hanging="180"/>
+      </w:pPr>
+    </w:lvl>
+  </w:abstractNum>
+  <w:abstractNum w:abstractNumId="15" w15:restartNumberingAfterBreak="0">
     <w:nsid w:val="61A94CA2"/>
     <w:multiLevelType w:val="hybridMultilevel"/>
     <w:tmpl w:val="7F0A2EDE"/>
     <w:numStyleLink w:val="ImportedStyle2"/>
   </w:abstractNum>
   <w:num w:numId="1">
-    <w:abstractNumId w:val="5"/>
+    <w:abstractNumId w:val="6"/>
   </w:num>
   <w:num w:numId="2">
-    <w:abstractNumId w:val="6"/>
+    <w:abstractNumId w:val="7"/>
   </w:num>
   <w:num w:numId="3">
     <w:abstractNumId w:val="3"/>
   </w:num>
   <w:num w:numId="4">
-    <w:abstractNumId w:val="11"/>
+    <w:abstractNumId w:val="15"/>
   </w:num>
   <w:num w:numId="5">
-    <w:abstractNumId w:val="6"/>
+    <w:abstractNumId w:val="7"/>
     <w:lvlOverride w:ilvl="1">
       <w:startOverride w:val="3"/>
     </w:lvlOverride>
   </w:num>
   <w:num w:numId="6">
-    <w:abstractNumId w:val="6"/>
+    <w:abstractNumId w:val="7"/>
     <w:lvlOverride w:ilvl="0">
       <w:startOverride w:val="4"/>
     </w:lvlOverride>
   </w:num>
   <w:num w:numId="7">
-    <w:abstractNumId w:val="6"/>
+    <w:abstractNumId w:val="7"/>
     <w:lvlOverride w:ilvl="0">
-      <w:lvl w:ilvl="0" w:tplc="C3482C16">
+      <w:lvl w:ilvl="0" w:tplc="1676359C">
         <w:start w:val="1"/>
         <w:numFmt w:val="upperRoman"/>
         <w:lvlText w:val="%1."/>
@@ -4409,7 +4051,7 @@
       </w:lvl>
     </w:lvlOverride>
     <w:lvlOverride w:ilvl="1">
-      <w:lvl w:ilvl="1" w:tplc="93049922">
+      <w:lvl w:ilvl="1" w:tplc="2CDC7660">
         <w:start w:val="1"/>
         <w:numFmt w:val="upperLetter"/>
         <w:lvlText w:val="%2."/>
@@ -4441,7 +4083,7 @@
       </w:lvl>
     </w:lvlOverride>
     <w:lvlOverride w:ilvl="2">
-      <w:lvl w:ilvl="2" w:tplc="2132CD44">
+      <w:lvl w:ilvl="2" w:tplc="C9D8F744">
         <w:start w:val="1"/>
         <w:numFmt w:val="decimal"/>
         <w:suff w:val="nothing"/>
@@ -4474,7 +4116,7 @@
       </w:lvl>
     </w:lvlOverride>
     <w:lvlOverride w:ilvl="3">
-      <w:lvl w:ilvl="3" w:tplc="1E7A9CDC">
+      <w:lvl w:ilvl="3" w:tplc="9E4A18AE">
         <w:start w:val="1"/>
         <w:numFmt w:val="lowerLetter"/>
         <w:lvlText w:val="%4)"/>
@@ -4508,7 +4150,7 @@
       </w:lvl>
     </w:lvlOverride>
     <w:lvlOverride w:ilvl="4">
-      <w:lvl w:ilvl="4" w:tplc="4FB0790A">
+      <w:lvl w:ilvl="4" w:tplc="3FEA70F4">
         <w:start w:val="1"/>
         <w:numFmt w:val="lowerLetter"/>
         <w:lvlText w:val="%5)"/>
@@ -4542,7 +4184,7 @@
       </w:lvl>
     </w:lvlOverride>
     <w:lvlOverride w:ilvl="5">
-      <w:lvl w:ilvl="5" w:tplc="063A1832">
+      <w:lvl w:ilvl="5" w:tplc="D626EA42">
         <w:start w:val="1"/>
         <w:numFmt w:val="lowerLetter"/>
         <w:suff w:val="nothing"/>
@@ -4574,7 +4216,7 @@
       </w:lvl>
     </w:lvlOverride>
     <w:lvlOverride w:ilvl="6">
-      <w:lvl w:ilvl="6" w:tplc="BBF097D4">
+      <w:lvl w:ilvl="6" w:tplc="9678DFC8">
         <w:start w:val="1"/>
         <w:numFmt w:val="lowerRoman"/>
         <w:suff w:val="nothing"/>
@@ -4606,7 +4248,7 @@
       </w:lvl>
     </w:lvlOverride>
     <w:lvlOverride w:ilvl="7">
-      <w:lvl w:ilvl="7" w:tplc="04069E38">
+      <w:lvl w:ilvl="7" w:tplc="85488978">
         <w:start w:val="1"/>
         <w:numFmt w:val="lowerLetter"/>
         <w:suff w:val="nothing"/>
@@ -4638,7 +4280,7 @@
       </w:lvl>
     </w:lvlOverride>
     <w:lvlOverride w:ilvl="8">
-      <w:lvl w:ilvl="8" w:tplc="54E42AF0">
+      <w:lvl w:ilvl="8" w:tplc="388483C4">
         <w:start w:val="1"/>
         <w:numFmt w:val="lowerRoman"/>
         <w:suff w:val="nothing"/>
@@ -4677,7 +4319,7 @@
     <w:abstractNumId w:val="2"/>
   </w:num>
   <w:num w:numId="10">
-    <w:abstractNumId w:val="9"/>
+    <w:abstractNumId w:val="10"/>
   </w:num>
   <w:num w:numId="11">
     <w:abstractNumId w:val="0"/>
@@ -4686,13 +4328,25 @@
     <w:abstractNumId w:val="1"/>
   </w:num>
   <w:num w:numId="13">
-    <w:abstractNumId w:val="7"/>
+    <w:abstractNumId w:val="8"/>
   </w:num>
   <w:num w:numId="14">
-    <w:abstractNumId w:val="8"/>
+    <w:abstractNumId w:val="9"/>
   </w:num>
   <w:num w:numId="15">
-    <w:abstractNumId w:val="10"/>
+    <w:abstractNumId w:val="12"/>
+  </w:num>
+  <w:num w:numId="16">
+    <w:abstractNumId w:val="5"/>
+  </w:num>
+  <w:num w:numId="17">
+    <w:abstractNumId w:val="13"/>
+  </w:num>
+  <w:num w:numId="18">
+    <w:abstractNumId w:val="14"/>
+  </w:num>
+  <w:num w:numId="19">
+    <w:abstractNumId w:val="11"/>
   </w:num>
 </w:numbering>
 </file>
@@ -4722,9 +4376,9 @@
   </w:docDefaults>
   <w:latentStyles w:defLockedState="0" w:defUIPriority="99" w:defSemiHidden="0" w:defUnhideWhenUsed="0" w:defQFormat="0" w:count="371">
     <w:lsdException w:name="Normal" w:uiPriority="0" w:qFormat="1"/>
-    <w:lsdException w:name="heading 1" w:uiPriority="9" w:qFormat="1"/>
-    <w:lsdException w:name="heading 2" w:semiHidden="1" w:uiPriority="9" w:unhideWhenUsed="1" w:qFormat="1"/>
-    <w:lsdException w:name="heading 3" w:semiHidden="1" w:uiPriority="9" w:unhideWhenUsed="1" w:qFormat="1"/>
+    <w:lsdException w:name="heading 1" w:uiPriority="0" w:qFormat="1"/>
+    <w:lsdException w:name="heading 2" w:semiHidden="1" w:uiPriority="0" w:unhideWhenUsed="1" w:qFormat="1"/>
+    <w:lsdException w:name="heading 3" w:semiHidden="1" w:uiPriority="0" w:unhideWhenUsed="1" w:qFormat="1"/>
     <w:lsdException w:name="heading 4" w:semiHidden="1" w:uiPriority="9" w:unhideWhenUsed="1" w:qFormat="1"/>
     <w:lsdException w:name="heading 5" w:semiHidden="1" w:uiPriority="9" w:unhideWhenUsed="1" w:qFormat="1"/>
     <w:lsdException w:name="heading 6" w:semiHidden="1" w:uiPriority="9" w:unhideWhenUsed="1" w:qFormat="1"/>
@@ -5139,6 +4793,7 @@
   <w:style w:type="paragraph" w:styleId="Heading2">
     <w:name w:val="heading 2"/>
     <w:next w:val="Normal"/>
+    <w:qFormat/>
     <w:pPr>
       <w:keepNext/>
       <w:keepLines/>
@@ -5164,6 +4819,7 @@
   <w:style w:type="paragraph" w:styleId="Heading3">
     <w:name w:val="heading 3"/>
     <w:next w:val="Normal"/>
+    <w:qFormat/>
     <w:pPr>
       <w:tabs>
         <w:tab w:val="left" w:pos="540"/>
@@ -5596,6 +5252,48 @@
       <w:i/>
       <w:iCs/>
     </w:rPr>
+  </w:style>
+  <w:style w:type="paragraph" w:styleId="NormalWeb">
+    <w:name w:val="Normal (Web)"/>
+    <w:basedOn w:val="Normal"/>
+    <w:uiPriority w:val="99"/>
+    <w:semiHidden/>
+    <w:unhideWhenUsed/>
+    <w:rsid w:val="003B475B"/>
+    <w:pPr>
+      <w:pBdr>
+        <w:top w:val="none" w:sz="0" w:space="0" w:color="auto"/>
+        <w:left w:val="none" w:sz="0" w:space="0" w:color="auto"/>
+        <w:bottom w:val="none" w:sz="0" w:space="0" w:color="auto"/>
+        <w:right w:val="none" w:sz="0" w:space="0" w:color="auto"/>
+        <w:between w:val="none" w:sz="0" w:space="0" w:color="auto"/>
+        <w:bar w:val="none" w:sz="0" w:color="auto"/>
+      </w:pBdr>
+      <w:spacing w:before="100" w:beforeAutospacing="1" w:after="100" w:afterAutospacing="1"/>
+      <w:jc w:val="left"/>
+    </w:pPr>
+    <w:rPr>
+      <w:color w:val="auto"/>
+      <w:sz w:val="24"/>
+      <w:szCs w:val="24"/>
+      <w:bdr w:val="none" w:sz="0" w:space="0" w:color="auto"/>
+      <w14:textOutline w14:w="0" w14:cap="rnd" w14:cmpd="sng" w14:algn="ctr">
+        <w14:noFill/>
+        <w14:prstDash w14:val="solid"/>
+        <w14:bevel/>
+      </w14:textOutline>
+    </w:rPr>
+  </w:style>
+  <w:style w:type="paragraph" w:styleId="ListParagraph">
+    <w:name w:val="List Paragraph"/>
+    <w:basedOn w:val="Normal"/>
+    <w:uiPriority w:val="34"/>
+    <w:qFormat/>
+    <w:rsid w:val="00AD24B9"/>
+    <w:pPr>
+      <w:ind w:left="720"/>
+      <w:contextualSpacing/>
+    </w:pPr>
   </w:style>
 </w:styles>
 </file>

</xml_diff>